<commit_message>
Illustration of planning process
</commit_message>
<xml_diff>
--- a/Document/Bill_Kulp_Thesis_2012_05_09.docx
+++ b/Document/Bill_Kulp_Thesis_2012_05_09.docx
@@ -15861,11 +15861,37 @@
       <w:r>
         <w:t xml:space="preserve"> uncommitted path.</w:t>
       </w:r>
+      <w:r>
+        <w:t xml:space="preserve">  </w:t>
+      </w:r>
+      <w:r>
+        <w:fldChar w:fldCharType="begin"/>
+      </w:r>
+      <w:r>
+        <w:instrText xml:space="preserve"> REF _Ref324339031 \h </w:instrText>
+      </w:r>
+      <w:r>
+        <w:fldChar w:fldCharType="separate"/>
+      </w:r>
+      <w:r>
+        <w:t xml:space="preserve">Figure </w:t>
+      </w:r>
+      <w:r>
+        <w:rPr>
+          <w:noProof/>
+        </w:rPr>
+        <w:t>17</w:t>
+      </w:r>
+      <w:r>
+        <w:fldChar w:fldCharType="end"/>
+      </w:r>
+      <w:r>
+        <w:t xml:space="preserve"> provides a high-level illustration of the algorithm.</w:t>
+      </w:r>
     </w:p>
     <w:p>
       <w:pPr>
-        <w:keepNext/>
-        <w:spacing w:line="480" w:lineRule="auto"/>
+        <w:pStyle w:val="NoSpacing"/>
       </w:pPr>
       <w:bookmarkStart w:id="63" w:name="_GoBack"/>
       <w:r>
@@ -15876,9 +15902,9 @@
         <mc:AlternateContent>
           <mc:Choice Requires="wpc">
             <w:drawing>
-              <wp:inline distT="0" distB="0" distL="0" distR="0" wp14:anchorId="0744F5DE" wp14:editId="7B9901E3">
-                <wp:extent cx="5486400" cy="3200400"/>
-                <wp:effectExtent l="0" t="0" r="0" b="0"/>
+              <wp:inline distT="0" distB="0" distL="0" distR="0" wp14:anchorId="365DA08B" wp14:editId="40E4D7B4">
+                <wp:extent cx="5486400" cy="5667375"/>
+                <wp:effectExtent l="0" t="0" r="19050" b="28575"/>
                 <wp:docPr id="42" name="Canvas 42"/>
                 <wp:cNvGraphicFramePr>
                   <a:graphicFrameLocks xmlns:a="http://schemas.openxmlformats.org/drawingml/2006/main" noChangeAspect="1"/>
@@ -15887,7 +15913,13 @@
                   <a:graphicData uri="http://schemas.microsoft.com/office/word/2010/wordprocessingCanvas">
                     <wpc:wpc>
                       <wpc:bg/>
-                      <wpc:whole/>
+                      <wpc:whole>
+                        <a:ln>
+                          <a:solidFill>
+                            <a:schemeClr val="tx1"/>
+                          </a:solidFill>
+                        </a:ln>
+                      </wpc:whole>
                       <wps:wsp>
                         <wps:cNvPr id="43" name="Straight Connector 43"/>
                         <wps:cNvCnPr>
@@ -15895,22 +15927,22 @@
                         </wps:cNvCnPr>
                         <wps:spPr>
                           <a:xfrm flipV="1">
-                            <a:off x="1238250" y="286541"/>
-                            <a:ext cx="355775" cy="155403"/>
+                            <a:off x="685536" y="549252"/>
+                            <a:ext cx="355775" cy="155404"/>
                           </a:xfrm>
                           <a:prstGeom prst="line">
                             <a:avLst/>
                           </a:prstGeom>
                         </wps:spPr>
                         <wps:style>
-                          <a:lnRef idx="1">
-                            <a:schemeClr val="accent1"/>
+                          <a:lnRef idx="2">
+                            <a:schemeClr val="accent2"/>
                           </a:lnRef>
                           <a:fillRef idx="0">
-                            <a:schemeClr val="accent1"/>
+                            <a:schemeClr val="accent2"/>
                           </a:fillRef>
-                          <a:effectRef idx="0">
-                            <a:schemeClr val="accent1"/>
+                          <a:effectRef idx="1">
+                            <a:schemeClr val="accent2"/>
                           </a:effectRef>
                           <a:fontRef idx="minor">
                             <a:schemeClr val="tx1"/>
@@ -15923,91 +15955,24 @@
                         <wps:cNvSpPr/>
                         <wps:spPr>
                           <a:xfrm>
-                            <a:off x="1171575" y="270495"/>
+                            <a:off x="618861" y="533206"/>
                             <a:ext cx="1304925" cy="499892"/>
                           </a:xfrm>
                           <a:prstGeom prst="arc">
                             <a:avLst>
                               <a:gd name="adj1" fmla="val 13528805"/>
-                              <a:gd name="adj2" fmla="val 18891490"/>
+                              <a:gd name="adj2" fmla="val 17392922"/>
                             </a:avLst>
                           </a:prstGeom>
                         </wps:spPr>
                         <wps:style>
-                          <a:lnRef idx="1">
+                          <a:lnRef idx="2">
                             <a:schemeClr val="accent1"/>
                           </a:lnRef>
                           <a:fillRef idx="0">
                             <a:schemeClr val="accent1"/>
                           </a:fillRef>
-                          <a:effectRef idx="0">
-                            <a:schemeClr val="accent1"/>
-                          </a:effectRef>
-                          <a:fontRef idx="minor">
-                            <a:schemeClr val="tx1"/>
-                          </a:fontRef>
-                        </wps:style>
-                        <wps:bodyPr rot="0" spcFirstLastPara="0" vertOverflow="overflow" horzOverflow="overflow" vert="horz" wrap="square" lIns="91440" tIns="45720" rIns="91440" bIns="45720" numCol="1" spcCol="0" rtlCol="0" fromWordArt="0" anchor="ctr" anchorCtr="0" forceAA="0" compatLnSpc="1">
-                          <a:prstTxWarp prst="textNoShape">
-                            <a:avLst/>
-                          </a:prstTxWarp>
-                          <a:noAutofit/>
-                        </wps:bodyPr>
-                      </wps:wsp>
-                      <wps:wsp>
-                        <wps:cNvPr id="45" name="Straight Connector 45"/>
-                        <wps:cNvCnPr>
-                          <a:stCxn id="44" idx="2"/>
-                          <a:endCxn id="47" idx="2"/>
-                        </wps:cNvCnPr>
-                        <wps:spPr>
-                          <a:xfrm>
-                            <a:off x="2056437" y="286888"/>
-                            <a:ext cx="477789" cy="207986"/>
-                          </a:xfrm>
-                          <a:prstGeom prst="line">
-                            <a:avLst/>
-                          </a:prstGeom>
-                        </wps:spPr>
-                        <wps:style>
-                          <a:lnRef idx="1">
-                            <a:schemeClr val="accent1"/>
-                          </a:lnRef>
-                          <a:fillRef idx="0">
-                            <a:schemeClr val="accent1"/>
-                          </a:fillRef>
-                          <a:effectRef idx="0">
-                            <a:schemeClr val="accent1"/>
-                          </a:effectRef>
-                          <a:fontRef idx="minor">
-                            <a:schemeClr val="tx1"/>
-                          </a:fontRef>
-                        </wps:style>
-                        <wps:bodyPr/>
-                      </wps:wsp>
-                      <wps:wsp>
-                        <wps:cNvPr id="47" name="Arc 47"/>
-                        <wps:cNvSpPr/>
-                        <wps:spPr>
-                          <a:xfrm>
-                            <a:off x="2371725" y="168113"/>
-                            <a:ext cx="790575" cy="361421"/>
-                          </a:xfrm>
-                          <a:prstGeom prst="arc">
-                            <a:avLst>
-                              <a:gd name="adj1" fmla="val 2203943"/>
-                              <a:gd name="adj2" fmla="val 8873746"/>
-                            </a:avLst>
-                          </a:prstGeom>
-                        </wps:spPr>
-                        <wps:style>
-                          <a:lnRef idx="1">
-                            <a:schemeClr val="accent1"/>
-                          </a:lnRef>
-                          <a:fillRef idx="0">
-                            <a:schemeClr val="accent1"/>
-                          </a:fillRef>
-                          <a:effectRef idx="0">
+                          <a:effectRef idx="1">
                             <a:schemeClr val="accent1"/>
                           </a:effectRef>
                           <a:fontRef idx="minor">
@@ -16026,7 +15991,7 @@
                         <wps:cNvCnPr/>
                         <wps:spPr>
                           <a:xfrm flipH="1">
-                            <a:off x="771526" y="441944"/>
+                            <a:off x="218812" y="704655"/>
                             <a:ext cx="466725" cy="188137"/>
                           </a:xfrm>
                           <a:prstGeom prst="line">
@@ -16034,7 +15999,106 @@
                           </a:prstGeom>
                         </wps:spPr>
                         <wps:style>
-                          <a:lnRef idx="1">
+                          <a:lnRef idx="2">
+                            <a:schemeClr val="accent2"/>
+                          </a:lnRef>
+                          <a:fillRef idx="0">
+                            <a:schemeClr val="accent2"/>
+                          </a:fillRef>
+                          <a:effectRef idx="1">
+                            <a:schemeClr val="accent2"/>
+                          </a:effectRef>
+                          <a:fontRef idx="minor">
+                            <a:schemeClr val="tx1"/>
+                          </a:fontRef>
+                        </wps:style>
+                        <wps:bodyPr/>
+                      </wps:wsp>
+                      <wps:wsp>
+                        <wps:cNvPr id="51" name="Straight Connector 51"/>
+                        <wps:cNvCnPr>
+                          <a:stCxn id="44" idx="2"/>
+                        </wps:cNvCnPr>
+                        <wps:spPr>
+                          <a:xfrm>
+                            <a:off x="1360859" y="535571"/>
+                            <a:ext cx="1411066" cy="13681"/>
+                          </a:xfrm>
+                          <a:prstGeom prst="line">
+                            <a:avLst/>
+                          </a:prstGeom>
+                        </wps:spPr>
+                        <wps:style>
+                          <a:lnRef idx="2">
+                            <a:schemeClr val="accent1"/>
+                          </a:lnRef>
+                          <a:fillRef idx="0">
+                            <a:schemeClr val="accent1"/>
+                          </a:fillRef>
+                          <a:effectRef idx="1">
+                            <a:schemeClr val="accent1"/>
+                          </a:effectRef>
+                          <a:fontRef idx="minor">
+                            <a:schemeClr val="tx1"/>
+                          </a:fontRef>
+                        </wps:style>
+                        <wps:bodyPr/>
+                      </wps:wsp>
+                      <wps:wsp>
+                        <wps:cNvPr id="52" name="Rounded Rectangle 52"/>
+                        <wps:cNvSpPr/>
+                        <wps:spPr>
+                          <a:xfrm>
+                            <a:off x="4800600" y="152400"/>
+                            <a:ext cx="523875" cy="285750"/>
+                          </a:xfrm>
+                          <a:prstGeom prst="roundRect">
+                            <a:avLst/>
+                          </a:prstGeom>
+                          <a:noFill/>
+                        </wps:spPr>
+                        <wps:style>
+                          <a:lnRef idx="2">
+                            <a:schemeClr val="dk1">
+                              <a:shade val="50000"/>
+                            </a:schemeClr>
+                          </a:lnRef>
+                          <a:fillRef idx="1">
+                            <a:schemeClr val="dk1"/>
+                          </a:fillRef>
+                          <a:effectRef idx="0">
+                            <a:schemeClr val="dk1"/>
+                          </a:effectRef>
+                          <a:fontRef idx="minor">
+                            <a:schemeClr val="lt1"/>
+                          </a:fontRef>
+                        </wps:style>
+                        <wps:bodyPr rot="0" spcFirstLastPara="0" vertOverflow="overflow" horzOverflow="overflow" vert="horz" wrap="square" lIns="91440" tIns="45720" rIns="91440" bIns="45720" numCol="1" spcCol="0" rtlCol="0" fromWordArt="0" anchor="ctr" anchorCtr="0" forceAA="0" compatLnSpc="1">
+                          <a:prstTxWarp prst="textNoShape">
+                            <a:avLst/>
+                          </a:prstTxWarp>
+                          <a:noAutofit/>
+                        </wps:bodyPr>
+                      </wps:wsp>
+                      <wps:wsp>
+                        <wps:cNvPr id="53" name="Text Box 53"/>
+                        <wps:cNvSpPr txBox="1"/>
+                        <wps:spPr>
+                          <a:xfrm>
+                            <a:off x="3827270" y="152400"/>
+                            <a:ext cx="829236" cy="267636"/>
+                          </a:xfrm>
+                          <a:prstGeom prst="rect">
+                            <a:avLst/>
+                          </a:prstGeom>
+                          <a:noFill/>
+                          <a:ln w="6350">
+                            <a:noFill/>
+                          </a:ln>
+                          <a:effectLst/>
+                        </wps:spPr>
+                        <wps:style>
+                          <a:lnRef idx="0">
                             <a:schemeClr val="accent1"/>
                           </a:lnRef>
                           <a:fillRef idx="0">
@@ -16044,28 +16108,46 @@
                             <a:schemeClr val="accent1"/>
                           </a:effectRef>
                           <a:fontRef idx="minor">
-                            <a:schemeClr val="tx1"/>
+                            <a:schemeClr val="dk1"/>
                           </a:fontRef>
                         </wps:style>
-                        <wps:bodyPr/>
+                        <wps:txbx>
+                          <w:txbxContent>
+                            <w:p>
+                              <w:r>
+                                <w:t>Harlie</w:t>
+                              </w:r>
+                            </w:p>
+                          </w:txbxContent>
+                        </wps:txbx>
+                        <wps:bodyPr rot="0" spcFirstLastPara="0" vertOverflow="overflow" horzOverflow="overflow" vert="horz" wrap="square" lIns="91440" tIns="45720" rIns="91440" bIns="45720" numCol="1" spcCol="0" rtlCol="0" fromWordArt="0" anchor="t" anchorCtr="0" forceAA="0" compatLnSpc="1">
+                          <a:prstTxWarp prst="textNoShape">
+                            <a:avLst/>
+                          </a:prstTxWarp>
+                          <a:noAutofit/>
+                        </wps:bodyPr>
                       </wps:wsp>
                       <wps:wsp>
-                        <wps:cNvPr id="49" name="Straight Connector 49"/>
-                        <wps:cNvCnPr>
-                          <a:stCxn id="47" idx="0"/>
-                          <a:endCxn id="50" idx="0"/>
-                        </wps:cNvCnPr>
+                        <wps:cNvPr id="54" name="Text Box 53"/>
+                        <wps:cNvSpPr txBox="1"/>
                         <wps:spPr>
-                          <a:xfrm flipV="1">
-                            <a:off x="2973502" y="230027"/>
-                            <a:ext cx="439509" cy="272891"/>
+                          <a:xfrm>
+                            <a:off x="3483298" y="1408725"/>
+                            <a:ext cx="1171989" cy="286725"/>
                           </a:xfrm>
-                          <a:prstGeom prst="line">
+                          <a:prstGeom prst="rect">
                             <a:avLst/>
                           </a:prstGeom>
+                          <a:solidFill>
+                            <a:schemeClr val="lt1"/>
+                          </a:solidFill>
+                          <a:ln w="6350">
+                            <a:noFill/>
+                          </a:ln>
+                          <a:effectLst/>
                         </wps:spPr>
                         <wps:style>
-                          <a:lnRef idx="1">
+                          <a:lnRef idx="0">
                             <a:schemeClr val="accent1"/>
                           </a:lnRef>
                           <a:fillRef idx="0">
@@ -16075,34 +16157,870 @@
                             <a:schemeClr val="accent1"/>
                           </a:effectRef>
                           <a:fontRef idx="minor">
+                            <a:schemeClr val="dk1"/>
+                          </a:fontRef>
+                        </wps:style>
+                        <wps:txbx>
+                          <w:txbxContent>
+                            <w:p>
+                              <w:pPr>
+                                <w:pStyle w:val="NormalWeb"/>
+                                <w:spacing w:before="0" w:beforeAutospacing="0" w:after="200" w:afterAutospacing="0" w:line="276" w:lineRule="auto"/>
+                                <w:rPr>
+                                  <w:rFonts w:ascii="Georgia" w:eastAsia="Times New Roman" w:hAnsi="Georgia"/>
+                                </w:rPr>
+                              </w:pPr>
+                              <w:r>
+                                <w:rPr>
+                                  <w:rFonts w:ascii="Georgia" w:eastAsia="Times New Roman" w:hAnsi="Georgia"/>
+                                </w:rPr>
+                                <w:t>Uncommitted</w:t>
+                              </w:r>
+                            </w:p>
+                            <w:p>
+                              <w:pPr>
+                                <w:pStyle w:val="NormalWeb"/>
+                                <w:spacing w:before="0" w:beforeAutospacing="0" w:after="200" w:afterAutospacing="0" w:line="276" w:lineRule="auto"/>
+                              </w:pPr>
+                              <w:proofErr w:type="gramStart"/>
+                              <w:r>
+                                <w:rPr>
+                                  <w:rFonts w:ascii="Georgia" w:eastAsia="Times New Roman" w:hAnsi="Georgia"/>
+                                </w:rPr>
+                                <w:t>path</w:t>
+                              </w:r>
+                              <w:proofErr w:type="gramEnd"/>
+                            </w:p>
+                          </w:txbxContent>
+                        </wps:txbx>
+                        <wps:bodyPr rot="0" spcFirstLastPara="0" vert="horz" wrap="square" lIns="91440" tIns="45720" rIns="91440" bIns="45720" numCol="1" spcCol="0" rtlCol="0" fromWordArt="0" anchor="t" anchorCtr="0" forceAA="0" compatLnSpc="1">
+                          <a:prstTxWarp prst="textNoShape">
+                            <a:avLst/>
+                          </a:prstTxWarp>
+                          <a:noAutofit/>
+                        </wps:bodyPr>
+                      </wps:wsp>
+                      <wps:wsp>
+                        <wps:cNvPr id="56" name="Text Box 53"/>
+                        <wps:cNvSpPr txBox="1"/>
+                        <wps:spPr>
+                          <a:xfrm>
+                            <a:off x="3663712" y="1704000"/>
+                            <a:ext cx="991575" cy="286385"/>
+                          </a:xfrm>
+                          <a:prstGeom prst="rect">
+                            <a:avLst/>
+                          </a:prstGeom>
+                          <a:solidFill>
+                            <a:schemeClr val="lt1"/>
+                          </a:solidFill>
+                          <a:ln w="6350">
+                            <a:noFill/>
+                          </a:ln>
+                          <a:effectLst/>
+                        </wps:spPr>
+                        <wps:style>
+                          <a:lnRef idx="0">
+                            <a:schemeClr val="accent1"/>
+                          </a:lnRef>
+                          <a:fillRef idx="0">
+                            <a:schemeClr val="accent1"/>
+                          </a:fillRef>
+                          <a:effectRef idx="0">
+                            <a:schemeClr val="accent1"/>
+                          </a:effectRef>
+                          <a:fontRef idx="minor">
+                            <a:schemeClr val="dk1"/>
+                          </a:fontRef>
+                        </wps:style>
+                        <wps:txbx>
+                          <w:txbxContent>
+                            <w:p>
+                              <w:pPr>
+                                <w:pStyle w:val="NormalWeb"/>
+                                <w:spacing w:before="0" w:beforeAutospacing="0" w:after="200" w:afterAutospacing="0" w:line="276" w:lineRule="auto"/>
+                              </w:pPr>
+                              <w:r>
+                                <w:rPr>
+                                  <w:rFonts w:ascii="Georgia" w:eastAsia="Times New Roman" w:hAnsi="Georgia"/>
+                                </w:rPr>
+                                <w:t>Committed</w:t>
+                              </w:r>
+                            </w:p>
+                            <w:p>
+                              <w:pPr>
+                                <w:pStyle w:val="NormalWeb"/>
+                                <w:spacing w:before="0" w:beforeAutospacing="0" w:after="200" w:afterAutospacing="0" w:line="276" w:lineRule="auto"/>
+                              </w:pPr>
+                              <w:proofErr w:type="gramStart"/>
+                              <w:r>
+                                <w:rPr>
+                                  <w:rFonts w:ascii="Georgia" w:eastAsia="Times New Roman" w:hAnsi="Georgia"/>
+                                </w:rPr>
+                                <w:t>path</w:t>
+                              </w:r>
+                              <w:proofErr w:type="gramEnd"/>
+                            </w:p>
+                          </w:txbxContent>
+                        </wps:txbx>
+                        <wps:bodyPr rot="0" spcFirstLastPara="0" vert="horz" wrap="square" lIns="91440" tIns="45720" rIns="91440" bIns="45720" numCol="1" spcCol="0" rtlCol="0" fromWordArt="0" anchor="t" anchorCtr="0" forceAA="0" compatLnSpc="1">
+                          <a:prstTxWarp prst="textNoShape">
+                            <a:avLst/>
+                          </a:prstTxWarp>
+                          <a:noAutofit/>
+                        </wps:bodyPr>
+                      </wps:wsp>
+                      <wps:wsp>
+                        <wps:cNvPr id="57" name="Straight Connector 57"/>
+                        <wps:cNvCnPr/>
+                        <wps:spPr>
+                          <a:xfrm flipV="1">
+                            <a:off x="4733925" y="1542075"/>
+                            <a:ext cx="590550" cy="635"/>
+                          </a:xfrm>
+                          <a:prstGeom prst="line">
+                            <a:avLst/>
+                          </a:prstGeom>
+                        </wps:spPr>
+                        <wps:style>
+                          <a:lnRef idx="2">
+                            <a:schemeClr val="accent1"/>
+                          </a:lnRef>
+                          <a:fillRef idx="0">
+                            <a:schemeClr val="accent1"/>
+                          </a:fillRef>
+                          <a:effectRef idx="1">
+                            <a:schemeClr val="accent1"/>
+                          </a:effectRef>
+                          <a:fontRef idx="minor">
                             <a:schemeClr val="tx1"/>
                           </a:fontRef>
                         </wps:style>
                         <wps:bodyPr/>
                       </wps:wsp>
                       <wps:wsp>
-                        <wps:cNvPr id="50" name="Arc 50"/>
+                        <wps:cNvPr id="58" name="Straight Connector 58"/>
+                        <wps:cNvCnPr/>
+                        <wps:spPr>
+                          <a:xfrm flipV="1">
+                            <a:off x="4733925" y="1856400"/>
+                            <a:ext cx="590550" cy="635"/>
+                          </a:xfrm>
+                          <a:prstGeom prst="line">
+                            <a:avLst/>
+                          </a:prstGeom>
+                        </wps:spPr>
+                        <wps:style>
+                          <a:lnRef idx="2">
+                            <a:schemeClr val="accent2"/>
+                          </a:lnRef>
+                          <a:fillRef idx="0">
+                            <a:schemeClr val="accent2"/>
+                          </a:fillRef>
+                          <a:effectRef idx="1">
+                            <a:schemeClr val="accent2"/>
+                          </a:effectRef>
+                          <a:fontRef idx="minor">
+                            <a:schemeClr val="tx1"/>
+                          </a:fontRef>
+                        </wps:style>
+                        <wps:bodyPr/>
+                      </wps:wsp>
+                      <wps:wsp>
+                        <wps:cNvPr id="59" name="Rounded Rectangle 59"/>
+                        <wps:cNvSpPr/>
+                        <wps:spPr>
+                          <a:xfrm rot="20526121">
+                            <a:off x="166582" y="673763"/>
+                            <a:ext cx="523875" cy="285750"/>
+                          </a:xfrm>
+                          <a:prstGeom prst="roundRect">
+                            <a:avLst/>
+                          </a:prstGeom>
+                          <a:noFill/>
+                        </wps:spPr>
+                        <wps:style>
+                          <a:lnRef idx="2">
+                            <a:schemeClr val="dk1">
+                              <a:shade val="50000"/>
+                            </a:schemeClr>
+                          </a:lnRef>
+                          <a:fillRef idx="1">
+                            <a:schemeClr val="dk1"/>
+                          </a:fillRef>
+                          <a:effectRef idx="0">
+                            <a:schemeClr val="dk1"/>
+                          </a:effectRef>
+                          <a:fontRef idx="minor">
+                            <a:schemeClr val="lt1"/>
+                          </a:fontRef>
+                        </wps:style>
+                        <wps:bodyPr rot="0" spcFirstLastPara="0" vertOverflow="overflow" horzOverflow="overflow" vert="horz" wrap="square" lIns="91440" tIns="45720" rIns="91440" bIns="45720" numCol="1" spcCol="0" rtlCol="0" fromWordArt="0" anchor="ctr" anchorCtr="0" forceAA="0" compatLnSpc="1">
+                          <a:prstTxWarp prst="textNoShape">
+                            <a:avLst/>
+                          </a:prstTxWarp>
+                          <a:noAutofit/>
+                        </wps:bodyPr>
+                      </wps:wsp>
+                      <wps:wsp>
+                        <wps:cNvPr id="61" name="5-Point Star 61"/>
                         <wps:cNvSpPr/>
                         <wps:spPr>
                           <a:xfrm>
-                            <a:off x="3219450" y="165719"/>
-                            <a:ext cx="1009650" cy="604667"/>
+                            <a:off x="4866470" y="519472"/>
+                            <a:ext cx="304238" cy="315223"/>
                           </a:xfrm>
-                          <a:prstGeom prst="arc">
-                            <a:avLst>
-                              <a:gd name="adj1" fmla="val 13044321"/>
-                              <a:gd name="adj2" fmla="val 16627501"/>
-                            </a:avLst>
+                          <a:prstGeom prst="star5">
+                            <a:avLst/>
                           </a:prstGeom>
                         </wps:spPr>
                         <wps:style>
-                          <a:lnRef idx="1">
+                          <a:lnRef idx="2">
+                            <a:schemeClr val="accent3">
+                              <a:shade val="50000"/>
+                            </a:schemeClr>
+                          </a:lnRef>
+                          <a:fillRef idx="1">
+                            <a:schemeClr val="accent3"/>
+                          </a:fillRef>
+                          <a:effectRef idx="0">
+                            <a:schemeClr val="accent3"/>
+                          </a:effectRef>
+                          <a:fontRef idx="minor">
+                            <a:schemeClr val="lt1"/>
+                          </a:fontRef>
+                        </wps:style>
+                        <wps:txbx>
+                          <w:txbxContent>
+                            <w:p>
+                              <w:pPr>
+                                <w:rPr>
+                                  <w:rFonts w:eastAsia="Times New Roman"/>
+                                </w:rPr>
+                              </w:pPr>
+                            </w:p>
+                          </w:txbxContent>
+                        </wps:txbx>
+                        <wps:bodyPr rot="0" spcFirstLastPara="0" vert="horz" wrap="square" lIns="91440" tIns="45720" rIns="91440" bIns="45720" numCol="1" spcCol="0" rtlCol="0" fromWordArt="0" anchor="ctr" anchorCtr="0" forceAA="0" compatLnSpc="1">
+                          <a:prstTxWarp prst="textNoShape">
+                            <a:avLst/>
+                          </a:prstTxWarp>
+                          <a:noAutofit/>
+                        </wps:bodyPr>
+                      </wps:wsp>
+                      <wps:wsp>
+                        <wps:cNvPr id="62" name="Text Box 53"/>
+                        <wps:cNvSpPr txBox="1"/>
+                        <wps:spPr>
+                          <a:xfrm>
+                            <a:off x="3827270" y="579598"/>
+                            <a:ext cx="666750" cy="267335"/>
+                          </a:xfrm>
+                          <a:prstGeom prst="rect">
+                            <a:avLst/>
+                          </a:prstGeom>
+                          <a:noFill/>
+                          <a:ln w="6350">
+                            <a:noFill/>
+                          </a:ln>
+                          <a:effectLst/>
+                        </wps:spPr>
+                        <wps:style>
+                          <a:lnRef idx="0">
                             <a:schemeClr val="accent1"/>
                           </a:lnRef>
                           <a:fillRef idx="0">
                             <a:schemeClr val="accent1"/>
                           </a:fillRef>
                           <a:effectRef idx="0">
+                            <a:schemeClr val="accent1"/>
+                          </a:effectRef>
+                          <a:fontRef idx="minor">
+                            <a:schemeClr val="dk1"/>
+                          </a:fontRef>
+                        </wps:style>
+                        <wps:txbx>
+                          <w:txbxContent>
+                            <w:p>
+                              <w:pPr>
+                                <w:pStyle w:val="NormalWeb"/>
+                                <w:spacing w:before="0" w:beforeAutospacing="0" w:after="200" w:afterAutospacing="0" w:line="276" w:lineRule="auto"/>
+                              </w:pPr>
+                              <w:r>
+                                <w:rPr>
+                                  <w:rFonts w:ascii="Georgia" w:eastAsia="Times New Roman" w:hAnsi="Georgia"/>
+                                </w:rPr>
+                                <w:t>Target</w:t>
+                              </w:r>
+                            </w:p>
+                          </w:txbxContent>
+                        </wps:txbx>
+                        <wps:bodyPr rot="0" spcFirstLastPara="0" vert="horz" wrap="square" lIns="91440" tIns="45720" rIns="91440" bIns="45720" numCol="1" spcCol="0" rtlCol="0" fromWordArt="0" anchor="t" anchorCtr="0" forceAA="0" compatLnSpc="1">
+                          <a:prstTxWarp prst="textNoShape">
+                            <a:avLst/>
+                          </a:prstTxWarp>
+                          <a:noAutofit/>
+                        </wps:bodyPr>
+                      </wps:wsp>
+                      <wps:wsp>
+                        <wps:cNvPr id="63" name="Flowchart: Summing Junction 63"/>
+                        <wps:cNvSpPr/>
+                        <wps:spPr>
+                          <a:xfrm>
+                            <a:off x="4866470" y="982450"/>
+                            <a:ext cx="325216" cy="315223"/>
+                          </a:xfrm>
+                          <a:prstGeom prst="flowChartSummingJunction">
+                            <a:avLst/>
+                          </a:prstGeom>
+                        </wps:spPr>
+                        <wps:style>
+                          <a:lnRef idx="2">
+                            <a:schemeClr val="accent2">
+                              <a:shade val="50000"/>
+                            </a:schemeClr>
+                          </a:lnRef>
+                          <a:fillRef idx="1">
+                            <a:schemeClr val="accent2"/>
+                          </a:fillRef>
+                          <a:effectRef idx="0">
+                            <a:schemeClr val="accent2"/>
+                          </a:effectRef>
+                          <a:fontRef idx="minor">
+                            <a:schemeClr val="lt1"/>
+                          </a:fontRef>
+                        </wps:style>
+                        <wps:bodyPr rot="0" spcFirstLastPara="0" vertOverflow="overflow" horzOverflow="overflow" vert="horz" wrap="square" lIns="91440" tIns="45720" rIns="91440" bIns="45720" numCol="1" spcCol="0" rtlCol="0" fromWordArt="0" anchor="ctr" anchorCtr="0" forceAA="0" compatLnSpc="1">
+                          <a:prstTxWarp prst="textNoShape">
+                            <a:avLst/>
+                          </a:prstTxWarp>
+                          <a:noAutofit/>
+                        </wps:bodyPr>
+                      </wps:wsp>
+                      <wps:wsp>
+                        <wps:cNvPr id="65" name="Text Box 53"/>
+                        <wps:cNvSpPr txBox="1"/>
+                        <wps:spPr>
+                          <a:xfrm>
+                            <a:off x="3752850" y="1030338"/>
+                            <a:ext cx="808650" cy="267335"/>
+                          </a:xfrm>
+                          <a:prstGeom prst="rect">
+                            <a:avLst/>
+                          </a:prstGeom>
+                          <a:noFill/>
+                          <a:ln w="6350">
+                            <a:noFill/>
+                          </a:ln>
+                          <a:effectLst/>
+                        </wps:spPr>
+                        <wps:style>
+                          <a:lnRef idx="0">
+                            <a:schemeClr val="accent1"/>
+                          </a:lnRef>
+                          <a:fillRef idx="0">
+                            <a:schemeClr val="accent1"/>
+                          </a:fillRef>
+                          <a:effectRef idx="0">
+                            <a:schemeClr val="accent1"/>
+                          </a:effectRef>
+                          <a:fontRef idx="minor">
+                            <a:schemeClr val="dk1"/>
+                          </a:fontRef>
+                        </wps:style>
+                        <wps:txbx>
+                          <w:txbxContent>
+                            <w:p>
+                              <w:pPr>
+                                <w:pStyle w:val="NormalWeb"/>
+                                <w:spacing w:before="0" w:beforeAutospacing="0" w:after="200" w:afterAutospacing="0" w:line="276" w:lineRule="auto"/>
+                              </w:pPr>
+                              <w:r>
+                                <w:rPr>
+                                  <w:rFonts w:ascii="Georgia" w:eastAsia="Times New Roman" w:hAnsi="Georgia"/>
+                                </w:rPr>
+                                <w:t>Obstacle</w:t>
+                              </w:r>
+                            </w:p>
+                          </w:txbxContent>
+                        </wps:txbx>
+                        <wps:bodyPr rot="0" spcFirstLastPara="0" vert="horz" wrap="square" lIns="91440" tIns="45720" rIns="91440" bIns="45720" numCol="1" spcCol="0" rtlCol="0" fromWordArt="0" anchor="t" anchorCtr="0" forceAA="0" compatLnSpc="1">
+                          <a:prstTxWarp prst="textNoShape">
+                            <a:avLst/>
+                          </a:prstTxWarp>
+                          <a:noAutofit/>
+                        </wps:bodyPr>
+                      </wps:wsp>
+                      <wps:wsp>
+                        <wps:cNvPr id="66" name="5-Point Star 66"/>
+                        <wps:cNvSpPr/>
+                        <wps:spPr>
+                          <a:xfrm>
+                            <a:off x="2573024" y="355732"/>
+                            <a:ext cx="304238" cy="315223"/>
+                          </a:xfrm>
+                          <a:prstGeom prst="star5">
+                            <a:avLst/>
+                          </a:prstGeom>
+                        </wps:spPr>
+                        <wps:style>
+                          <a:lnRef idx="2">
+                            <a:schemeClr val="accent3">
+                              <a:shade val="50000"/>
+                            </a:schemeClr>
+                          </a:lnRef>
+                          <a:fillRef idx="1">
+                            <a:schemeClr val="accent3"/>
+                          </a:fillRef>
+                          <a:effectRef idx="0">
+                            <a:schemeClr val="accent3"/>
+                          </a:effectRef>
+                          <a:fontRef idx="minor">
+                            <a:schemeClr val="lt1"/>
+                          </a:fontRef>
+                        </wps:style>
+                        <wps:txbx>
+                          <w:txbxContent>
+                            <w:p>
+                              <w:pPr>
+                                <w:rPr>
+                                  <w:rFonts w:eastAsia="Times New Roman"/>
+                                </w:rPr>
+                              </w:pPr>
+                            </w:p>
+                          </w:txbxContent>
+                        </wps:txbx>
+                        <wps:bodyPr rot="0" spcFirstLastPara="0" vert="horz" wrap="square" lIns="91440" tIns="45720" rIns="91440" bIns="45720" numCol="1" spcCol="0" rtlCol="0" fromWordArt="0" anchor="ctr" anchorCtr="0" forceAA="0" compatLnSpc="1">
+                          <a:prstTxWarp prst="textNoShape">
+                            <a:avLst/>
+                          </a:prstTxWarp>
+                          <a:noAutofit/>
+                        </wps:bodyPr>
+                      </wps:wsp>
+                      <wps:wsp>
+                        <wps:cNvPr id="67" name="Straight Connector 67"/>
+                        <wps:cNvCnPr>
+                          <a:endCxn id="68" idx="0"/>
+                        </wps:cNvCnPr>
+                        <wps:spPr>
+                          <a:xfrm flipV="1">
+                            <a:off x="685537" y="1882135"/>
+                            <a:ext cx="355775" cy="155404"/>
+                          </a:xfrm>
+                          <a:prstGeom prst="line">
+                            <a:avLst/>
+                          </a:prstGeom>
+                        </wps:spPr>
+                        <wps:style>
+                          <a:lnRef idx="2">
+                            <a:schemeClr val="accent2"/>
+                          </a:lnRef>
+                          <a:fillRef idx="0">
+                            <a:schemeClr val="accent2"/>
+                          </a:fillRef>
+                          <a:effectRef idx="1">
+                            <a:schemeClr val="accent2"/>
+                          </a:effectRef>
+                          <a:fontRef idx="minor">
+                            <a:schemeClr val="tx1"/>
+                          </a:fontRef>
+                        </wps:style>
+                        <wps:bodyPr/>
+                      </wps:wsp>
+                      <wps:wsp>
+                        <wps:cNvPr id="68" name="Arc 68"/>
+                        <wps:cNvSpPr/>
+                        <wps:spPr>
+                          <a:xfrm>
+                            <a:off x="618862" y="1866089"/>
+                            <a:ext cx="1304925" cy="499892"/>
+                          </a:xfrm>
+                          <a:prstGeom prst="arc">
+                            <a:avLst>
+                              <a:gd name="adj1" fmla="val 13528805"/>
+                              <a:gd name="adj2" fmla="val 17392922"/>
+                            </a:avLst>
+                          </a:prstGeom>
+                        </wps:spPr>
+                        <wps:style>
+                          <a:lnRef idx="2">
+                            <a:schemeClr val="accent2"/>
+                          </a:lnRef>
+                          <a:fillRef idx="0">
+                            <a:schemeClr val="accent2"/>
+                          </a:fillRef>
+                          <a:effectRef idx="1">
+                            <a:schemeClr val="accent2"/>
+                          </a:effectRef>
+                          <a:fontRef idx="minor">
+                            <a:schemeClr val="tx1"/>
+                          </a:fontRef>
+                        </wps:style>
+                        <wps:bodyPr rot="0" spcFirstLastPara="0" vertOverflow="overflow" horzOverflow="overflow" vert="horz" wrap="square" lIns="91440" tIns="45720" rIns="91440" bIns="45720" numCol="1" spcCol="0" rtlCol="0" fromWordArt="0" anchor="ctr" anchorCtr="0" forceAA="0" compatLnSpc="1">
+                          <a:prstTxWarp prst="textNoShape">
+                            <a:avLst/>
+                          </a:prstTxWarp>
+                          <a:noAutofit/>
+                        </wps:bodyPr>
+                      </wps:wsp>
+                      <wps:wsp>
+                        <wps:cNvPr id="69" name="Straight Connector 69"/>
+                        <wps:cNvCnPr/>
+                        <wps:spPr>
+                          <a:xfrm flipH="1">
+                            <a:off x="218813" y="2037538"/>
+                            <a:ext cx="466725" cy="188137"/>
+                          </a:xfrm>
+                          <a:prstGeom prst="line">
+                            <a:avLst/>
+                          </a:prstGeom>
+                        </wps:spPr>
+                        <wps:style>
+                          <a:lnRef idx="2">
+                            <a:schemeClr val="accent2"/>
+                          </a:lnRef>
+                          <a:fillRef idx="0">
+                            <a:schemeClr val="accent2"/>
+                          </a:fillRef>
+                          <a:effectRef idx="1">
+                            <a:schemeClr val="accent2"/>
+                          </a:effectRef>
+                          <a:fontRef idx="minor">
+                            <a:schemeClr val="tx1"/>
+                          </a:fontRef>
+                        </wps:style>
+                        <wps:bodyPr/>
+                      </wps:wsp>
+                      <wps:wsp>
+                        <wps:cNvPr id="70" name="Straight Connector 70"/>
+                        <wps:cNvCnPr>
+                          <a:stCxn id="68" idx="2"/>
+                        </wps:cNvCnPr>
+                        <wps:spPr>
+                          <a:xfrm flipV="1">
+                            <a:off x="1360860" y="1866089"/>
+                            <a:ext cx="191865" cy="2365"/>
+                          </a:xfrm>
+                          <a:prstGeom prst="line">
+                            <a:avLst/>
+                          </a:prstGeom>
+                        </wps:spPr>
+                        <wps:style>
+                          <a:lnRef idx="2">
+                            <a:schemeClr val="accent2"/>
+                          </a:lnRef>
+                          <a:fillRef idx="0">
+                            <a:schemeClr val="accent2"/>
+                          </a:fillRef>
+                          <a:effectRef idx="1">
+                            <a:schemeClr val="accent2"/>
+                          </a:effectRef>
+                          <a:fontRef idx="minor">
+                            <a:schemeClr val="tx1"/>
+                          </a:fontRef>
+                        </wps:style>
+                        <wps:bodyPr/>
+                      </wps:wsp>
+                      <wps:wsp>
+                        <wps:cNvPr id="72" name="Rounded Rectangle 72"/>
+                        <wps:cNvSpPr/>
+                        <wps:spPr>
+                          <a:xfrm rot="20732129">
+                            <a:off x="517437" y="1834097"/>
+                            <a:ext cx="523875" cy="285750"/>
+                          </a:xfrm>
+                          <a:prstGeom prst="roundRect">
+                            <a:avLst/>
+                          </a:prstGeom>
+                          <a:noFill/>
+                        </wps:spPr>
+                        <wps:style>
+                          <a:lnRef idx="2">
+                            <a:schemeClr val="dk1">
+                              <a:shade val="50000"/>
+                            </a:schemeClr>
+                          </a:lnRef>
+                          <a:fillRef idx="1">
+                            <a:schemeClr val="dk1"/>
+                          </a:fillRef>
+                          <a:effectRef idx="0">
+                            <a:schemeClr val="dk1"/>
+                          </a:effectRef>
+                          <a:fontRef idx="minor">
+                            <a:schemeClr val="lt1"/>
+                          </a:fontRef>
+                        </wps:style>
+                        <wps:bodyPr rot="0" spcFirstLastPara="0" vertOverflow="overflow" horzOverflow="overflow" vert="horz" wrap="square" lIns="91440" tIns="45720" rIns="91440" bIns="45720" numCol="1" spcCol="0" rtlCol="0" fromWordArt="0" anchor="ctr" anchorCtr="0" forceAA="0" compatLnSpc="1">
+                          <a:prstTxWarp prst="textNoShape">
+                            <a:avLst/>
+                          </a:prstTxWarp>
+                          <a:noAutofit/>
+                        </wps:bodyPr>
+                      </wps:wsp>
+                      <wps:wsp>
+                        <wps:cNvPr id="74" name="Straight Connector 74"/>
+                        <wps:cNvCnPr>
+                          <a:endCxn id="75" idx="0"/>
+                        </wps:cNvCnPr>
+                        <wps:spPr>
+                          <a:xfrm flipV="1">
+                            <a:off x="685537" y="3210175"/>
+                            <a:ext cx="355775" cy="155404"/>
+                          </a:xfrm>
+                          <a:prstGeom prst="line">
+                            <a:avLst/>
+                          </a:prstGeom>
+                        </wps:spPr>
+                        <wps:style>
+                          <a:lnRef idx="2">
+                            <a:schemeClr val="accent2"/>
+                          </a:lnRef>
+                          <a:fillRef idx="0">
+                            <a:schemeClr val="accent2"/>
+                          </a:fillRef>
+                          <a:effectRef idx="1">
+                            <a:schemeClr val="accent2"/>
+                          </a:effectRef>
+                          <a:fontRef idx="minor">
+                            <a:schemeClr val="tx1"/>
+                          </a:fontRef>
+                        </wps:style>
+                        <wps:bodyPr/>
+                      </wps:wsp>
+                      <wps:wsp>
+                        <wps:cNvPr id="75" name="Arc 75"/>
+                        <wps:cNvSpPr/>
+                        <wps:spPr>
+                          <a:xfrm>
+                            <a:off x="618862" y="3194129"/>
+                            <a:ext cx="1304925" cy="499892"/>
+                          </a:xfrm>
+                          <a:prstGeom prst="arc">
+                            <a:avLst>
+                              <a:gd name="adj1" fmla="val 13528805"/>
+                              <a:gd name="adj2" fmla="val 17392922"/>
+                            </a:avLst>
+                          </a:prstGeom>
+                        </wps:spPr>
+                        <wps:style>
+                          <a:lnRef idx="2">
+                            <a:schemeClr val="accent2"/>
+                          </a:lnRef>
+                          <a:fillRef idx="0">
+                            <a:schemeClr val="accent2"/>
+                          </a:fillRef>
+                          <a:effectRef idx="1">
+                            <a:schemeClr val="accent2"/>
+                          </a:effectRef>
+                          <a:fontRef idx="minor">
+                            <a:schemeClr val="tx1"/>
+                          </a:fontRef>
+                        </wps:style>
+                        <wps:bodyPr rot="0" spcFirstLastPara="0" vertOverflow="overflow" horzOverflow="overflow" vert="horz" wrap="square" lIns="91440" tIns="45720" rIns="91440" bIns="45720" numCol="1" spcCol="0" rtlCol="0" fromWordArt="0" anchor="ctr" anchorCtr="0" forceAA="0" compatLnSpc="1">
+                          <a:prstTxWarp prst="textNoShape">
+                            <a:avLst/>
+                          </a:prstTxWarp>
+                          <a:noAutofit/>
+                        </wps:bodyPr>
+                      </wps:wsp>
+                      <wps:wsp>
+                        <wps:cNvPr id="76" name="Straight Connector 76"/>
+                        <wps:cNvCnPr/>
+                        <wps:spPr>
+                          <a:xfrm flipH="1">
+                            <a:off x="218813" y="3365578"/>
+                            <a:ext cx="466725" cy="188137"/>
+                          </a:xfrm>
+                          <a:prstGeom prst="line">
+                            <a:avLst/>
+                          </a:prstGeom>
+                        </wps:spPr>
+                        <wps:style>
+                          <a:lnRef idx="2">
+                            <a:schemeClr val="accent2"/>
+                          </a:lnRef>
+                          <a:fillRef idx="0">
+                            <a:schemeClr val="accent2"/>
+                          </a:fillRef>
+                          <a:effectRef idx="1">
+                            <a:schemeClr val="accent2"/>
+                          </a:effectRef>
+                          <a:fontRef idx="minor">
+                            <a:schemeClr val="tx1"/>
+                          </a:fontRef>
+                        </wps:style>
+                        <wps:bodyPr/>
+                      </wps:wsp>
+                      <wps:wsp>
+                        <wps:cNvPr id="77" name="Straight Connector 77"/>
+                        <wps:cNvCnPr>
+                          <a:stCxn id="75" idx="2"/>
+                        </wps:cNvCnPr>
+                        <wps:spPr>
+                          <a:xfrm flipV="1">
+                            <a:off x="1360860" y="3194129"/>
+                            <a:ext cx="191865" cy="2365"/>
+                          </a:xfrm>
+                          <a:prstGeom prst="line">
+                            <a:avLst/>
+                          </a:prstGeom>
+                        </wps:spPr>
+                        <wps:style>
+                          <a:lnRef idx="2">
+                            <a:schemeClr val="accent2"/>
+                          </a:lnRef>
+                          <a:fillRef idx="0">
+                            <a:schemeClr val="accent2"/>
+                          </a:fillRef>
+                          <a:effectRef idx="1">
+                            <a:schemeClr val="accent2"/>
+                          </a:effectRef>
+                          <a:fontRef idx="minor">
+                            <a:schemeClr val="tx1"/>
+                          </a:fontRef>
+                        </wps:style>
+                        <wps:bodyPr/>
+                      </wps:wsp>
+                      <wps:wsp>
+                        <wps:cNvPr id="78" name="Rounded Rectangle 78"/>
+                        <wps:cNvSpPr/>
+                        <wps:spPr>
+                          <a:xfrm>
+                            <a:off x="931707" y="3039856"/>
+                            <a:ext cx="523875" cy="285750"/>
+                          </a:xfrm>
+                          <a:prstGeom prst="roundRect">
+                            <a:avLst/>
+                          </a:prstGeom>
+                          <a:noFill/>
+                        </wps:spPr>
+                        <wps:style>
+                          <a:lnRef idx="2">
+                            <a:schemeClr val="dk1">
+                              <a:shade val="50000"/>
+                            </a:schemeClr>
+                          </a:lnRef>
+                          <a:fillRef idx="1">
+                            <a:schemeClr val="dk1"/>
+                          </a:fillRef>
+                          <a:effectRef idx="0">
+                            <a:schemeClr val="dk1"/>
+                          </a:effectRef>
+                          <a:fontRef idx="minor">
+                            <a:schemeClr val="lt1"/>
+                          </a:fontRef>
+                        </wps:style>
+                        <wps:bodyPr rot="0" spcFirstLastPara="0" vertOverflow="overflow" horzOverflow="overflow" vert="horz" wrap="square" lIns="91440" tIns="45720" rIns="91440" bIns="45720" numCol="1" spcCol="0" rtlCol="0" fromWordArt="0" anchor="ctr" anchorCtr="0" forceAA="0" compatLnSpc="1">
+                          <a:prstTxWarp prst="textNoShape">
+                            <a:avLst/>
+                          </a:prstTxWarp>
+                          <a:noAutofit/>
+                        </wps:bodyPr>
+                      </wps:wsp>
+                      <wps:wsp>
+                        <wps:cNvPr id="80" name="Flowchart: Summing Junction 80"/>
+                        <wps:cNvSpPr/>
+                        <wps:spPr>
+                          <a:xfrm>
+                            <a:off x="1923787" y="3076470"/>
+                            <a:ext cx="325216" cy="315223"/>
+                          </a:xfrm>
+                          <a:prstGeom prst="flowChartSummingJunction">
+                            <a:avLst/>
+                          </a:prstGeom>
+                        </wps:spPr>
+                        <wps:style>
+                          <a:lnRef idx="2">
+                            <a:schemeClr val="accent2">
+                              <a:shade val="50000"/>
+                            </a:schemeClr>
+                          </a:lnRef>
+                          <a:fillRef idx="1">
+                            <a:schemeClr val="accent2"/>
+                          </a:fillRef>
+                          <a:effectRef idx="0">
+                            <a:schemeClr val="accent2"/>
+                          </a:effectRef>
+                          <a:fontRef idx="minor">
+                            <a:schemeClr val="lt1"/>
+                          </a:fontRef>
+                        </wps:style>
+                        <wps:bodyPr rot="0" spcFirstLastPara="0" vertOverflow="overflow" horzOverflow="overflow" vert="horz" wrap="square" lIns="91440" tIns="45720" rIns="91440" bIns="45720" numCol="1" spcCol="0" rtlCol="0" fromWordArt="0" anchor="ctr" anchorCtr="0" forceAA="0" compatLnSpc="1">
+                          <a:prstTxWarp prst="textNoShape">
+                            <a:avLst/>
+                          </a:prstTxWarp>
+                          <a:noAutofit/>
+                        </wps:bodyPr>
+                      </wps:wsp>
+                      <wps:wsp>
+                        <wps:cNvPr id="81" name="5-Point Star 81"/>
+                        <wps:cNvSpPr/>
+                        <wps:spPr>
+                          <a:xfrm>
+                            <a:off x="2573024" y="3025464"/>
+                            <a:ext cx="304238" cy="315223"/>
+                          </a:xfrm>
+                          <a:prstGeom prst="star5">
+                            <a:avLst/>
+                          </a:prstGeom>
+                        </wps:spPr>
+                        <wps:style>
+                          <a:lnRef idx="2">
+                            <a:schemeClr val="accent3">
+                              <a:shade val="50000"/>
+                            </a:schemeClr>
+                          </a:lnRef>
+                          <a:fillRef idx="1">
+                            <a:schemeClr val="accent3"/>
+                          </a:fillRef>
+                          <a:effectRef idx="0">
+                            <a:schemeClr val="accent3"/>
+                          </a:effectRef>
+                          <a:fontRef idx="minor">
+                            <a:schemeClr val="lt1"/>
+                          </a:fontRef>
+                        </wps:style>
+                        <wps:txbx>
+                          <w:txbxContent>
+                            <w:p>
+                              <w:pPr>
+                                <w:rPr>
+                                  <w:rFonts w:eastAsia="Times New Roman"/>
+                                </w:rPr>
+                              </w:pPr>
+                            </w:p>
+                          </w:txbxContent>
+                        </wps:txbx>
+                        <wps:bodyPr rot="0" spcFirstLastPara="0" vert="horz" wrap="square" lIns="91440" tIns="45720" rIns="91440" bIns="45720" numCol="1" spcCol="0" rtlCol="0" fromWordArt="0" anchor="ctr" anchorCtr="0" forceAA="0" compatLnSpc="1">
+                          <a:prstTxWarp prst="textNoShape">
+                            <a:avLst/>
+                          </a:prstTxWarp>
+                          <a:noAutofit/>
+                        </wps:bodyPr>
+                      </wps:wsp>
+                      <wps:wsp>
+                        <wps:cNvPr id="82" name="Arc 82"/>
+                        <wps:cNvSpPr/>
+                        <wps:spPr>
+                          <a:xfrm>
+                            <a:off x="1237426" y="3202339"/>
+                            <a:ext cx="562950" cy="439465"/>
+                          </a:xfrm>
+                          <a:prstGeom prst="arc">
+                            <a:avLst>
+                              <a:gd name="adj1" fmla="val 16200000"/>
+                              <a:gd name="adj2" fmla="val 462523"/>
+                            </a:avLst>
+                          </a:prstGeom>
+                        </wps:spPr>
+                        <wps:style>
+                          <a:lnRef idx="2">
+                            <a:schemeClr val="accent1"/>
+                          </a:lnRef>
+                          <a:fillRef idx="0">
+                            <a:schemeClr val="accent1"/>
+                          </a:fillRef>
+                          <a:effectRef idx="1">
                             <a:schemeClr val="accent1"/>
                           </a:effectRef>
                           <a:fontRef idx="minor">
@@ -16117,21 +17035,601 @@
                         </wps:bodyPr>
                       </wps:wsp>
                       <wps:wsp>
-                        <wps:cNvPr id="51" name="Straight Connector 51"/>
-                        <wps:cNvCnPr>
-                          <a:stCxn id="50" idx="2"/>
-                        </wps:cNvCnPr>
+                        <wps:cNvPr id="83" name="Arc 83"/>
+                        <wps:cNvSpPr/>
                         <wps:spPr>
-                          <a:xfrm flipV="1">
-                            <a:off x="3761961" y="165719"/>
-                            <a:ext cx="590964" cy="844"/>
+                          <a:xfrm>
+                            <a:off x="2372436" y="3253581"/>
+                            <a:ext cx="562950" cy="439465"/>
+                          </a:xfrm>
+                          <a:prstGeom prst="arc">
+                            <a:avLst>
+                              <a:gd name="adj1" fmla="val 10945073"/>
+                              <a:gd name="adj2" fmla="val 15989802"/>
+                            </a:avLst>
+                          </a:prstGeom>
+                        </wps:spPr>
+                        <wps:style>
+                          <a:lnRef idx="2">
+                            <a:schemeClr val="accent1"/>
+                          </a:lnRef>
+                          <a:fillRef idx="0">
+                            <a:schemeClr val="accent1"/>
+                          </a:fillRef>
+                          <a:effectRef idx="1">
+                            <a:schemeClr val="accent1"/>
+                          </a:effectRef>
+                          <a:fontRef idx="minor">
+                            <a:schemeClr val="tx1"/>
+                          </a:fontRef>
+                        </wps:style>
+                        <wps:bodyPr rot="0" spcFirstLastPara="0" vertOverflow="overflow" horzOverflow="overflow" vert="horz" wrap="square" lIns="91440" tIns="45720" rIns="91440" bIns="45720" numCol="1" spcCol="0" rtlCol="0" fromWordArt="0" anchor="ctr" anchorCtr="0" forceAA="0" compatLnSpc="1">
+                          <a:prstTxWarp prst="textNoShape">
+                            <a:avLst/>
+                          </a:prstTxWarp>
+                          <a:noAutofit/>
+                        </wps:bodyPr>
+                      </wps:wsp>
+                      <wps:wsp>
+                        <wps:cNvPr id="84" name="Arc 84"/>
+                        <wps:cNvSpPr/>
+                        <wps:spPr>
+                          <a:xfrm>
+                            <a:off x="1800376" y="3253581"/>
+                            <a:ext cx="572060" cy="373839"/>
+                          </a:xfrm>
+                          <a:prstGeom prst="arc">
+                            <a:avLst>
+                              <a:gd name="adj1" fmla="val 236129"/>
+                              <a:gd name="adj2" fmla="val 10690896"/>
+                            </a:avLst>
+                          </a:prstGeom>
+                        </wps:spPr>
+                        <wps:style>
+                          <a:lnRef idx="2">
+                            <a:schemeClr val="accent1"/>
+                          </a:lnRef>
+                          <a:fillRef idx="0">
+                            <a:schemeClr val="accent1"/>
+                          </a:fillRef>
+                          <a:effectRef idx="1">
+                            <a:schemeClr val="accent1"/>
+                          </a:effectRef>
+                          <a:fontRef idx="minor">
+                            <a:schemeClr val="tx1"/>
+                          </a:fontRef>
+                        </wps:style>
+                        <wps:bodyPr rot="0" spcFirstLastPara="0" vertOverflow="overflow" horzOverflow="overflow" vert="horz" wrap="square" lIns="91440" tIns="45720" rIns="91440" bIns="45720" numCol="1" spcCol="0" rtlCol="0" fromWordArt="0" anchor="ctr" anchorCtr="0" forceAA="0" compatLnSpc="1">
+                          <a:prstTxWarp prst="textNoShape">
+                            <a:avLst/>
+                          </a:prstTxWarp>
+                          <a:noAutofit/>
+                        </wps:bodyPr>
+                      </wps:wsp>
+                      <wps:wsp>
+                        <wps:cNvPr id="86" name="Straight Connector 86"/>
+                        <wps:cNvCnPr/>
+                        <wps:spPr>
+                          <a:xfrm>
+                            <a:off x="1552725" y="1857035"/>
+                            <a:ext cx="1219200" cy="27005"/>
                           </a:xfrm>
                           <a:prstGeom prst="line">
                             <a:avLst/>
                           </a:prstGeom>
                         </wps:spPr>
                         <wps:style>
-                          <a:lnRef idx="1">
+                          <a:lnRef idx="2">
+                            <a:schemeClr val="accent1"/>
+                          </a:lnRef>
+                          <a:fillRef idx="0">
+                            <a:schemeClr val="accent1"/>
+                          </a:fillRef>
+                          <a:effectRef idx="1">
+                            <a:schemeClr val="accent1"/>
+                          </a:effectRef>
+                          <a:fontRef idx="minor">
+                            <a:schemeClr val="tx1"/>
+                          </a:fontRef>
+                        </wps:style>
+                        <wps:bodyPr/>
+                      </wps:wsp>
+                      <wps:wsp>
+                        <wps:cNvPr id="71" name="5-Point Star 71"/>
+                        <wps:cNvSpPr/>
+                        <wps:spPr>
+                          <a:xfrm>
+                            <a:off x="2573024" y="1704000"/>
+                            <a:ext cx="304238" cy="315223"/>
+                          </a:xfrm>
+                          <a:prstGeom prst="star5">
+                            <a:avLst/>
+                          </a:prstGeom>
+                        </wps:spPr>
+                        <wps:style>
+                          <a:lnRef idx="2">
+                            <a:schemeClr val="accent3">
+                              <a:shade val="50000"/>
+                            </a:schemeClr>
+                          </a:lnRef>
+                          <a:fillRef idx="1">
+                            <a:schemeClr val="accent3"/>
+                          </a:fillRef>
+                          <a:effectRef idx="0">
+                            <a:schemeClr val="accent3"/>
+                          </a:effectRef>
+                          <a:fontRef idx="minor">
+                            <a:schemeClr val="lt1"/>
+                          </a:fontRef>
+                        </wps:style>
+                        <wps:txbx>
+                          <w:txbxContent>
+                            <w:p>
+                              <w:pPr>
+                                <w:rPr>
+                                  <w:rFonts w:eastAsia="Times New Roman"/>
+                                </w:rPr>
+                              </w:pPr>
+                            </w:p>
+                          </w:txbxContent>
+                        </wps:txbx>
+                        <wps:bodyPr rot="0" spcFirstLastPara="0" vert="horz" wrap="square" lIns="91440" tIns="45720" rIns="91440" bIns="45720" numCol="1" spcCol="0" rtlCol="0" fromWordArt="0" anchor="ctr" anchorCtr="0" forceAA="0" compatLnSpc="1">
+                          <a:prstTxWarp prst="textNoShape">
+                            <a:avLst/>
+                          </a:prstTxWarp>
+                          <a:noAutofit/>
+                        </wps:bodyPr>
+                      </wps:wsp>
+                      <wps:wsp>
+                        <wps:cNvPr id="85" name="Flowchart: Summing Junction 85"/>
+                        <wps:cNvSpPr/>
+                        <wps:spPr>
+                          <a:xfrm>
+                            <a:off x="1885857" y="1722316"/>
+                            <a:ext cx="325216" cy="315223"/>
+                          </a:xfrm>
+                          <a:prstGeom prst="flowChartSummingJunction">
+                            <a:avLst/>
+                          </a:prstGeom>
+                        </wps:spPr>
+                        <wps:style>
+                          <a:lnRef idx="2">
+                            <a:schemeClr val="accent2">
+                              <a:shade val="50000"/>
+                            </a:schemeClr>
+                          </a:lnRef>
+                          <a:fillRef idx="1">
+                            <a:schemeClr val="accent2"/>
+                          </a:fillRef>
+                          <a:effectRef idx="0">
+                            <a:schemeClr val="accent2"/>
+                          </a:effectRef>
+                          <a:fontRef idx="minor">
+                            <a:schemeClr val="lt1"/>
+                          </a:fontRef>
+                        </wps:style>
+                        <wps:bodyPr rot="0" spcFirstLastPara="0" vertOverflow="overflow" horzOverflow="overflow" vert="horz" wrap="square" lIns="91440" tIns="45720" rIns="91440" bIns="45720" numCol="1" spcCol="0" rtlCol="0" fromWordArt="0" anchor="ctr" anchorCtr="0" forceAA="0" compatLnSpc="1">
+                          <a:prstTxWarp prst="textNoShape">
+                            <a:avLst/>
+                          </a:prstTxWarp>
+                          <a:noAutofit/>
+                        </wps:bodyPr>
+                      </wps:wsp>
+                      <wps:wsp>
+                        <wps:cNvPr id="87" name="Straight Connector 87"/>
+                        <wps:cNvCnPr>
+                          <a:endCxn id="88" idx="0"/>
+                        </wps:cNvCnPr>
+                        <wps:spPr>
+                          <a:xfrm flipV="1">
+                            <a:off x="721689" y="4682976"/>
+                            <a:ext cx="355775" cy="155404"/>
+                          </a:xfrm>
+                          <a:prstGeom prst="line">
+                            <a:avLst/>
+                          </a:prstGeom>
+                        </wps:spPr>
+                        <wps:style>
+                          <a:lnRef idx="2">
+                            <a:schemeClr val="accent2"/>
+                          </a:lnRef>
+                          <a:fillRef idx="0">
+                            <a:schemeClr val="accent2"/>
+                          </a:fillRef>
+                          <a:effectRef idx="1">
+                            <a:schemeClr val="accent2"/>
+                          </a:effectRef>
+                          <a:fontRef idx="minor">
+                            <a:schemeClr val="tx1"/>
+                          </a:fontRef>
+                        </wps:style>
+                        <wps:bodyPr/>
+                      </wps:wsp>
+                      <wps:wsp>
+                        <wps:cNvPr id="88" name="Arc 88"/>
+                        <wps:cNvSpPr/>
+                        <wps:spPr>
+                          <a:xfrm>
+                            <a:off x="655014" y="4666930"/>
+                            <a:ext cx="1304925" cy="499892"/>
+                          </a:xfrm>
+                          <a:prstGeom prst="arc">
+                            <a:avLst>
+                              <a:gd name="adj1" fmla="val 13528805"/>
+                              <a:gd name="adj2" fmla="val 17392922"/>
+                            </a:avLst>
+                          </a:prstGeom>
+                        </wps:spPr>
+                        <wps:style>
+                          <a:lnRef idx="2">
+                            <a:schemeClr val="accent2"/>
+                          </a:lnRef>
+                          <a:fillRef idx="0">
+                            <a:schemeClr val="accent2"/>
+                          </a:fillRef>
+                          <a:effectRef idx="1">
+                            <a:schemeClr val="accent2"/>
+                          </a:effectRef>
+                          <a:fontRef idx="minor">
+                            <a:schemeClr val="tx1"/>
+                          </a:fontRef>
+                        </wps:style>
+                        <wps:bodyPr rot="0" spcFirstLastPara="0" vertOverflow="overflow" horzOverflow="overflow" vert="horz" wrap="square" lIns="91440" tIns="45720" rIns="91440" bIns="45720" numCol="1" spcCol="0" rtlCol="0" fromWordArt="0" anchor="ctr" anchorCtr="0" forceAA="0" compatLnSpc="1">
+                          <a:prstTxWarp prst="textNoShape">
+                            <a:avLst/>
+                          </a:prstTxWarp>
+                          <a:noAutofit/>
+                        </wps:bodyPr>
+                      </wps:wsp>
+                      <wps:wsp>
+                        <wps:cNvPr id="89" name="Straight Connector 89"/>
+                        <wps:cNvCnPr/>
+                        <wps:spPr>
+                          <a:xfrm flipH="1">
+                            <a:off x="254965" y="4838379"/>
+                            <a:ext cx="466725" cy="188137"/>
+                          </a:xfrm>
+                          <a:prstGeom prst="line">
+                            <a:avLst/>
+                          </a:prstGeom>
+                        </wps:spPr>
+                        <wps:style>
+                          <a:lnRef idx="2">
+                            <a:schemeClr val="accent2"/>
+                          </a:lnRef>
+                          <a:fillRef idx="0">
+                            <a:schemeClr val="accent2"/>
+                          </a:fillRef>
+                          <a:effectRef idx="1">
+                            <a:schemeClr val="accent2"/>
+                          </a:effectRef>
+                          <a:fontRef idx="minor">
+                            <a:schemeClr val="tx1"/>
+                          </a:fontRef>
+                        </wps:style>
+                        <wps:bodyPr/>
+                      </wps:wsp>
+                      <wps:wsp>
+                        <wps:cNvPr id="90" name="Straight Connector 90"/>
+                        <wps:cNvCnPr>
+                          <a:stCxn id="88" idx="2"/>
+                        </wps:cNvCnPr>
+                        <wps:spPr>
+                          <a:xfrm flipV="1">
+                            <a:off x="1397012" y="4666930"/>
+                            <a:ext cx="191865" cy="2365"/>
+                          </a:xfrm>
+                          <a:prstGeom prst="line">
+                            <a:avLst/>
+                          </a:prstGeom>
+                        </wps:spPr>
+                        <wps:style>
+                          <a:lnRef idx="2">
+                            <a:schemeClr val="accent2"/>
+                          </a:lnRef>
+                          <a:fillRef idx="0">
+                            <a:schemeClr val="accent2"/>
+                          </a:fillRef>
+                          <a:effectRef idx="1">
+                            <a:schemeClr val="accent2"/>
+                          </a:effectRef>
+                          <a:fontRef idx="minor">
+                            <a:schemeClr val="tx1"/>
+                          </a:fontRef>
+                        </wps:style>
+                        <wps:bodyPr/>
+                      </wps:wsp>
+                      <wps:wsp>
+                        <wps:cNvPr id="91" name="Rounded Rectangle 91"/>
+                        <wps:cNvSpPr/>
+                        <wps:spPr>
+                          <a:xfrm rot="3045258">
+                            <a:off x="1509487" y="4705529"/>
+                            <a:ext cx="523875" cy="285750"/>
+                          </a:xfrm>
+                          <a:prstGeom prst="roundRect">
+                            <a:avLst/>
+                          </a:prstGeom>
+                          <a:noFill/>
+                        </wps:spPr>
+                        <wps:style>
+                          <a:lnRef idx="2">
+                            <a:schemeClr val="dk1">
+                              <a:shade val="50000"/>
+                            </a:schemeClr>
+                          </a:lnRef>
+                          <a:fillRef idx="1">
+                            <a:schemeClr val="dk1"/>
+                          </a:fillRef>
+                          <a:effectRef idx="0">
+                            <a:schemeClr val="dk1"/>
+                          </a:effectRef>
+                          <a:fontRef idx="minor">
+                            <a:schemeClr val="lt1"/>
+                          </a:fontRef>
+                        </wps:style>
+                        <wps:bodyPr rot="0" spcFirstLastPara="0" vertOverflow="overflow" horzOverflow="overflow" vert="horz" wrap="square" lIns="91440" tIns="45720" rIns="91440" bIns="45720" numCol="1" spcCol="0" rtlCol="0" fromWordArt="0" anchor="ctr" anchorCtr="0" forceAA="0" compatLnSpc="1">
+                          <a:prstTxWarp prst="textNoShape">
+                            <a:avLst/>
+                          </a:prstTxWarp>
+                          <a:noAutofit/>
+                        </wps:bodyPr>
+                      </wps:wsp>
+                      <wps:wsp>
+                        <wps:cNvPr id="92" name="Flowchart: Summing Junction 92"/>
+                        <wps:cNvSpPr/>
+                        <wps:spPr>
+                          <a:xfrm>
+                            <a:off x="1962036" y="4494761"/>
+                            <a:ext cx="325216" cy="315223"/>
+                          </a:xfrm>
+                          <a:prstGeom prst="flowChartSummingJunction">
+                            <a:avLst/>
+                          </a:prstGeom>
+                        </wps:spPr>
+                        <wps:style>
+                          <a:lnRef idx="2">
+                            <a:schemeClr val="accent2">
+                              <a:shade val="50000"/>
+                            </a:schemeClr>
+                          </a:lnRef>
+                          <a:fillRef idx="1">
+                            <a:schemeClr val="accent2"/>
+                          </a:fillRef>
+                          <a:effectRef idx="0">
+                            <a:schemeClr val="accent2"/>
+                          </a:effectRef>
+                          <a:fontRef idx="minor">
+                            <a:schemeClr val="lt1"/>
+                          </a:fontRef>
+                        </wps:style>
+                        <wps:bodyPr rot="0" spcFirstLastPara="0" vertOverflow="overflow" horzOverflow="overflow" vert="horz" wrap="square" lIns="91440" tIns="45720" rIns="91440" bIns="45720" numCol="1" spcCol="0" rtlCol="0" fromWordArt="0" anchor="ctr" anchorCtr="0" forceAA="0" compatLnSpc="1">
+                          <a:prstTxWarp prst="textNoShape">
+                            <a:avLst/>
+                          </a:prstTxWarp>
+                          <a:noAutofit/>
+                        </wps:bodyPr>
+                      </wps:wsp>
+                      <wps:wsp>
+                        <wps:cNvPr id="93" name="5-Point Star 93"/>
+                        <wps:cNvSpPr/>
+                        <wps:spPr>
+                          <a:xfrm>
+                            <a:off x="2620799" y="4521862"/>
+                            <a:ext cx="304238" cy="315223"/>
+                          </a:xfrm>
+                          <a:prstGeom prst="star5">
+                            <a:avLst/>
+                          </a:prstGeom>
+                        </wps:spPr>
+                        <wps:style>
+                          <a:lnRef idx="2">
+                            <a:schemeClr val="accent3">
+                              <a:shade val="50000"/>
+                            </a:schemeClr>
+                          </a:lnRef>
+                          <a:fillRef idx="1">
+                            <a:schemeClr val="accent3"/>
+                          </a:fillRef>
+                          <a:effectRef idx="0">
+                            <a:schemeClr val="accent3"/>
+                          </a:effectRef>
+                          <a:fontRef idx="minor">
+                            <a:schemeClr val="lt1"/>
+                          </a:fontRef>
+                        </wps:style>
+                        <wps:txbx>
+                          <w:txbxContent>
+                            <w:p>
+                              <w:pPr>
+                                <w:rPr>
+                                  <w:rFonts w:eastAsia="Times New Roman"/>
+                                </w:rPr>
+                              </w:pPr>
+                            </w:p>
+                          </w:txbxContent>
+                        </wps:txbx>
+                        <wps:bodyPr rot="0" spcFirstLastPara="0" vert="horz" wrap="square" lIns="91440" tIns="45720" rIns="91440" bIns="45720" numCol="1" spcCol="0" rtlCol="0" fromWordArt="0" anchor="ctr" anchorCtr="0" forceAA="0" compatLnSpc="1">
+                          <a:prstTxWarp prst="textNoShape">
+                            <a:avLst/>
+                          </a:prstTxWarp>
+                          <a:noAutofit/>
+                        </wps:bodyPr>
+                      </wps:wsp>
+                      <wps:wsp>
+                        <wps:cNvPr id="94" name="Arc 94"/>
+                        <wps:cNvSpPr/>
+                        <wps:spPr>
+                          <a:xfrm>
+                            <a:off x="1273578" y="4675140"/>
+                            <a:ext cx="562950" cy="439465"/>
+                          </a:xfrm>
+                          <a:prstGeom prst="arc">
+                            <a:avLst>
+                              <a:gd name="adj1" fmla="val 16200000"/>
+                              <a:gd name="adj2" fmla="val 91531"/>
+                            </a:avLst>
+                          </a:prstGeom>
+                        </wps:spPr>
+                        <wps:style>
+                          <a:lnRef idx="2">
+                            <a:schemeClr val="accent2"/>
+                          </a:lnRef>
+                          <a:fillRef idx="0">
+                            <a:schemeClr val="accent2"/>
+                          </a:fillRef>
+                          <a:effectRef idx="1">
+                            <a:schemeClr val="accent2"/>
+                          </a:effectRef>
+                          <a:fontRef idx="minor">
+                            <a:schemeClr val="tx1"/>
+                          </a:fontRef>
+                        </wps:style>
+                        <wps:bodyPr rot="0" spcFirstLastPara="0" vertOverflow="overflow" horzOverflow="overflow" vert="horz" wrap="square" lIns="91440" tIns="45720" rIns="91440" bIns="45720" numCol="1" spcCol="0" rtlCol="0" fromWordArt="0" anchor="ctr" anchorCtr="0" forceAA="0" compatLnSpc="1">
+                          <a:prstTxWarp prst="textNoShape">
+                            <a:avLst/>
+                          </a:prstTxWarp>
+                          <a:noAutofit/>
+                        </wps:bodyPr>
+                      </wps:wsp>
+                      <wps:wsp>
+                        <wps:cNvPr id="95" name="Arc 95"/>
+                        <wps:cNvSpPr/>
+                        <wps:spPr>
+                          <a:xfrm>
+                            <a:off x="2408588" y="4726382"/>
+                            <a:ext cx="562950" cy="439465"/>
+                          </a:xfrm>
+                          <a:prstGeom prst="arc">
+                            <a:avLst>
+                              <a:gd name="adj1" fmla="val 10945073"/>
+                              <a:gd name="adj2" fmla="val 15989802"/>
+                            </a:avLst>
+                          </a:prstGeom>
+                        </wps:spPr>
+                        <wps:style>
+                          <a:lnRef idx="2">
+                            <a:schemeClr val="accent1"/>
+                          </a:lnRef>
+                          <a:fillRef idx="0">
+                            <a:schemeClr val="accent1"/>
+                          </a:fillRef>
+                          <a:effectRef idx="1">
+                            <a:schemeClr val="accent1"/>
+                          </a:effectRef>
+                          <a:fontRef idx="minor">
+                            <a:schemeClr val="tx1"/>
+                          </a:fontRef>
+                        </wps:style>
+                        <wps:bodyPr rot="0" spcFirstLastPara="0" vertOverflow="overflow" horzOverflow="overflow" vert="horz" wrap="square" lIns="91440" tIns="45720" rIns="91440" bIns="45720" numCol="1" spcCol="0" rtlCol="0" fromWordArt="0" anchor="ctr" anchorCtr="0" forceAA="0" compatLnSpc="1">
+                          <a:prstTxWarp prst="textNoShape">
+                            <a:avLst/>
+                          </a:prstTxWarp>
+                          <a:noAutofit/>
+                        </wps:bodyPr>
+                      </wps:wsp>
+                      <wps:wsp>
+                        <wps:cNvPr id="96" name="Arc 96"/>
+                        <wps:cNvSpPr/>
+                        <wps:spPr>
+                          <a:xfrm>
+                            <a:off x="1836528" y="4726382"/>
+                            <a:ext cx="572060" cy="373839"/>
+                          </a:xfrm>
+                          <a:prstGeom prst="arc">
+                            <a:avLst>
+                              <a:gd name="adj1" fmla="val 5025681"/>
+                              <a:gd name="adj2" fmla="val 11136959"/>
+                            </a:avLst>
+                          </a:prstGeom>
+                        </wps:spPr>
+                        <wps:style>
+                          <a:lnRef idx="2">
+                            <a:schemeClr val="accent2"/>
+                          </a:lnRef>
+                          <a:fillRef idx="0">
+                            <a:schemeClr val="accent2"/>
+                          </a:fillRef>
+                          <a:effectRef idx="1">
+                            <a:schemeClr val="accent2"/>
+                          </a:effectRef>
+                          <a:fontRef idx="minor">
+                            <a:schemeClr val="tx1"/>
+                          </a:fontRef>
+                        </wps:style>
+                        <wps:bodyPr rot="0" spcFirstLastPara="0" vertOverflow="overflow" horzOverflow="overflow" vert="horz" wrap="square" lIns="91440" tIns="45720" rIns="91440" bIns="45720" numCol="1" spcCol="0" rtlCol="0" fromWordArt="0" anchor="ctr" anchorCtr="0" forceAA="0" compatLnSpc="1">
+                          <a:prstTxWarp prst="textNoShape">
+                            <a:avLst/>
+                          </a:prstTxWarp>
+                          <a:noAutofit/>
+                        </wps:bodyPr>
+                      </wps:wsp>
+                      <wps:wsp>
+                        <wps:cNvPr id="97" name="Arc 97"/>
+                        <wps:cNvSpPr/>
+                        <wps:spPr>
+                          <a:xfrm>
+                            <a:off x="1836528" y="4726382"/>
+                            <a:ext cx="571500" cy="373380"/>
+                          </a:xfrm>
+                          <a:prstGeom prst="arc">
+                            <a:avLst>
+                              <a:gd name="adj1" fmla="val 171300"/>
+                              <a:gd name="adj2" fmla="val 4880963"/>
+                            </a:avLst>
+                          </a:prstGeom>
+                        </wps:spPr>
+                        <wps:style>
+                          <a:lnRef idx="2">
+                            <a:schemeClr val="accent1"/>
+                          </a:lnRef>
+                          <a:fillRef idx="0">
+                            <a:schemeClr val="accent1"/>
+                          </a:fillRef>
+                          <a:effectRef idx="1">
+                            <a:schemeClr val="accent1"/>
+                          </a:effectRef>
+                          <a:fontRef idx="minor">
+                            <a:schemeClr val="tx1"/>
+                          </a:fontRef>
+                        </wps:style>
+                        <wps:txbx>
+                          <w:txbxContent>
+                            <w:p>
+                              <w:pPr>
+                                <w:rPr>
+                                  <w:rFonts w:eastAsia="Times New Roman"/>
+                                </w:rPr>
+                              </w:pPr>
+                            </w:p>
+                          </w:txbxContent>
+                        </wps:txbx>
+                        <wps:bodyPr rot="0" spcFirstLastPara="0" vert="horz" wrap="square" lIns="91440" tIns="45720" rIns="91440" bIns="45720" numCol="1" spcCol="0" rtlCol="0" fromWordArt="0" anchor="ctr" anchorCtr="0" forceAA="0" compatLnSpc="1">
+                          <a:prstTxWarp prst="textNoShape">
+                            <a:avLst/>
+                          </a:prstTxWarp>
+                          <a:noAutofit/>
+                        </wps:bodyPr>
+                      </wps:wsp>
+                      <wps:wsp>
+                        <wps:cNvPr id="98" name="Text Box 98"/>
+                        <wps:cNvSpPr txBox="1"/>
+                        <wps:spPr>
+                          <a:xfrm>
+                            <a:off x="48083" y="252070"/>
+                            <a:ext cx="2047417" cy="327528"/>
+                          </a:xfrm>
+                          <a:prstGeom prst="rect">
+                            <a:avLst/>
+                          </a:prstGeom>
+                          <a:noFill/>
+                          <a:ln w="6350">
+                            <a:noFill/>
+                          </a:ln>
+                          <a:effectLst/>
+                        </wps:spPr>
+                        <wps:style>
+                          <a:lnRef idx="0">
                             <a:schemeClr val="accent1"/>
                           </a:lnRef>
                           <a:fillRef idx="0">
@@ -16141,10 +17639,241 @@
                             <a:schemeClr val="accent1"/>
                           </a:effectRef>
                           <a:fontRef idx="minor">
-                            <a:schemeClr val="tx1"/>
+                            <a:schemeClr val="dk1"/>
                           </a:fontRef>
                         </wps:style>
-                        <wps:bodyPr/>
+                        <wps:txbx>
+                          <w:txbxContent>
+                            <w:p>
+                              <w:r>
+                                <w:t>1: Harlie plans to a goal</w:t>
+                              </w:r>
+                            </w:p>
+                          </w:txbxContent>
+                        </wps:txbx>
+                        <wps:bodyPr rot="0" spcFirstLastPara="0" vertOverflow="overflow" horzOverflow="overflow" vert="horz" wrap="square" lIns="91440" tIns="45720" rIns="91440" bIns="45720" numCol="1" spcCol="0" rtlCol="0" fromWordArt="0" anchor="t" anchorCtr="0" forceAA="0" compatLnSpc="1">
+                          <a:prstTxWarp prst="textNoShape">
+                            <a:avLst/>
+                          </a:prstTxWarp>
+                          <a:noAutofit/>
+                        </wps:bodyPr>
+                      </wps:wsp>
+                      <wps:wsp>
+                        <wps:cNvPr id="99" name="Text Box 98"/>
+                        <wps:cNvSpPr txBox="1"/>
+                        <wps:spPr>
+                          <a:xfrm>
+                            <a:off x="48083" y="1445555"/>
+                            <a:ext cx="3257549" cy="276760"/>
+                          </a:xfrm>
+                          <a:prstGeom prst="rect">
+                            <a:avLst/>
+                          </a:prstGeom>
+                          <a:noFill/>
+                          <a:ln w="6350">
+                            <a:noFill/>
+                          </a:ln>
+                          <a:effectLst/>
+                        </wps:spPr>
+                        <wps:style>
+                          <a:lnRef idx="0">
+                            <a:schemeClr val="accent1"/>
+                          </a:lnRef>
+                          <a:fillRef idx="0">
+                            <a:schemeClr val="accent1"/>
+                          </a:fillRef>
+                          <a:effectRef idx="0">
+                            <a:schemeClr val="accent1"/>
+                          </a:effectRef>
+                          <a:fontRef idx="minor">
+                            <a:schemeClr val="dk1"/>
+                          </a:fontRef>
+                        </wps:style>
+                        <wps:txbx>
+                          <w:txbxContent>
+                            <w:p>
+                              <w:pPr>
+                                <w:pStyle w:val="NormalWeb"/>
+                                <w:spacing w:before="0" w:beforeAutospacing="0" w:after="200" w:afterAutospacing="0" w:line="276" w:lineRule="auto"/>
+                              </w:pPr>
+                              <w:r>
+                                <w:rPr>
+                                  <w:rFonts w:ascii="Georgia" w:eastAsia="Times New Roman" w:hAnsi="Georgia"/>
+                                </w:rPr>
+                                <w:t>2: Obstacle appears between Harlie and goal</w:t>
+                              </w:r>
+                            </w:p>
+                          </w:txbxContent>
+                        </wps:txbx>
+                        <wps:bodyPr rot="0" spcFirstLastPara="0" vert="horz" wrap="square" lIns="91440" tIns="45720" rIns="91440" bIns="45720" numCol="1" spcCol="0" rtlCol="0" fromWordArt="0" anchor="t" anchorCtr="0" forceAA="0" compatLnSpc="1">
+                          <a:prstTxWarp prst="textNoShape">
+                            <a:avLst/>
+                          </a:prstTxWarp>
+                          <a:noAutofit/>
+                        </wps:bodyPr>
+                      </wps:wsp>
+                      <wps:wsp>
+                        <wps:cNvPr id="100" name="Text Box 98"/>
+                        <wps:cNvSpPr txBox="1"/>
+                        <wps:spPr>
+                          <a:xfrm>
+                            <a:off x="73013" y="2694600"/>
+                            <a:ext cx="3256915" cy="345256"/>
+                          </a:xfrm>
+                          <a:prstGeom prst="rect">
+                            <a:avLst/>
+                          </a:prstGeom>
+                          <a:noFill/>
+                          <a:ln w="6350">
+                            <a:noFill/>
+                          </a:ln>
+                          <a:effectLst/>
+                        </wps:spPr>
+                        <wps:style>
+                          <a:lnRef idx="0">
+                            <a:schemeClr val="accent1"/>
+                          </a:lnRef>
+                          <a:fillRef idx="0">
+                            <a:schemeClr val="accent1"/>
+                          </a:fillRef>
+                          <a:effectRef idx="0">
+                            <a:schemeClr val="accent1"/>
+                          </a:effectRef>
+                          <a:fontRef idx="minor">
+                            <a:schemeClr val="dk1"/>
+                          </a:fontRef>
+                        </wps:style>
+                        <wps:txbx>
+                          <w:txbxContent>
+                            <w:p>
+                              <w:pPr>
+                                <w:pStyle w:val="NormalWeb"/>
+                                <w:spacing w:before="0" w:beforeAutospacing="0" w:after="200" w:afterAutospacing="0" w:line="276" w:lineRule="auto"/>
+                              </w:pPr>
+                              <w:r>
+                                <w:rPr>
+                                  <w:rFonts w:ascii="Georgia" w:eastAsia="Times New Roman" w:hAnsi="Georgia"/>
+                                </w:rPr>
+                                <w:t xml:space="preserve">3: Harlie </w:t>
+                              </w:r>
+                              <w:proofErr w:type="spellStart"/>
+                              <w:r>
+                                <w:rPr>
+                                  <w:rFonts w:ascii="Georgia" w:eastAsia="Times New Roman" w:hAnsi="Georgia"/>
+                                </w:rPr>
+                                <w:t>replans</w:t>
+                              </w:r>
+                              <w:proofErr w:type="spellEnd"/>
+                              <w:r>
+                                <w:rPr>
+                                  <w:rFonts w:ascii="Georgia" w:eastAsia="Times New Roman" w:hAnsi="Georgia"/>
+                                </w:rPr>
+                                <w:t xml:space="preserve"> from end of committed path</w:t>
+                              </w:r>
+                            </w:p>
+                          </w:txbxContent>
+                        </wps:txbx>
+                        <wps:bodyPr rot="0" spcFirstLastPara="0" vert="horz" wrap="square" lIns="91440" tIns="45720" rIns="91440" bIns="45720" numCol="1" spcCol="0" rtlCol="0" fromWordArt="0" anchor="t" anchorCtr="0" forceAA="0" compatLnSpc="1">
+                          <a:prstTxWarp prst="textNoShape">
+                            <a:avLst/>
+                          </a:prstTxWarp>
+                          <a:noAutofit/>
+                        </wps:bodyPr>
+                      </wps:wsp>
+                      <wps:wsp>
+                        <wps:cNvPr id="101" name="Text Box 98"/>
+                        <wps:cNvSpPr txBox="1"/>
+                        <wps:spPr>
+                          <a:xfrm>
+                            <a:off x="73013" y="4213007"/>
+                            <a:ext cx="4458113" cy="258445"/>
+                          </a:xfrm>
+                          <a:prstGeom prst="rect">
+                            <a:avLst/>
+                          </a:prstGeom>
+                          <a:noFill/>
+                          <a:ln w="6350">
+                            <a:noFill/>
+                          </a:ln>
+                          <a:effectLst/>
+                        </wps:spPr>
+                        <wps:style>
+                          <a:lnRef idx="0">
+                            <a:schemeClr val="accent1"/>
+                          </a:lnRef>
+                          <a:fillRef idx="0">
+                            <a:schemeClr val="accent1"/>
+                          </a:fillRef>
+                          <a:effectRef idx="0">
+                            <a:schemeClr val="accent1"/>
+                          </a:effectRef>
+                          <a:fontRef idx="minor">
+                            <a:schemeClr val="dk1"/>
+                          </a:fontRef>
+                        </wps:style>
+                        <wps:txbx>
+                          <w:txbxContent>
+                            <w:p>
+                              <w:pPr>
+                                <w:pStyle w:val="NormalWeb"/>
+                                <w:spacing w:before="0" w:beforeAutospacing="0" w:after="200" w:afterAutospacing="0" w:line="276" w:lineRule="auto"/>
+                              </w:pPr>
+                              <w:r>
+                                <w:rPr>
+                                  <w:rFonts w:ascii="Georgia" w:eastAsia="Times New Roman" w:hAnsi="Georgia"/>
+                                </w:rPr>
+                                <w:t>4: Harlie navigates around obstacle, never having stopped committed path</w:t>
+                              </w:r>
+                            </w:p>
+                          </w:txbxContent>
+                        </wps:txbx>
+                        <wps:bodyPr rot="0" spcFirstLastPara="0" vert="horz" wrap="square" lIns="91440" tIns="45720" rIns="91440" bIns="45720" numCol="1" spcCol="0" rtlCol="0" fromWordArt="0" anchor="t" anchorCtr="0" forceAA="0" compatLnSpc="1">
+                          <a:prstTxWarp prst="textNoShape">
+                            <a:avLst/>
+                          </a:prstTxWarp>
+                          <a:noAutofit/>
+                        </wps:bodyPr>
+                      </wps:wsp>
+                      <wps:wsp>
+                        <wps:cNvPr id="102" name="Rectangle 102"/>
+                        <wps:cNvSpPr/>
+                        <wps:spPr>
+                          <a:xfrm>
+                            <a:off x="3483298" y="9525"/>
+                            <a:ext cx="1984052" cy="2114550"/>
+                          </a:xfrm>
+                          <a:prstGeom prst="rect">
+                            <a:avLst/>
+                          </a:prstGeom>
+                          <a:noFill/>
+                          <a:ln>
+                            <a:solidFill>
+                              <a:schemeClr val="tx1"/>
+                            </a:solidFill>
+                          </a:ln>
+                        </wps:spPr>
+                        <wps:style>
+                          <a:lnRef idx="2">
+                            <a:schemeClr val="accent1">
+                              <a:shade val="50000"/>
+                            </a:schemeClr>
+                          </a:lnRef>
+                          <a:fillRef idx="1">
+                            <a:schemeClr val="accent1"/>
+                          </a:fillRef>
+                          <a:effectRef idx="0">
+                            <a:schemeClr val="accent1"/>
+                          </a:effectRef>
+                          <a:fontRef idx="minor">
+                            <a:schemeClr val="lt1"/>
+                          </a:fontRef>
+                        </wps:style>
+                        <wps:bodyPr rot="0" spcFirstLastPara="0" vertOverflow="overflow" horzOverflow="overflow" vert="horz" wrap="square" lIns="91440" tIns="45720" rIns="91440" bIns="45720" numCol="1" spcCol="0" rtlCol="0" fromWordArt="0" anchor="ctr" anchorCtr="0" forceAA="0" compatLnSpc="1">
+                          <a:prstTxWarp prst="textNoShape">
+                            <a:avLst/>
+                          </a:prstTxWarp>
+                          <a:noAutofit/>
+                        </wps:bodyPr>
                       </wps:wsp>
                     </wpc:wpc>
                   </a:graphicData>
@@ -16154,25 +17883,399 @@
           </mc:Choice>
           <mc:Fallback>
             <w:pict>
-              <v:group id="Canvas 42" o:spid="_x0000_s1026" editas="canvas" style="width:6in;height:252pt;mso-position-horizontal-relative:char;mso-position-vertical-relative:line" coordsize="54864,32004" o:gfxdata="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">
-                <v:shape id="_x0000_s1027" type="#_x0000_t75" style="position:absolute;width:54864;height:32004;visibility:visible;mso-wrap-style:square">
+              <v:group id="Canvas 42" o:spid="_x0000_s1038" editas="canvas" style="width:6in;height:446.25pt;mso-position-horizontal-relative:char;mso-position-vertical-relative:line" coordsize="54864,56673" o:gfxdata="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">
+                <v:shape id="_x0000_s1039" type="#_x0000_t75" style="position:absolute;width:54864;height:56673;visibility:visible;mso-wrap-style:square" stroked="t" strokecolor="black [3213]">
                   <v:fill o:detectmouseclick="t"/>
                   <v:path o:connecttype="none"/>
                 </v:shape>
-                <v:line id="Straight Connector 43" o:spid="_x0000_s1028" style="position:absolute;flip:y;visibility:visible;mso-wrap-style:square" from="12382,2865" to="15940,4419" o:connectortype="straight" o:gfxdata="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" strokecolor="#4579b8 [3044]"/>
-                <v:shape id="Arc 44" o:spid="_x0000_s1029" style="position:absolute;left:11715;top:2704;width:13050;height:4999;visibility:visible;mso-wrap-style:square;v-text-anchor:middle" coordsize="1304925,499892" o:gfxdata="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" path="m422450,16046nsc571529,-5468,736004,-5345,884862,16393l652463,249946,422450,16046xem422450,16046nfc571529,-5468,736004,-5345,884862,16393e" filled="f" strokecolor="#4579b8 [3044]">
-                  <v:path arrowok="t" o:connecttype="custom" o:connectlocs="422450,16046;884862,16393" o:connectangles="0,0"/>
+                <v:line id="Straight Connector 43" o:spid="_x0000_s1040" style="position:absolute;flip:y;visibility:visible;mso-wrap-style:square" from="6855,5492" to="10413,7046" o:connectortype="straight" o:gfxdata="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" strokecolor="#c0504d [3205]" strokeweight="2pt">
+                  <v:shadow on="t" color="black" opacity="24903f" origin=",.5" offset="0,.55556mm"/>
+                </v:line>
+                <v:shape id="Arc 44" o:spid="_x0000_s1041" style="position:absolute;left:6188;top:5332;width:13049;height:4998;visibility:visible;mso-wrap-style:square;v-text-anchor:middle" coordsize="1304925,499892" o:gfxdata="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" path="m422450,16046nsc524319,1345,634170,-3358,741998,2364l652463,249946,422450,16046xem422450,16046nfc524319,1345,634170,-3358,741998,2364e" filled="f" strokecolor="#4f81bd [3204]" strokeweight="2pt">
+                  <v:shadow on="t" color="black" opacity="24903f" origin=",.5" offset="0,.55556mm"/>
+                  <v:path arrowok="t" o:connecttype="custom" o:connectlocs="422450,16046;741998,2364" o:connectangles="0,0"/>
                 </v:shape>
-                <v:line id="Straight Connector 45" o:spid="_x0000_s1030" style="position:absolute;visibility:visible;mso-wrap-style:square" from="20564,2868" to="25342,4948" o:connectortype="straight" o:gfxdata="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" strokecolor="#4579b8 [3044]"/>
-                <v:shape id="Arc 47" o:spid="_x0000_s1031" style="position:absolute;left:23717;top:1681;width:7906;height:3614;visibility:visible;mso-wrap-style:square;v-text-anchor:middle" coordsize="790575,361421" o:gfxdata="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" path="m601777,334805nsc537514,352803,463336,362027,387985,361390,306829,360705,228101,348614,162499,326761l395288,180711,601777,334805xem601777,334805nfc537514,352803,463336,362027,387985,361390,306829,360705,228101,348614,162499,326761e" filled="f" strokecolor="#4579b8 [3044]">
-                  <v:path arrowok="t" o:connecttype="custom" o:connectlocs="601777,334805;387985,361390;162499,326761" o:connectangles="0,0,0"/>
+                <v:line id="Straight Connector 48" o:spid="_x0000_s1042" style="position:absolute;flip:x;visibility:visible;mso-wrap-style:square" from="2188,7046" to="6855,8927" o:connectortype="straight" o:gfxdata="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" strokecolor="#c0504d [3205]" strokeweight="2pt">
+                  <v:shadow on="t" color="black" opacity="24903f" origin=",.5" offset="0,.55556mm"/>
+                </v:line>
+                <v:line id="Straight Connector 51" o:spid="_x0000_s1043" style="position:absolute;visibility:visible;mso-wrap-style:square" from="13608,5355" to="27719,5492" o:connectortype="straight" o:gfxdata="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" strokecolor="#4f81bd [3204]" strokeweight="2pt">
+                  <v:shadow on="t" color="black" opacity="24903f" origin=",.5" offset="0,.55556mm"/>
+                </v:line>
+                <v:roundrect id="Rounded Rectangle 52" o:spid="_x0000_s1044" style="position:absolute;left:48006;top:1524;width:5238;height:2857;visibility:visible;mso-wrap-style:square;v-text-anchor:middle" arcsize="10923f" o:gfxdata="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" filled="f" strokecolor="black [1600]" strokeweight="2pt"/>
+                <v:shape id="Text Box 53" o:spid="_x0000_s1045" type="#_x0000_t202" style="position:absolute;left:38272;top:1524;width:8293;height:2676;visibility:visible;mso-wrap-style:square;v-text-anchor:top" o:gfxdata="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" filled="f" stroked="f" strokeweight=".5pt">
+                  <v:textbox>
+                    <w:txbxContent>
+                      <w:p>
+                        <w:r>
+                          <w:t>Harlie</w:t>
+                        </w:r>
+                      </w:p>
+                    </w:txbxContent>
+                  </v:textbox>
                 </v:shape>
-                <v:line id="Straight Connector 48" o:spid="_x0000_s1032" style="position:absolute;flip:x;visibility:visible;mso-wrap-style:square" from="7715,4419" to="12382,6300" o:connectortype="straight" o:gfxdata="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" strokecolor="#4579b8 [3044]"/>
-                <v:line id="Straight Connector 49" o:spid="_x0000_s1033" style="position:absolute;flip:y;visibility:visible;mso-wrap-style:square" from="29735,2300" to="34130,5029" o:connectortype="straight" o:gfxdata="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" strokecolor="#4579b8 [3044]"/>
-                <v:shape id="Arc 50" o:spid="_x0000_s1034" style="position:absolute;left:32194;top:1657;width:10097;height:6046;visibility:visible;mso-wrap-style:square;v-text-anchor:middle" coordsize="1009650,604667" o:gfxdata="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" path="m193561,64308nsc292610,17852,417054,-4782,542512,843l504825,302334,193561,64308xem193561,64308nfc292610,17852,417054,-4782,542512,843e" filled="f" strokecolor="#4579b8 [3044]">
-                  <v:path arrowok="t" o:connecttype="custom" o:connectlocs="193561,64308;542512,843" o:connectangles="0,0"/>
+                <v:shape id="Text Box 53" o:spid="_x0000_s1046" type="#_x0000_t202" style="position:absolute;left:34832;top:14087;width:11720;height:2867;visibility:visible;mso-wrap-style:square;v-text-anchor:top" o:gfxdata="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" fillcolor="white [3201]" stroked="f" strokeweight=".5pt">
+                  <v:textbox>
+                    <w:txbxContent>
+                      <w:p>
+                        <w:pPr>
+                          <w:pStyle w:val="NormalWeb"/>
+                          <w:spacing w:before="0" w:beforeAutospacing="0" w:after="200" w:afterAutospacing="0" w:line="276" w:lineRule="auto"/>
+                          <w:rPr>
+                            <w:rFonts w:ascii="Georgia" w:eastAsia="Times New Roman" w:hAnsi="Georgia"/>
+                          </w:rPr>
+                        </w:pPr>
+                        <w:r>
+                          <w:rPr>
+                            <w:rFonts w:ascii="Georgia" w:eastAsia="Times New Roman" w:hAnsi="Georgia"/>
+                          </w:rPr>
+                          <w:t>Uncommitted</w:t>
+                        </w:r>
+                      </w:p>
+                      <w:p>
+                        <w:pPr>
+                          <w:pStyle w:val="NormalWeb"/>
+                          <w:spacing w:before="0" w:beforeAutospacing="0" w:after="200" w:afterAutospacing="0" w:line="276" w:lineRule="auto"/>
+                        </w:pPr>
+                        <w:proofErr w:type="gramStart"/>
+                        <w:r>
+                          <w:rPr>
+                            <w:rFonts w:ascii="Georgia" w:eastAsia="Times New Roman" w:hAnsi="Georgia"/>
+                          </w:rPr>
+                          <w:t>path</w:t>
+                        </w:r>
+                        <w:proofErr w:type="gramEnd"/>
+                      </w:p>
+                    </w:txbxContent>
+                  </v:textbox>
                 </v:shape>
-                <v:line id="Straight Connector 51" o:spid="_x0000_s1035" style="position:absolute;flip:y;visibility:visible;mso-wrap-style:square" from="37619,1657" to="43529,1665" o:connectortype="straight" o:gfxdata="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" strokecolor="#4579b8 [3044]"/>
+                <v:shape id="Text Box 53" o:spid="_x0000_s1047" type="#_x0000_t202" style="position:absolute;left:36637;top:17040;width:9915;height:2863;visibility:visible;mso-wrap-style:square;v-text-anchor:top" o:gfxdata="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" fillcolor="white [3201]" stroked="f" strokeweight=".5pt">
+                  <v:textbox>
+                    <w:txbxContent>
+                      <w:p>
+                        <w:pPr>
+                          <w:pStyle w:val="NormalWeb"/>
+                          <w:spacing w:before="0" w:beforeAutospacing="0" w:after="200" w:afterAutospacing="0" w:line="276" w:lineRule="auto"/>
+                        </w:pPr>
+                        <w:r>
+                          <w:rPr>
+                            <w:rFonts w:ascii="Georgia" w:eastAsia="Times New Roman" w:hAnsi="Georgia"/>
+                          </w:rPr>
+                          <w:t>Committed</w:t>
+                        </w:r>
+                      </w:p>
+                      <w:p>
+                        <w:pPr>
+                          <w:pStyle w:val="NormalWeb"/>
+                          <w:spacing w:before="0" w:beforeAutospacing="0" w:after="200" w:afterAutospacing="0" w:line="276" w:lineRule="auto"/>
+                        </w:pPr>
+                        <w:proofErr w:type="gramStart"/>
+                        <w:r>
+                          <w:rPr>
+                            <w:rFonts w:ascii="Georgia" w:eastAsia="Times New Roman" w:hAnsi="Georgia"/>
+                          </w:rPr>
+                          <w:t>path</w:t>
+                        </w:r>
+                        <w:proofErr w:type="gramEnd"/>
+                      </w:p>
+                    </w:txbxContent>
+                  </v:textbox>
+                </v:shape>
+                <v:line id="Straight Connector 57" o:spid="_x0000_s1048" style="position:absolute;flip:y;visibility:visible;mso-wrap-style:square" from="47339,15420" to="53244,15427" o:connectortype="straight" o:gfxdata="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" strokecolor="#4f81bd [3204]" strokeweight="2pt">
+                  <v:shadow on="t" color="black" opacity="24903f" origin=",.5" offset="0,.55556mm"/>
+                </v:line>
+                <v:line id="Straight Connector 58" o:spid="_x0000_s1049" style="position:absolute;flip:y;visibility:visible;mso-wrap-style:square" from="47339,18564" to="53244,18570" o:connectortype="straight" o:gfxdata="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" strokecolor="#c0504d [3205]" strokeweight="2pt">
+                  <v:shadow on="t" color="black" opacity="24903f" origin=",.5" offset="0,.55556mm"/>
+                </v:line>
+                <v:roundrect id="Rounded Rectangle 59" o:spid="_x0000_s1050" style="position:absolute;left:1665;top:6737;width:5239;height:2858;rotation:-1172962fd;visibility:visible;mso-wrap-style:square;v-text-anchor:middle" arcsize="10923f" o:gfxdata="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" filled="f" strokecolor="black [1600]" strokeweight="2pt"/>
+                <v:shape id="5-Point Star 61" o:spid="_x0000_s1051" style="position:absolute;left:48664;top:5194;width:3043;height:3152;visibility:visible;mso-wrap-style:square;v-text-anchor:middle" coordsize="304238,315223" o:spt="100" o:gfxdata="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" adj="-11796480,,5400" path="m,120404r116209,1l152119,r35910,120405l304238,120404r-94016,74414l246134,315222,152119,240807,58104,315222,94016,194818,,120404xe" fillcolor="#9bbb59 [3206]" strokecolor="#4e6128 [1606]" strokeweight="2pt">
+                  <v:stroke joinstyle="miter"/>
+                  <v:formulas/>
+                  <v:path arrowok="t" o:connecttype="custom" o:connectlocs="0,120404;116209,120405;152119,0;188029,120405;304238,120404;210222,194818;246134,315222;152119,240807;58104,315222;94016,194818;0,120404" o:connectangles="0,0,0,0,0,0,0,0,0,0,0" textboxrect="0,0,304238,315223"/>
+                  <v:textbox>
+                    <w:txbxContent>
+                      <w:p>
+                        <w:pPr>
+                          <w:rPr>
+                            <w:rFonts w:eastAsia="Times New Roman"/>
+                          </w:rPr>
+                        </w:pPr>
+                      </w:p>
+                    </w:txbxContent>
+                  </v:textbox>
+                </v:shape>
+                <v:shape id="Text Box 53" o:spid="_x0000_s1052" type="#_x0000_t202" style="position:absolute;left:38272;top:5795;width:6668;height:2674;visibility:visible;mso-wrap-style:square;v-text-anchor:top" o:gfxdata="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" filled="f" stroked="f" strokeweight=".5pt">
+                  <v:textbox>
+                    <w:txbxContent>
+                      <w:p>
+                        <w:pPr>
+                          <w:pStyle w:val="NormalWeb"/>
+                          <w:spacing w:before="0" w:beforeAutospacing="0" w:after="200" w:afterAutospacing="0" w:line="276" w:lineRule="auto"/>
+                        </w:pPr>
+                        <w:r>
+                          <w:rPr>
+                            <w:rFonts w:ascii="Georgia" w:eastAsia="Times New Roman" w:hAnsi="Georgia"/>
+                          </w:rPr>
+                          <w:t>Target</w:t>
+                        </w:r>
+                      </w:p>
+                    </w:txbxContent>
+                  </v:textbox>
+                </v:shape>
+                <v:shapetype id="_x0000_t123" coordsize="21600,21600" o:spt="123" path="m10800,qx,10800,10800,21600,21600,10800,10800,xem3163,3163nfl18437,18437em3163,18437nfl18437,3163e">
+                  <v:path o:extrusionok="f" gradientshapeok="t" o:connecttype="custom" o:connectlocs="10800,0;3163,3163;0,10800;3163,18437;10800,21600;18437,18437;21600,10800;18437,3163" textboxrect="3163,3163,18437,18437"/>
+                </v:shapetype>
+                <v:shape id="Flowchart: Summing Junction 63" o:spid="_x0000_s1053" type="#_x0000_t123" style="position:absolute;left:48664;top:9824;width:3252;height:3152;visibility:visible;mso-wrap-style:square;v-text-anchor:middle" o:gfxdata="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" fillcolor="#c0504d [3205]" strokecolor="#622423 [1605]" strokeweight="2pt"/>
+                <v:shape id="Text Box 53" o:spid="_x0000_s1054" type="#_x0000_t202" style="position:absolute;left:37528;top:10303;width:8087;height:2673;visibility:visible;mso-wrap-style:square;v-text-anchor:top" o:gfxdata="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" filled="f" stroked="f" strokeweight=".5pt">
+                  <v:textbox>
+                    <w:txbxContent>
+                      <w:p>
+                        <w:pPr>
+                          <w:pStyle w:val="NormalWeb"/>
+                          <w:spacing w:before="0" w:beforeAutospacing="0" w:after="200" w:afterAutospacing="0" w:line="276" w:lineRule="auto"/>
+                        </w:pPr>
+                        <w:r>
+                          <w:rPr>
+                            <w:rFonts w:ascii="Georgia" w:eastAsia="Times New Roman" w:hAnsi="Georgia"/>
+                          </w:rPr>
+                          <w:t>Obstacle</w:t>
+                        </w:r>
+                      </w:p>
+                    </w:txbxContent>
+                  </v:textbox>
+                </v:shape>
+                <v:shape id="5-Point Star 66" o:spid="_x0000_s1055" style="position:absolute;left:25730;top:3557;width:3042;height:3152;visibility:visible;mso-wrap-style:square;v-text-anchor:middle" coordsize="304238,315223" o:spt="100" o:gfxdata="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" adj="-11796480,,5400" path="m,120404r116209,1l152119,r35910,120405l304238,120404r-94016,74414l246134,315222,152119,240807,58104,315222,94016,194818,,120404xe" fillcolor="#9bbb59 [3206]" strokecolor="#4e6128 [1606]" strokeweight="2pt">
+                  <v:stroke joinstyle="miter"/>
+                  <v:formulas/>
+                  <v:path arrowok="t" o:connecttype="custom" o:connectlocs="0,120404;116209,120405;152119,0;188029,120405;304238,120404;210222,194818;246134,315222;152119,240807;58104,315222;94016,194818;0,120404" o:connectangles="0,0,0,0,0,0,0,0,0,0,0" textboxrect="0,0,304238,315223"/>
+                  <v:textbox>
+                    <w:txbxContent>
+                      <w:p>
+                        <w:pPr>
+                          <w:rPr>
+                            <w:rFonts w:eastAsia="Times New Roman"/>
+                          </w:rPr>
+                        </w:pPr>
+                      </w:p>
+                    </w:txbxContent>
+                  </v:textbox>
+                </v:shape>
+                <v:line id="Straight Connector 67" o:spid="_x0000_s1056" style="position:absolute;flip:y;visibility:visible;mso-wrap-style:square" from="6855,18821" to="10413,20375" o:connectortype="straight" o:gfxdata="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" strokecolor="#c0504d [3205]" strokeweight="2pt">
+                  <v:shadow on="t" color="black" opacity="24903f" origin=",.5" offset="0,.55556mm"/>
+                </v:line>
+                <v:shape id="Arc 68" o:spid="_x0000_s1057" style="position:absolute;left:6188;top:18660;width:13049;height:4999;visibility:visible;mso-wrap-style:square;v-text-anchor:middle" coordsize="1304925,499892" o:gfxdata="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" path="m422450,16046nsc524319,1345,634170,-3358,741998,2364l652463,249946,422450,16046xem422450,16046nfc524319,1345,634170,-3358,741998,2364e" filled="f" strokecolor="#c0504d [3205]" strokeweight="2pt">
+                  <v:shadow on="t" color="black" opacity="24903f" origin=",.5" offset="0,.55556mm"/>
+                  <v:path arrowok="t" o:connecttype="custom" o:connectlocs="422450,16046;741998,2364" o:connectangles="0,0"/>
+                </v:shape>
+                <v:line id="Straight Connector 69" o:spid="_x0000_s1058" style="position:absolute;flip:x;visibility:visible;mso-wrap-style:square" from="2188,20375" to="6855,22256" o:connectortype="straight" o:gfxdata="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" strokecolor="#c0504d [3205]" strokeweight="2pt">
+                  <v:shadow on="t" color="black" opacity="24903f" origin=",.5" offset="0,.55556mm"/>
+                </v:line>
+                <v:line id="Straight Connector 70" o:spid="_x0000_s1059" style="position:absolute;flip:y;visibility:visible;mso-wrap-style:square" from="13608,18660" to="15527,18684" o:connectortype="straight" o:gfxdata="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" strokecolor="#c0504d [3205]" strokeweight="2pt">
+                  <v:shadow on="t" color="black" opacity="24903f" origin=",.5" offset="0,.55556mm"/>
+                </v:line>
+                <v:roundrect id="Rounded Rectangle 72" o:spid="_x0000_s1060" style="position:absolute;left:5174;top:18340;width:5239;height:2858;rotation:-947947fd;visibility:visible;mso-wrap-style:square;v-text-anchor:middle" arcsize="10923f" o:gfxdata="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" filled="f" strokecolor="black [1600]" strokeweight="2pt"/>
+                <v:line id="Straight Connector 74" o:spid="_x0000_s1061" style="position:absolute;flip:y;visibility:visible;mso-wrap-style:square" from="6855,32101" to="10413,33655" o:connectortype="straight" o:gfxdata="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" strokecolor="#c0504d [3205]" strokeweight="2pt">
+                  <v:shadow on="t" color="black" opacity="24903f" origin=",.5" offset="0,.55556mm"/>
+                </v:line>
+                <v:shape id="Arc 75" o:spid="_x0000_s1062" style="position:absolute;left:6188;top:31941;width:13049;height:4999;visibility:visible;mso-wrap-style:square;v-text-anchor:middle" coordsize="1304925,499892" o:gfxdata="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" path="m422450,16046nsc524319,1345,634170,-3358,741998,2364l652463,249946,422450,16046xem422450,16046nfc524319,1345,634170,-3358,741998,2364e" filled="f" strokecolor="#c0504d [3205]" strokeweight="2pt">
+                  <v:shadow on="t" color="black" opacity="24903f" origin=",.5" offset="0,.55556mm"/>
+                  <v:path arrowok="t" o:connecttype="custom" o:connectlocs="422450,16046;741998,2364" o:connectangles="0,0"/>
+                </v:shape>
+                <v:line id="Straight Connector 76" o:spid="_x0000_s1063" style="position:absolute;flip:x;visibility:visible;mso-wrap-style:square" from="2188,33655" to="6855,35537" o:connectortype="straight" o:gfxdata="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" strokecolor="#c0504d [3205]" strokeweight="2pt">
+                  <v:shadow on="t" color="black" opacity="24903f" origin=",.5" offset="0,.55556mm"/>
+                </v:line>
+                <v:line id="Straight Connector 77" o:spid="_x0000_s1064" style="position:absolute;flip:y;visibility:visible;mso-wrap-style:square" from="13608,31941" to="15527,31964" o:connectortype="straight" o:gfxdata="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" strokecolor="#c0504d [3205]" strokeweight="2pt">
+                  <v:shadow on="t" color="black" opacity="24903f" origin=",.5" offset="0,.55556mm"/>
+                </v:line>
+                <v:roundrect id="Rounded Rectangle 78" o:spid="_x0000_s1065" style="position:absolute;left:9317;top:30398;width:5238;height:2858;visibility:visible;mso-wrap-style:square;v-text-anchor:middle" arcsize="10923f" o:gfxdata="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" filled="f" strokecolor="black [1600]" strokeweight="2pt"/>
+                <v:shape id="Flowchart: Summing Junction 80" o:spid="_x0000_s1066" type="#_x0000_t123" style="position:absolute;left:19237;top:30764;width:3253;height:3152;visibility:visible;mso-wrap-style:square;v-text-anchor:middle" o:gfxdata="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" fillcolor="#c0504d [3205]" strokecolor="#622423 [1605]" strokeweight="2pt"/>
+                <v:shape id="5-Point Star 81" o:spid="_x0000_s1067" style="position:absolute;left:25730;top:30254;width:3042;height:3152;visibility:visible;mso-wrap-style:square;v-text-anchor:middle" coordsize="304238,315223" o:spt="100" o:gfxdata="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" adj="-11796480,,5400" path="m,120404r116209,1l152119,r35910,120405l304238,120404r-94016,74414l246134,315222,152119,240807,58104,315222,94016,194818,,120404xe" fillcolor="#9bbb59 [3206]" strokecolor="#4e6128 [1606]" strokeweight="2pt">
+                  <v:stroke joinstyle="miter"/>
+                  <v:formulas/>
+                  <v:path arrowok="t" o:connecttype="custom" o:connectlocs="0,120404;116209,120405;152119,0;188029,120405;304238,120404;210222,194818;246134,315222;152119,240807;58104,315222;94016,194818;0,120404" o:connectangles="0,0,0,0,0,0,0,0,0,0,0" textboxrect="0,0,304238,315223"/>
+                  <v:textbox>
+                    <w:txbxContent>
+                      <w:p>
+                        <w:pPr>
+                          <w:rPr>
+                            <w:rFonts w:eastAsia="Times New Roman"/>
+                          </w:rPr>
+                        </w:pPr>
+                      </w:p>
+                    </w:txbxContent>
+                  </v:textbox>
+                </v:shape>
+                <v:shape id="Arc 82" o:spid="_x0000_s1068" style="position:absolute;left:12374;top:32023;width:5629;height:4395;visibility:visible;mso-wrap-style:square;v-text-anchor:middle" coordsize="562950,439465" o:gfxdata="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" path="m281475,nsc350658,,417418,19890,469009,55873v72455,50535,106402,126667,89802,201400l281475,219733,281475,xem281475,nfc350658,,417418,19890,469009,55873v72455,50535,106402,126667,89802,201400e" filled="f" strokecolor="#4f81bd [3204]" strokeweight="2pt">
+                  <v:shadow on="t" color="black" opacity="24903f" origin=",.5" offset="0,.55556mm"/>
+                  <v:path arrowok="t" o:connecttype="custom" o:connectlocs="281475,0;469009,55873;558811,257273" o:connectangles="0,0,0"/>
+                </v:shape>
+                <v:shape id="Arc 83" o:spid="_x0000_s1069" style="position:absolute;left:23724;top:32535;width:5629;height:4395;visibility:visible;mso-wrap-style:square;v-text-anchor:middle" coordsize="562950,439465" o:gfxdata="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" path="m411,207865nsc8209,95320,123824,5631,268038,250r13437,219483l411,207865xem411,207865nfc8209,95320,123824,5631,268038,250e" filled="f" strokecolor="#4f81bd [3204]" strokeweight="2pt">
+                  <v:shadow on="t" color="black" opacity="24903f" origin=",.5" offset="0,.55556mm"/>
+                  <v:path arrowok="t" o:connecttype="custom" o:connectlocs="411,207865;268038,250" o:connectangles="0,0"/>
+                </v:shape>
+                <v:shape id="Arc 84" o:spid="_x0000_s1070" style="position:absolute;left:18003;top:32535;width:5721;height:3739;visibility:visible;mso-wrap-style:square;v-text-anchor:middle" coordsize="572060,373839" o:gfxdata="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" path="m570488,206489nsc555025,302480,430265,374991,282576,373826,131346,372633,7675,294709,336,195990r285694,-9070l570488,206489xem570488,206489nfc555025,302480,430265,374991,282576,373826,131346,372633,7675,294709,336,195990e" filled="f" strokecolor="#4f81bd [3204]" strokeweight="2pt">
+                  <v:shadow on="t" color="black" opacity="24903f" origin=",.5" offset="0,.55556mm"/>
+                  <v:path arrowok="t" o:connecttype="custom" o:connectlocs="570488,206489;282576,373826;336,195990" o:connectangles="0,0,0"/>
+                </v:shape>
+                <v:line id="Straight Connector 86" o:spid="_x0000_s1071" style="position:absolute;visibility:visible;mso-wrap-style:square" from="15527,18570" to="27719,18840" o:connectortype="straight" o:gfxdata="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" strokecolor="#4f81bd [3204]" strokeweight="2pt">
+                  <v:shadow on="t" color="black" opacity="24903f" origin=",.5" offset="0,.55556mm"/>
+                </v:line>
+                <v:shape id="5-Point Star 71" o:spid="_x0000_s1072" style="position:absolute;left:25730;top:17040;width:3042;height:3152;visibility:visible;mso-wrap-style:square;v-text-anchor:middle" coordsize="304238,315223" o:spt="100" o:gfxdata="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" adj="-11796480,,5400" path="m,120404r116209,1l152119,r35910,120405l304238,120404r-94016,74414l246134,315222,152119,240807,58104,315222,94016,194818,,120404xe" fillcolor="#9bbb59 [3206]" strokecolor="#4e6128 [1606]" strokeweight="2pt">
+                  <v:stroke joinstyle="miter"/>
+                  <v:formulas/>
+                  <v:path arrowok="t" o:connecttype="custom" o:connectlocs="0,120404;116209,120405;152119,0;188029,120405;304238,120404;210222,194818;246134,315222;152119,240807;58104,315222;94016,194818;0,120404" o:connectangles="0,0,0,0,0,0,0,0,0,0,0" textboxrect="0,0,304238,315223"/>
+                  <v:textbox>
+                    <w:txbxContent>
+                      <w:p>
+                        <w:pPr>
+                          <w:rPr>
+                            <w:rFonts w:eastAsia="Times New Roman"/>
+                          </w:rPr>
+                        </w:pPr>
+                      </w:p>
+                    </w:txbxContent>
+                  </v:textbox>
+                </v:shape>
+                <v:shape id="Flowchart: Summing Junction 85" o:spid="_x0000_s1073" type="#_x0000_t123" style="position:absolute;left:18858;top:17223;width:3252;height:3152;visibility:visible;mso-wrap-style:square;v-text-anchor:middle" o:gfxdata="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" fillcolor="#c0504d [3205]" strokecolor="#622423 [1605]" strokeweight="2pt"/>
+                <v:line id="Straight Connector 87" o:spid="_x0000_s1074" style="position:absolute;flip:y;visibility:visible;mso-wrap-style:square" from="7216,46829" to="10774,48383" o:connectortype="straight" o:gfxdata="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" strokecolor="#c0504d [3205]" strokeweight="2pt">
+                  <v:shadow on="t" color="black" opacity="24903f" origin=",.5" offset="0,.55556mm"/>
+                </v:line>
+                <v:shape id="Arc 88" o:spid="_x0000_s1075" style="position:absolute;left:6550;top:46669;width:13049;height:4999;visibility:visible;mso-wrap-style:square;v-text-anchor:middle" coordsize="1304925,499892" o:gfxdata="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" path="m422450,16046nsc524319,1345,634170,-3358,741998,2364l652463,249946,422450,16046xem422450,16046nfc524319,1345,634170,-3358,741998,2364e" filled="f" strokecolor="#c0504d [3205]" strokeweight="2pt">
+                  <v:shadow on="t" color="black" opacity="24903f" origin=",.5" offset="0,.55556mm"/>
+                  <v:path arrowok="t" o:connecttype="custom" o:connectlocs="422450,16046;741998,2364" o:connectangles="0,0"/>
+                </v:shape>
+                <v:line id="Straight Connector 89" o:spid="_x0000_s1076" style="position:absolute;flip:x;visibility:visible;mso-wrap-style:square" from="2549,48383" to="7216,50265" o:connectortype="straight" o:gfxdata="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" strokecolor="#c0504d [3205]" strokeweight="2pt">
+                  <v:shadow on="t" color="black" opacity="24903f" origin=",.5" offset="0,.55556mm"/>
+                </v:line>
+                <v:line id="Straight Connector 90" o:spid="_x0000_s1077" style="position:absolute;flip:y;visibility:visible;mso-wrap-style:square" from="13970,46669" to="15888,46692" o:connectortype="straight" o:gfxdata="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" strokecolor="#c0504d [3205]" strokeweight="2pt">
+                  <v:shadow on="t" color="black" opacity="24903f" origin=",.5" offset="0,.55556mm"/>
+                </v:line>
+                <v:roundrect id="Rounded Rectangle 91" o:spid="_x0000_s1078" style="position:absolute;left:15094;top:47055;width:5239;height:2858;rotation:3326234fd;visibility:visible;mso-wrap-style:square;v-text-anchor:middle" arcsize="10923f" o:gfxdata="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" filled="f" strokecolor="black [1600]" strokeweight="2pt"/>
+                <v:shape id="Flowchart: Summing Junction 92" o:spid="_x0000_s1079" type="#_x0000_t123" style="position:absolute;left:19620;top:44947;width:3252;height:3152;visibility:visible;mso-wrap-style:square;v-text-anchor:middle" o:gfxdata="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" fillcolor="#c0504d [3205]" strokecolor="#622423 [1605]" strokeweight="2pt"/>
+                <v:shape id="5-Point Star 93" o:spid="_x0000_s1080" style="position:absolute;left:26207;top:45218;width:3043;height:3152;visibility:visible;mso-wrap-style:square;v-text-anchor:middle" coordsize="304238,315223" o:spt="100" o:gfxdata="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" adj="-11796480,,5400" path="m,120404r116209,1l152119,r35910,120405l304238,120404r-94016,74414l246134,315222,152119,240807,58104,315222,94016,194818,,120404xe" fillcolor="#9bbb59 [3206]" strokecolor="#4e6128 [1606]" strokeweight="2pt">
+                  <v:stroke joinstyle="miter"/>
+                  <v:formulas/>
+                  <v:path arrowok="t" o:connecttype="custom" o:connectlocs="0,120404;116209,120405;152119,0;188029,120405;304238,120404;210222,194818;246134,315222;152119,240807;58104,315222;94016,194818;0,120404" o:connectangles="0,0,0,0,0,0,0,0,0,0,0" textboxrect="0,0,304238,315223"/>
+                  <v:textbox>
+                    <w:txbxContent>
+                      <w:p>
+                        <w:pPr>
+                          <w:rPr>
+                            <w:rFonts w:eastAsia="Times New Roman"/>
+                          </w:rPr>
+                        </w:pPr>
+                      </w:p>
+                    </w:txbxContent>
+                  </v:textbox>
+                </v:shape>
+                <v:shape id="Arc 94" o:spid="_x0000_s1081" style="position:absolute;left:12735;top:46751;width:5630;height:4395;visibility:visible;mso-wrap-style:square;v-text-anchor:middle" coordsize="562950,439465" o:gfxdata="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" path="m281475,nsc345491,,407594,17035,457541,48294v69265,43350,108273,109668,105246,178931l281475,219733,281475,xem281475,nfc345491,,407594,17035,457541,48294v69265,43350,108273,109668,105246,178931e" filled="f" strokecolor="#c0504d [3205]" strokeweight="2pt">
+                  <v:shadow on="t" color="black" opacity="24903f" origin=",.5" offset="0,.55556mm"/>
+                  <v:path arrowok="t" o:connecttype="custom" o:connectlocs="281475,0;457541,48294;562787,227225" o:connectangles="0,0,0"/>
+                </v:shape>
+                <v:shape id="Arc 95" o:spid="_x0000_s1082" style="position:absolute;left:24085;top:47263;width:5630;height:4395;visibility:visible;mso-wrap-style:square;v-text-anchor:middle" coordsize="562950,439465" o:gfxdata="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" path="m411,207865nsc8209,95320,123824,5631,268038,250r13437,219483l411,207865xem411,207865nfc8209,95320,123824,5631,268038,250e" filled="f" strokecolor="#4f81bd [3204]" strokeweight="2pt">
+                  <v:shadow on="t" color="black" opacity="24903f" origin=",.5" offset="0,.55556mm"/>
+                  <v:path arrowok="t" o:connecttype="custom" o:connectlocs="411,207865;268038,250" o:connectangles="0,0"/>
+                </v:shape>
+                <v:shape id="Arc 96" o:spid="_x0000_s1083" style="position:absolute;left:18365;top:47263;width:5720;height:3739;visibility:visible;mso-wrap-style:square;v-text-anchor:middle" coordsize="572060,373839" o:gfxdata="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" path="m306412,373364nsc244517,376254,182863,365911,130750,343896,36369,304025,-13538,231731,3185,159106r282845,27814l306412,373364xem306412,373364nfc244517,376254,182863,365911,130750,343896,36369,304025,-13538,231731,3185,159106e" filled="f" strokecolor="#c0504d [3205]" strokeweight="2pt">
+                  <v:shadow on="t" color="black" opacity="24903f" origin=",.5" offset="0,.55556mm"/>
+                  <v:path arrowok="t" o:connecttype="custom" o:connectlocs="306412,373364;130750,343896;3185,159106" o:connectangles="0,0,0"/>
+                </v:shape>
+                <v:shape id="Arc 97" o:spid="_x0000_s1084" style="position:absolute;left:18365;top:47263;width:5715;height:3734;visibility:visible;mso-wrap-style:square;v-text-anchor:middle" coordsize="571500,373380" o:spt="100" o:gfxdata="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" adj="-11796480,,5400" path="m570671,200899nsc560122,291185,451928,363508,314014,372464l285750,186690r284921,14209xem570671,200899nfc560122,291185,451928,363508,314014,372464e" filled="f" strokecolor="#4f81bd [3204]" strokeweight="2pt">
+                  <v:stroke joinstyle="miter"/>
+                  <v:shadow on="t" color="black" opacity="24903f" origin=",.5" offset="0,.55556mm"/>
+                  <v:formulas/>
+                  <v:path arrowok="t" o:connecttype="custom" o:connectlocs="570671,200899;314014,372464" o:connectangles="0,0" textboxrect="0,0,571500,373380"/>
+                  <v:textbox>
+                    <w:txbxContent>
+                      <w:p>
+                        <w:pPr>
+                          <w:rPr>
+                            <w:rFonts w:eastAsia="Times New Roman"/>
+                          </w:rPr>
+                        </w:pPr>
+                      </w:p>
+                    </w:txbxContent>
+                  </v:textbox>
+                </v:shape>
+                <v:shape id="Text Box 98" o:spid="_x0000_s1085" type="#_x0000_t202" style="position:absolute;left:480;top:2520;width:20475;height:3275;visibility:visible;mso-wrap-style:square;v-text-anchor:top" o:gfxdata="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" filled="f" stroked="f" strokeweight=".5pt">
+                  <v:textbox>
+                    <w:txbxContent>
+                      <w:p>
+                        <w:r>
+                          <w:t>1: Harlie plans to a goal</w:t>
+                        </w:r>
+                      </w:p>
+                    </w:txbxContent>
+                  </v:textbox>
+                </v:shape>
+                <v:shape id="Text Box 98" o:spid="_x0000_s1086" type="#_x0000_t202" style="position:absolute;left:480;top:14455;width:32576;height:2768;visibility:visible;mso-wrap-style:square;v-text-anchor:top" o:gfxdata="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" filled="f" stroked="f" strokeweight=".5pt">
+                  <v:textbox>
+                    <w:txbxContent>
+                      <w:p>
+                        <w:pPr>
+                          <w:pStyle w:val="NormalWeb"/>
+                          <w:spacing w:before="0" w:beforeAutospacing="0" w:after="200" w:afterAutospacing="0" w:line="276" w:lineRule="auto"/>
+                        </w:pPr>
+                        <w:r>
+                          <w:rPr>
+                            <w:rFonts w:ascii="Georgia" w:eastAsia="Times New Roman" w:hAnsi="Georgia"/>
+                          </w:rPr>
+                          <w:t>2: Obstacle appears between Harlie and goal</w:t>
+                        </w:r>
+                      </w:p>
+                    </w:txbxContent>
+                  </v:textbox>
+                </v:shape>
+                <v:shape id="Text Box 98" o:spid="_x0000_s1087" type="#_x0000_t202" style="position:absolute;left:730;top:26946;width:32569;height:3452;visibility:visible;mso-wrap-style:square;v-text-anchor:top" o:gfxdata="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" filled="f" stroked="f" strokeweight=".5pt">
+                  <v:textbox>
+                    <w:txbxContent>
+                      <w:p>
+                        <w:pPr>
+                          <w:pStyle w:val="NormalWeb"/>
+                          <w:spacing w:before="0" w:beforeAutospacing="0" w:after="200" w:afterAutospacing="0" w:line="276" w:lineRule="auto"/>
+                        </w:pPr>
+                        <w:r>
+                          <w:rPr>
+                            <w:rFonts w:ascii="Georgia" w:eastAsia="Times New Roman" w:hAnsi="Georgia"/>
+                          </w:rPr>
+                          <w:t xml:space="preserve">3: Harlie </w:t>
+                        </w:r>
+                        <w:proofErr w:type="spellStart"/>
+                        <w:r>
+                          <w:rPr>
+                            <w:rFonts w:ascii="Georgia" w:eastAsia="Times New Roman" w:hAnsi="Georgia"/>
+                          </w:rPr>
+                          <w:t>replans</w:t>
+                        </w:r>
+                        <w:proofErr w:type="spellEnd"/>
+                        <w:r>
+                          <w:rPr>
+                            <w:rFonts w:ascii="Georgia" w:eastAsia="Times New Roman" w:hAnsi="Georgia"/>
+                          </w:rPr>
+                          <w:t xml:space="preserve"> from end of committed path</w:t>
+                        </w:r>
+                      </w:p>
+                    </w:txbxContent>
+                  </v:textbox>
+                </v:shape>
+                <v:shape id="Text Box 98" o:spid="_x0000_s1088" type="#_x0000_t202" style="position:absolute;left:730;top:42130;width:44581;height:2584;visibility:visible;mso-wrap-style:square;v-text-anchor:top" o:gfxdata="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" filled="f" stroked="f" strokeweight=".5pt">
+                  <v:textbox>
+                    <w:txbxContent>
+                      <w:p>
+                        <w:pPr>
+                          <w:pStyle w:val="NormalWeb"/>
+                          <w:spacing w:before="0" w:beforeAutospacing="0" w:after="200" w:afterAutospacing="0" w:line="276" w:lineRule="auto"/>
+                        </w:pPr>
+                        <w:r>
+                          <w:rPr>
+                            <w:rFonts w:ascii="Georgia" w:eastAsia="Times New Roman" w:hAnsi="Georgia"/>
+                          </w:rPr>
+                          <w:t>4: Harlie navigates around obstacle, never having stopped committed path</w:t>
+                        </w:r>
+                      </w:p>
+                    </w:txbxContent>
+                  </v:textbox>
+                </v:shape>
+                <v:rect id="Rectangle 102" o:spid="_x0000_s1089" style="position:absolute;left:34832;top:95;width:19841;height:21145;visibility:visible;mso-wrap-style:square;v-text-anchor:middle" o:gfxdata="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" filled="f" strokecolor="black [3213]" strokeweight="2pt"/>
                 <w10:anchorlock/>
               </v:group>
             </w:pict>
@@ -16185,6 +18288,7 @@
       <w:pPr>
         <w:pStyle w:val="Caption1"/>
       </w:pPr>
+      <w:bookmarkStart w:id="64" w:name="_Ref324339031"/>
       <w:r>
         <w:t xml:space="preserve">Figure </w:t>
       </w:r>
@@ -16206,6 +18310,7 @@
       <w:r>
         <w:fldChar w:fldCharType="end"/>
       </w:r>
+      <w:bookmarkEnd w:id="64"/>
       <w:r>
         <w:t>: Illustration of rolling-window approach</w:t>
       </w:r>
@@ -16236,7 +18341,7 @@
       <w:r>
         <w:t>steering</w:t>
       </w:r>
-      <w:del w:id="64" w:author="Bill" w:date="2012-05-03T19:28:00Z">
+      <w:del w:id="65" w:author="Bill" w:date="2012-05-03T19:28:00Z">
         <w:r>
           <w:delText>,</w:delText>
         </w:r>
@@ -16279,6 +18384,7 @@
         <w:ind w:firstLine="720"/>
       </w:pPr>
       <w:r>
+        <w:lastRenderedPageBreak/>
         <w:t>T</w:t>
       </w:r>
       <w:r>
@@ -16314,7 +18420,6 @@
         <w:rPr>
           <w:noProof/>
         </w:rPr>
-        <w:lastRenderedPageBreak/>
         <mc:AlternateContent>
           <mc:Choice Requires="wps">
             <w:drawing>
@@ -16368,7 +18473,7 @@
                                 <w:sz w:val="24"/>
                               </w:rPr>
                             </w:pPr>
-                            <w:bookmarkStart w:id="65" w:name="_Toc324336832"/>
+                            <w:bookmarkStart w:id="66" w:name="_Toc324336832"/>
                             <w:r>
                               <w:t xml:space="preserve">Table </w:t>
                             </w:r>
@@ -16396,7 +18501,7 @@
                             <w:r>
                               <w:t>: Conditions for Replanning</w:t>
                             </w:r>
-                            <w:bookmarkEnd w:id="65"/>
+                            <w:bookmarkEnd w:id="66"/>
                           </w:p>
                         </w:txbxContent>
                       </wps:txbx>
@@ -16414,7 +18519,7 @@
           </mc:Choice>
           <mc:Fallback>
             <w:pict>
-              <v:shape id="Text Box 10" o:spid="_x0000_s1038" type="#_x0000_t202" style="position:absolute;margin-left:228.55pt;margin-top:305.05pt;width:194.15pt;height:.05pt;z-index:251661312;visibility:visible;mso-wrap-style:square;mso-wrap-distance-left:9pt;mso-wrap-distance-top:0;mso-wrap-distance-right:9pt;mso-wrap-distance-bottom:0;mso-position-horizontal:absolute;mso-position-horizontal-relative:text;mso-position-vertical:absolute;mso-position-vertical-relative:text;v-text-anchor:top" o:gfxdata="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" stroked="f">
+              <v:shape id="Text Box 10" o:spid="_x0000_s1090" type="#_x0000_t202" style="position:absolute;margin-left:228.55pt;margin-top:305.05pt;width:194.15pt;height:.05pt;z-index:251661312;visibility:visible;mso-wrap-style:square;mso-wrap-distance-left:9pt;mso-wrap-distance-top:0;mso-wrap-distance-right:9pt;mso-wrap-distance-bottom:0;mso-position-horizontal:absolute;mso-position-horizontal-relative:text;mso-position-vertical:absolute;mso-position-vertical-relative:text;v-text-anchor:top" o:gfxdata="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" stroked="f">
                 <v:textbox style="mso-fit-shape-to-text:t" inset="0,0,0,0">
                   <w:txbxContent>
                     <w:p>
@@ -16425,7 +18530,7 @@
                           <w:sz w:val="24"/>
                         </w:rPr>
                       </w:pPr>
-                      <w:bookmarkStart w:id="66" w:name="_Toc324336832"/>
+                      <w:bookmarkStart w:id="67" w:name="_Toc324336832"/>
                       <w:r>
                         <w:t xml:space="preserve">Table </w:t>
                       </w:r>
@@ -16453,7 +18558,7 @@
                       <w:r>
                         <w:t>: Conditions for Replanning</w:t>
                       </w:r>
-                      <w:bookmarkEnd w:id="66"/>
+                      <w:bookmarkEnd w:id="67"/>
                     </w:p>
                   </w:txbxContent>
                 </v:textbox>
@@ -16654,7 +18759,7 @@
           </mc:Choice>
           <mc:Fallback>
             <w:pict>
-              <v:shape id="Text Box 9" o:spid="_x0000_s1039" type="#_x0000_t202" style="position:absolute;margin-left:228.55pt;margin-top:55.25pt;width:194.15pt;height:245.3pt;z-index:-251657216;visibility:visible;mso-wrap-style:square;mso-width-percent:0;mso-height-percent:0;mso-wrap-distance-left:9pt;mso-wrap-distance-top:0;mso-wrap-distance-right:9pt;mso-wrap-distance-bottom:0;mso-position-horizontal:absolute;mso-position-horizontal-relative:text;mso-position-vertical:absolute;mso-position-vertical-relative:text;mso-width-percent:0;mso-height-percent:0;mso-width-relative:margin;mso-height-relative:margin;v-text-anchor:top" o:gfxdata="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" fillcolor="white [3201]" strokeweight=".5pt">
+              <v:shape id="Text Box 9" o:spid="_x0000_s1091" type="#_x0000_t202" style="position:absolute;margin-left:228.55pt;margin-top:55.25pt;width:194.15pt;height:245.3pt;z-index:-251657216;visibility:visible;mso-wrap-style:square;mso-width-percent:0;mso-height-percent:0;mso-wrap-distance-left:9pt;mso-wrap-distance-top:0;mso-wrap-distance-right:9pt;mso-wrap-distance-bottom:0;mso-position-horizontal:absolute;mso-position-horizontal-relative:text;mso-position-vertical:absolute;mso-position-vertical-relative:text;mso-width-percent:0;mso-height-percent:0;mso-width-relative:margin;mso-height-relative:margin;v-text-anchor:top" o:gfxdata="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" fillcolor="white [3201]" strokeweight=".5pt">
                 <v:textbox>
                   <w:txbxContent>
                     <w:p>
@@ -16772,7 +18877,7 @@
         <w:tab/>
         <w:t xml:space="preserve">The planner continuously monitors the committed path, trying to keep its length </w:t>
       </w:r>
-      <w:ins w:id="67" w:author="Bill" w:date="2012-05-03T19:29:00Z">
+      <w:ins w:id="68" w:author="Bill" w:date="2012-05-03T19:29:00Z">
         <w:r>
           <w:t xml:space="preserve">to </w:t>
         </w:r>
@@ -16828,7 +18933,7 @@
       <w:r>
         <w:t>When the planner gets a new goal</w:t>
       </w:r>
-      <w:ins w:id="68" w:author="Bill" w:date="2012-05-03T19:29:00Z">
+      <w:ins w:id="69" w:author="Bill" w:date="2012-05-03T19:29:00Z">
         <w:r>
           <w:t xml:space="preserve"> from the person tracking module</w:t>
         </w:r>
@@ -16836,17 +18941,17 @@
       <w:r>
         <w:t xml:space="preserve">, it attempts to </w:t>
       </w:r>
-      <w:ins w:id="69" w:author="Bill" w:date="2012-05-03T19:29:00Z">
+      <w:ins w:id="70" w:author="Bill" w:date="2012-05-03T19:29:00Z">
         <w:r>
           <w:t>perform</w:t>
         </w:r>
       </w:ins>
-      <w:ins w:id="70" w:author="Bill" w:date="2012-05-03T19:27:00Z">
+      <w:ins w:id="71" w:author="Bill" w:date="2012-05-03T19:27:00Z">
         <w:r>
           <w:t xml:space="preserve"> </w:t>
         </w:r>
       </w:ins>
-      <w:del w:id="71" w:author="Bill" w:date="2012-05-03T19:29:00Z">
+      <w:del w:id="72" w:author="Bill" w:date="2012-05-03T19:29:00Z">
         <w:r>
           <w:delText xml:space="preserve">perform </w:delText>
         </w:r>
@@ -16866,18 +18971,19 @@
         <w:spacing w:line="480" w:lineRule="auto"/>
         <w:ind w:firstLine="720"/>
         <w:rPr>
-          <w:ins w:id="72" w:author="Bill" w:date="2012-05-03T19:34:00Z"/>
-        </w:rPr>
-      </w:pPr>
-      <w:r>
+          <w:ins w:id="73" w:author="Bill" w:date="2012-05-03T19:34:00Z"/>
+        </w:rPr>
+      </w:pPr>
+      <w:r>
+        <w:lastRenderedPageBreak/>
         <w:t xml:space="preserve">If a partial replan fails, </w:t>
       </w:r>
-      <w:ins w:id="73" w:author="Bill" w:date="2012-05-03T19:30:00Z">
+      <w:ins w:id="74" w:author="Bill" w:date="2012-05-03T19:30:00Z">
         <w:r>
           <w:t xml:space="preserve">Harlie </w:t>
         </w:r>
       </w:ins>
-      <w:del w:id="74" w:author="Bill" w:date="2012-05-03T19:30:00Z">
+      <w:del w:id="75" w:author="Bill" w:date="2012-05-03T19:30:00Z">
         <w:r>
           <w:delText xml:space="preserve">the robot </w:delText>
         </w:r>
@@ -16907,18 +19013,14 @@
         <w:t xml:space="preserve">done when the robot is at rest </w:t>
       </w:r>
       <w:r>
-        <w:t xml:space="preserve">and there is no committed </w:t>
-      </w:r>
-      <w:r>
-        <w:lastRenderedPageBreak/>
-        <w:t>path.</w:t>
-      </w:r>
-      <w:ins w:id="75" w:author="Bill" w:date="2012-05-03T19:34:00Z">
+        <w:t>and there is no committed path.</w:t>
+      </w:r>
+      <w:ins w:id="76" w:author="Bill" w:date="2012-05-03T19:34:00Z">
         <w:r>
           <w:t xml:space="preserve">   </w:t>
         </w:r>
       </w:ins>
-      <w:del w:id="76" w:author="Bill" w:date="2012-05-03T19:34:00Z">
+      <w:del w:id="77" w:author="Bill" w:date="2012-05-03T19:34:00Z">
         <w:r>
           <w:delText xml:space="preserve">  </w:delText>
         </w:r>
@@ -16938,7 +19040,7 @@
       <w:r>
         <w:t>than to follow the previous</w:t>
       </w:r>
-      <w:ins w:id="77" w:author="Bill" w:date="2012-05-03T19:30:00Z">
+      <w:ins w:id="78" w:author="Bill" w:date="2012-05-03T19:30:00Z">
         <w:r>
           <w:t>ly committed</w:t>
         </w:r>
@@ -16951,50 +19053,50 @@
       <w:pPr>
         <w:spacing w:line="480" w:lineRule="auto"/>
         <w:rPr>
-          <w:del w:id="78" w:author="Bill" w:date="2012-05-03T19:34:00Z"/>
-        </w:rPr>
-        <w:pPrChange w:id="79" w:author="Bill" w:date="2012-05-03T19:34:00Z">
+          <w:del w:id="79" w:author="Bill" w:date="2012-05-03T19:34:00Z"/>
+        </w:rPr>
+        <w:pPrChange w:id="80" w:author="Bill" w:date="2012-05-03T19:34:00Z">
           <w:pPr>
             <w:spacing w:line="480" w:lineRule="auto"/>
             <w:ind w:firstLine="720"/>
           </w:pPr>
         </w:pPrChange>
       </w:pPr>
-      <w:bookmarkStart w:id="80" w:name="_Toc324334540"/>
-      <w:bookmarkStart w:id="81" w:name="_Toc324336828"/>
-      <w:bookmarkEnd w:id="80"/>
+      <w:bookmarkStart w:id="81" w:name="_Toc324334540"/>
+      <w:bookmarkStart w:id="82" w:name="_Toc324336828"/>
       <w:bookmarkEnd w:id="81"/>
-    </w:p>
-    <w:p>
-      <w:pPr>
-        <w:pStyle w:val="Heading2"/>
-      </w:pPr>
-      <w:bookmarkStart w:id="82" w:name="_Toc324336829"/>
-      <w:r>
-        <w:t xml:space="preserve">Goal </w:t>
-      </w:r>
-      <w:r>
-        <w:t>G</w:t>
-      </w:r>
-      <w:r>
-        <w:t>eneration</w:t>
-      </w:r>
       <w:bookmarkEnd w:id="82"/>
     </w:p>
     <w:p>
       <w:pPr>
+        <w:pStyle w:val="Heading2"/>
+      </w:pPr>
+      <w:bookmarkStart w:id="83" w:name="_Toc324336829"/>
+      <w:r>
+        <w:t xml:space="preserve">Goal </w:t>
+      </w:r>
+      <w:r>
+        <w:t>G</w:t>
+      </w:r>
+      <w:r>
+        <w:t>eneration</w:t>
+      </w:r>
+      <w:bookmarkEnd w:id="83"/>
+    </w:p>
+    <w:p>
+      <w:pPr>
         <w:spacing w:line="480" w:lineRule="auto"/>
       </w:pPr>
       <w:r>
         <w:tab/>
         <w:t xml:space="preserve">For the purpose of person tracking, special consideration </w:t>
       </w:r>
-      <w:del w:id="83" w:author="Bill" w:date="2012-05-03T19:31:00Z">
+      <w:del w:id="84" w:author="Bill" w:date="2012-05-03T19:31:00Z">
         <w:r>
           <w:delText xml:space="preserve">must </w:delText>
         </w:r>
       </w:del>
-      <w:ins w:id="84" w:author="Bill" w:date="2012-05-03T19:31:00Z">
+      <w:ins w:id="85" w:author="Bill" w:date="2012-05-03T19:31:00Z">
         <w:r>
           <w:t xml:space="preserve">must </w:t>
         </w:r>
@@ -17002,7 +19104,7 @@
       <w:r>
         <w:t xml:space="preserve">be given to goal generation.  Goals are received from the person tracking </w:t>
       </w:r>
-      <w:del w:id="85" w:author="Bill" w:date="2012-05-03T19:31:00Z">
+      <w:del w:id="86" w:author="Bill" w:date="2012-05-03T19:31:00Z">
         <w:r>
           <w:delText>module</w:delText>
         </w:r>
@@ -17010,7 +19112,7 @@
           <w:delText>’s Kalman filter (</w:delText>
         </w:r>
       </w:del>
-      <w:ins w:id="86" w:author="Bill" w:date="2012-05-03T19:31:00Z">
+      <w:ins w:id="87" w:author="Bill" w:date="2012-05-03T19:31:00Z">
         <w:r>
           <w:t xml:space="preserve">module as </w:t>
         </w:r>
@@ -17035,7 +19137,7 @@
       <w:r>
         <w:fldChar w:fldCharType="end"/>
       </w:r>
-      <w:del w:id="87" w:author="Bill" w:date="2012-05-03T19:32:00Z">
+      <w:del w:id="88" w:author="Bill" w:date="2012-05-03T19:32:00Z">
         <w:r>
           <w:delText>)</w:delText>
         </w:r>
@@ -17046,7 +19148,7 @@
       <w:r>
         <w:t xml:space="preserve">are unsuitable for planning.  It would be impolite for the robot </w:t>
       </w:r>
-      <w:del w:id="88" w:author="Bill" w:date="2012-05-03T19:32:00Z">
+      <w:del w:id="89" w:author="Bill" w:date="2012-05-03T19:32:00Z">
         <w:r>
           <w:delText xml:space="preserve">to attempt </w:delText>
         </w:r>
@@ -17057,12 +19159,12 @@
       <w:r>
         <w:t xml:space="preserve">to the </w:t>
       </w:r>
-      <w:del w:id="89" w:author="Bill" w:date="2012-05-03T19:33:00Z">
+      <w:del w:id="90" w:author="Bill" w:date="2012-05-03T19:33:00Z">
         <w:r>
           <w:delText>goal</w:delText>
         </w:r>
       </w:del>
-      <w:ins w:id="90" w:author="Bill" w:date="2012-05-03T19:33:00Z">
+      <w:ins w:id="91" w:author="Bill" w:date="2012-05-03T19:33:00Z">
         <w:r>
           <w:t>target</w:t>
         </w:r>
@@ -17079,17 +19181,17 @@
       <w:r>
         <w:t>.</w:t>
       </w:r>
-      <w:ins w:id="91" w:author="Bill" w:date="2012-05-03T19:31:00Z">
+      <w:ins w:id="92" w:author="Bill" w:date="2012-05-03T19:31:00Z">
         <w:r>
           <w:t xml:space="preserve">  Thus, goals must be generated that are offset </w:t>
         </w:r>
       </w:ins>
-      <w:ins w:id="92" w:author="Bill" w:date="2012-05-03T19:32:00Z">
+      <w:ins w:id="93" w:author="Bill" w:date="2012-05-03T19:32:00Z">
         <w:r>
           <w:t xml:space="preserve">by some distance </w:t>
         </w:r>
       </w:ins>
-      <w:ins w:id="93" w:author="Bill" w:date="2012-05-03T19:31:00Z">
+      <w:ins w:id="94" w:author="Bill" w:date="2012-05-03T19:31:00Z">
         <w:r>
           <w:t>from the true goal</w:t>
         </w:r>
@@ -17103,7 +19205,7 @@
         <w:tab/>
         <w:t>This project’s solution was to generate a “constellation” of goals offset by varying angles and distances</w:t>
       </w:r>
-      <w:del w:id="94" w:author="Bill" w:date="2012-05-03T19:33:00Z">
+      <w:del w:id="95" w:author="Bill" w:date="2012-05-03T19:33:00Z">
         <w:r>
           <w:delText xml:space="preserve"> from the target</w:delText>
         </w:r>
@@ -17234,8 +19336,8 @@
       <w:pPr>
         <w:pStyle w:val="Caption1"/>
       </w:pPr>
-      <w:bookmarkStart w:id="95" w:name="_Ref322951239"/>
-      <w:bookmarkStart w:id="96" w:name="_Toc324336849"/>
+      <w:bookmarkStart w:id="96" w:name="_Ref322951239"/>
+      <w:bookmarkStart w:id="97" w:name="_Toc324336849"/>
       <w:r>
         <w:t xml:space="preserve">Figure </w:t>
       </w:r>
@@ -17260,7 +19362,7 @@
         </w:rPr>
         <w:fldChar w:fldCharType="end"/>
       </w:r>
-      <w:bookmarkEnd w:id="95"/>
+      <w:bookmarkEnd w:id="96"/>
       <w:r>
         <w:t>: Goal constellation</w:t>
       </w:r>
@@ -17270,12 +19372,12 @@
       <w:r>
         <w:t xml:space="preserve"> </w:t>
       </w:r>
-      <w:del w:id="97" w:author="Bill" w:date="2012-05-03T19:32:00Z">
+      <w:del w:id="98" w:author="Bill" w:date="2012-05-03T19:32:00Z">
         <w:r>
           <w:delText xml:space="preserve">actual </w:delText>
         </w:r>
       </w:del>
-      <w:ins w:id="98" w:author="Bill" w:date="2012-05-03T19:32:00Z">
+      <w:ins w:id="99" w:author="Bill" w:date="2012-05-03T19:32:00Z">
         <w:r>
           <w:t xml:space="preserve">true </w:t>
         </w:r>
@@ -17286,7 +19388,7 @@
       <w:r>
         <w:t xml:space="preserve"> (grid resolution 1m)</w:t>
       </w:r>
-      <w:bookmarkEnd w:id="96"/>
+      <w:bookmarkEnd w:id="97"/>
     </w:p>
     <w:p>
       <w:pPr>
@@ -17305,7 +19407,7 @@
       <w:r>
         <w:t>collision</w:t>
       </w:r>
-      <w:del w:id="99" w:author="Bill" w:date="2012-05-03T19:33:00Z">
+      <w:del w:id="100" w:author="Bill" w:date="2012-05-03T19:33:00Z">
         <w:r>
           <w:delText>s</w:delText>
         </w:r>
@@ -17337,7 +19439,7 @@
       <w:r>
         <w:t xml:space="preserve">  </w:t>
       </w:r>
-      <w:ins w:id="100" w:author="Bill" w:date="2012-05-03T19:34:00Z">
+      <w:ins w:id="101" w:author="Bill" w:date="2012-05-03T19:34:00Z">
         <w:r>
           <w:t xml:space="preserve">As a special case when the target is close, less than 1m away, </w:t>
         </w:r>
@@ -17350,7 +19452,7 @@
           <w:t xml:space="preserve"> robot bypasses planning altogether, and simply generates a turn-in-place path segment to rotate and face the target.</w:t>
         </w:r>
       </w:ins>
-      <w:del w:id="101" w:author="Bill" w:date="2012-05-03T19:34:00Z">
+      <w:del w:id="102" w:author="Bill" w:date="2012-05-03T19:34:00Z">
         <w:r>
           <w:delText>As a special case when the target is close, less than 1m away, the robot bypasses planning altogether, and simply generates a turn-in-place path segment to rotate and face the target.</w:delText>
         </w:r>
@@ -17360,42 +19462,42 @@
       <w:pPr>
         <w:pStyle w:val="Heading2"/>
       </w:pPr>
-      <w:bookmarkStart w:id="102" w:name="_Toc324336830"/>
+      <w:bookmarkStart w:id="103" w:name="_Toc324336830"/>
       <w:r>
         <w:lastRenderedPageBreak/>
         <w:t>Future Work</w:t>
-      </w:r>
-      <w:bookmarkEnd w:id="102"/>
-    </w:p>
-    <w:p>
-      <w:pPr>
-        <w:spacing w:line="480" w:lineRule="auto"/>
-        <w:ind w:firstLine="864"/>
-      </w:pPr>
-      <w:r>
-        <w:t xml:space="preserve">Although the developed path planning algorithm performs well over medium to long distances, the robot shows some weakness when tracking users at close range.  Although the SBPL algorithm produces nice, kinematically-feasible paths, it has trouble </w:t>
-      </w:r>
-      <w:r>
-        <w:t>planning at extremely close distances.  An example would be when the user brushes up against the robot and moves behind it.  Perhaps an alternate p</w:t>
-      </w:r>
-      <w:r>
-        <w:t>lanning algorithm could be employed at short ranges to make the response more fluid.</w:t>
-      </w:r>
-    </w:p>
-    <w:p>
-      <w:pPr>
-        <w:pStyle w:val="Heading1"/>
-      </w:pPr>
-      <w:bookmarkStart w:id="103" w:name="_Toc324336831"/>
-      <w:r>
-        <w:lastRenderedPageBreak/>
-        <w:t>Conclusions</w:t>
       </w:r>
       <w:bookmarkEnd w:id="103"/>
     </w:p>
     <w:p>
       <w:pPr>
         <w:spacing w:line="480" w:lineRule="auto"/>
+        <w:ind w:firstLine="864"/>
+      </w:pPr>
+      <w:r>
+        <w:t xml:space="preserve">Although the developed path planning algorithm performs well over medium to long distances, the robot shows some weakness when tracking users at close range.  Although the SBPL algorithm produces nice, kinematically-feasible paths, it has trouble </w:t>
+      </w:r>
+      <w:r>
+        <w:t>planning at extremely close distances.  An example would be when the user brushes up against the robot and moves behind it.  Perhaps an alternate p</w:t>
+      </w:r>
+      <w:r>
+        <w:t>lanning algorithm could be employed at short ranges to make the response more fluid.</w:t>
+      </w:r>
+    </w:p>
+    <w:p>
+      <w:pPr>
+        <w:pStyle w:val="Heading1"/>
+      </w:pPr>
+      <w:bookmarkStart w:id="104" w:name="_Toc324336831"/>
+      <w:r>
+        <w:lastRenderedPageBreak/>
+        <w:t>Conclusions</w:t>
+      </w:r>
+      <w:bookmarkEnd w:id="104"/>
+    </w:p>
+    <w:p>
+      <w:pPr>
+        <w:spacing w:line="480" w:lineRule="auto"/>
         <w:ind w:firstLine="720"/>
       </w:pPr>
       <w:r>
@@ -17431,7 +19533,7 @@
       <w:r>
         <w:t xml:space="preserve">with a face detector and a LIDAR-based leg detector.  A dynamic replanning algorithm was developed to allow the Harlie to follow a moving target.  The system works well in a real-world environment, </w:t>
       </w:r>
-      <w:ins w:id="104" w:author="Bill" w:date="2012-05-03T19:34:00Z">
+      <w:ins w:id="105" w:author="Bill" w:date="2012-05-03T19:34:00Z">
         <w:r>
           <w:t xml:space="preserve">and is </w:t>
         </w:r>
@@ -23001,7 +25103,7 @@
 </file>
 
 <file path=customXml/itemProps1.xml><?xml version="1.0" encoding="utf-8"?>
-<ds:datastoreItem xmlns:ds="http://schemas.openxmlformats.org/officeDocument/2006/customXml" ds:itemID="{0B223B9D-B746-491B-8F05-D1CC4C6C8562}">
+<ds:datastoreItem xmlns:ds="http://schemas.openxmlformats.org/officeDocument/2006/customXml" ds:itemID="{D45E3265-8BE4-4B34-AFDD-D2B3ABF7E1A0}">
   <ds:schemaRefs>
     <ds:schemaRef ds:uri="http://schemas.openxmlformats.org/officeDocument/2006/bibliography"/>
   </ds:schemaRefs>

</xml_diff>

<commit_message>
Work on WSN suggestions
</commit_message>
<xml_diff>
--- a/Document/Bill_Kulp_Thesis_2012_05_09.docx
+++ b/Document/Bill_Kulp_Thesis_2012_05_09.docx
@@ -7288,27 +7288,14 @@
       <w:r>
         <w:t xml:space="preserve">Figure </w:t>
       </w:r>
-      <w:r>
-        <w:fldChar w:fldCharType="begin"/>
-      </w:r>
-      <w:r>
-        <w:instrText xml:space="preserve"> SEQ Figure \* ARABIC </w:instrText>
-      </w:r>
-      <w:r>
-        <w:fldChar w:fldCharType="separate"/>
-      </w:r>
-      <w:r>
-        <w:rPr>
-          <w:noProof/>
-        </w:rPr>
-        <w:t>1</w:t>
-      </w:r>
-      <w:r>
-        <w:rPr>
-          <w:noProof/>
-        </w:rPr>
-        <w:fldChar w:fldCharType="end"/>
-      </w:r>
+      <w:fldSimple w:instr=" SEQ Figure \* ARABIC ">
+        <w:r>
+          <w:rPr>
+            <w:noProof/>
+          </w:rPr>
+          <w:t>1</w:t>
+        </w:r>
+      </w:fldSimple>
       <w:r>
         <w:t xml:space="preserve">: </w:t>
       </w:r>
@@ -7825,27 +7812,14 @@
       <w:r>
         <w:t xml:space="preserve">Figure </w:t>
       </w:r>
-      <w:r>
-        <w:fldChar w:fldCharType="begin"/>
-      </w:r>
-      <w:r>
-        <w:instrText xml:space="preserve"> SEQ Figure \* ARABIC </w:instrText>
-      </w:r>
-      <w:r>
-        <w:fldChar w:fldCharType="separate"/>
-      </w:r>
-      <w:r>
-        <w:rPr>
-          <w:noProof/>
-        </w:rPr>
-        <w:t>2</w:t>
-      </w:r>
-      <w:r>
-        <w:rPr>
-          <w:noProof/>
-        </w:rPr>
-        <w:fldChar w:fldCharType="end"/>
-      </w:r>
+      <w:fldSimple w:instr=" SEQ Figure \* ARABIC ">
+        <w:r>
+          <w:rPr>
+            <w:noProof/>
+          </w:rPr>
+          <w:t>2</w:t>
+        </w:r>
+      </w:fldSimple>
       <w:r>
         <w:t xml:space="preserve">: </w:t>
       </w:r>
@@ -8075,27 +8049,14 @@
       <w:r>
         <w:t xml:space="preserve">Figure </w:t>
       </w:r>
-      <w:r>
-        <w:fldChar w:fldCharType="begin"/>
-      </w:r>
-      <w:r>
-        <w:instrText xml:space="preserve"> SEQ Figure \* ARABIC </w:instrText>
-      </w:r>
-      <w:r>
-        <w:fldChar w:fldCharType="separate"/>
-      </w:r>
-      <w:r>
-        <w:rPr>
-          <w:noProof/>
-        </w:rPr>
-        <w:t>3</w:t>
-      </w:r>
-      <w:r>
-        <w:rPr>
-          <w:noProof/>
-        </w:rPr>
-        <w:fldChar w:fldCharType="end"/>
-      </w:r>
+      <w:fldSimple w:instr=" SEQ Figure \* ARABIC ">
+        <w:r>
+          <w:rPr>
+            <w:noProof/>
+          </w:rPr>
+          <w:t>3</w:t>
+        </w:r>
+      </w:fldSimple>
       <w:r>
         <w:t>:</w:t>
       </w:r>
@@ -8385,27 +8346,14 @@
       <w:r>
         <w:t xml:space="preserve">Figure </w:t>
       </w:r>
-      <w:r>
-        <w:fldChar w:fldCharType="begin"/>
-      </w:r>
-      <w:r>
-        <w:instrText xml:space="preserve"> SEQ Figure \* ARABIC </w:instrText>
-      </w:r>
-      <w:r>
-        <w:fldChar w:fldCharType="separate"/>
-      </w:r>
-      <w:r>
-        <w:rPr>
-          <w:noProof/>
-        </w:rPr>
-        <w:t>4</w:t>
-      </w:r>
-      <w:r>
-        <w:rPr>
-          <w:noProof/>
-        </w:rPr>
-        <w:fldChar w:fldCharType="end"/>
-      </w:r>
+      <w:fldSimple w:instr=" SEQ Figure \* ARABIC ">
+        <w:r>
+          <w:rPr>
+            <w:noProof/>
+          </w:rPr>
+          <w:t>4</w:t>
+        </w:r>
+      </w:fldSimple>
       <w:bookmarkEnd w:id="19"/>
       <w:r>
         <w:t>: Tracking performance of Kinect under motion</w:t>
@@ -9057,27 +9005,14 @@
       <w:r>
         <w:t xml:space="preserve">Figure </w:t>
       </w:r>
-      <w:r>
-        <w:fldChar w:fldCharType="begin"/>
-      </w:r>
-      <w:r>
-        <w:instrText xml:space="preserve"> SEQ Figure \* ARABIC </w:instrText>
-      </w:r>
-      <w:r>
-        <w:fldChar w:fldCharType="separate"/>
-      </w:r>
-      <w:r>
-        <w:rPr>
-          <w:noProof/>
-        </w:rPr>
-        <w:t>5</w:t>
-      </w:r>
-      <w:r>
-        <w:rPr>
-          <w:noProof/>
-        </w:rPr>
-        <w:fldChar w:fldCharType="end"/>
-      </w:r>
+      <w:fldSimple w:instr=" SEQ Figure \* ARABIC ">
+        <w:r>
+          <w:rPr>
+            <w:noProof/>
+          </w:rPr>
+          <w:t>5</w:t>
+        </w:r>
+      </w:fldSimple>
       <w:bookmarkEnd w:id="22"/>
       <w:r>
         <w:t xml:space="preserve">: DP155 Base Pan (left), </w:t>
@@ -9449,27 +9384,14 @@
       <w:r>
         <w:t xml:space="preserve">Figure </w:t>
       </w:r>
-      <w:r>
-        <w:fldChar w:fldCharType="begin"/>
-      </w:r>
-      <w:r>
-        <w:instrText xml:space="preserve"> SEQ Figure \* ARABIC </w:instrText>
-      </w:r>
-      <w:r>
-        <w:fldChar w:fldCharType="separate"/>
-      </w:r>
-      <w:r>
-        <w:rPr>
-          <w:noProof/>
-        </w:rPr>
-        <w:t>6</w:t>
-      </w:r>
-      <w:r>
-        <w:rPr>
-          <w:noProof/>
-        </w:rPr>
-        <w:fldChar w:fldCharType="end"/>
-      </w:r>
+      <w:fldSimple w:instr=" SEQ Figure \* ARABIC ">
+        <w:r>
+          <w:rPr>
+            <w:noProof/>
+          </w:rPr>
+          <w:t>6</w:t>
+        </w:r>
+      </w:fldSimple>
       <w:bookmarkEnd w:id="24"/>
       <w:r>
         <w:t>: Output from Phidgets 1066_0, showing position command and open-loop feedback</w:t>
@@ -9811,27 +9733,14 @@
       <w:r>
         <w:t xml:space="preserve">Figure </w:t>
       </w:r>
-      <w:r>
-        <w:fldChar w:fldCharType="begin"/>
-      </w:r>
-      <w:r>
-        <w:instrText xml:space="preserve"> SEQ Figure \* ARABIC </w:instrText>
-      </w:r>
-      <w:r>
-        <w:fldChar w:fldCharType="separate"/>
-      </w:r>
-      <w:r>
-        <w:rPr>
-          <w:noProof/>
-        </w:rPr>
-        <w:t>7</w:t>
-      </w:r>
-      <w:r>
-        <w:rPr>
-          <w:noProof/>
-        </w:rPr>
-        <w:fldChar w:fldCharType="end"/>
-      </w:r>
+      <w:fldSimple w:instr=" SEQ Figure \* ARABIC ">
+        <w:r>
+          <w:rPr>
+            <w:noProof/>
+          </w:rPr>
+          <w:t>7</w:t>
+        </w:r>
+      </w:fldSimple>
       <w:r>
         <w:t xml:space="preserve">: Kinect's effective FOV without (left) and with (right) pan </w:t>
       </w:r>
@@ -10083,27 +9992,14 @@
       <w:r>
         <w:t xml:space="preserve">Figure </w:t>
       </w:r>
-      <w:r>
-        <w:fldChar w:fldCharType="begin"/>
-      </w:r>
-      <w:r>
-        <w:instrText xml:space="preserve"> SEQ Figure \* ARABIC </w:instrText>
-      </w:r>
-      <w:r>
-        <w:fldChar w:fldCharType="separate"/>
-      </w:r>
-      <w:r>
-        <w:rPr>
-          <w:noProof/>
-        </w:rPr>
-        <w:t>8</w:t>
-      </w:r>
-      <w:r>
-        <w:rPr>
-          <w:noProof/>
-        </w:rPr>
-        <w:fldChar w:fldCharType="end"/>
-      </w:r>
+      <w:fldSimple w:instr=" SEQ Figure \* ARABIC ">
+        <w:r>
+          <w:rPr>
+            <w:noProof/>
+          </w:rPr>
+          <w:t>8</w:t>
+        </w:r>
+      </w:fldSimple>
       <w:bookmarkEnd w:id="28"/>
       <w:r>
         <w:t xml:space="preserve">: </w:t>
@@ -10431,27 +10327,14 @@
       <w:r>
         <w:t xml:space="preserve">Figure </w:t>
       </w:r>
-      <w:r>
-        <w:fldChar w:fldCharType="begin"/>
-      </w:r>
-      <w:r>
-        <w:instrText xml:space="preserve"> SEQ Figure \* ARABIC </w:instrText>
-      </w:r>
-      <w:r>
-        <w:fldChar w:fldCharType="separate"/>
-      </w:r>
-      <w:r>
-        <w:rPr>
-          <w:noProof/>
-        </w:rPr>
-        <w:t>9</w:t>
-      </w:r>
-      <w:r>
-        <w:rPr>
-          <w:noProof/>
-        </w:rPr>
-        <w:fldChar w:fldCharType="end"/>
-      </w:r>
+      <w:fldSimple w:instr=" SEQ Figure \* ARABIC ">
+        <w:r>
+          <w:rPr>
+            <w:noProof/>
+          </w:rPr>
+          <w:t>9</w:t>
+        </w:r>
+      </w:fldSimple>
       <w:bookmarkEnd w:id="30"/>
       <w:r>
         <w:t>: Tracking performance of Kinect with pan compensation</w:t>
@@ -11515,24 +11398,14 @@
       <w:r>
         <w:t xml:space="preserve">Figure </w:t>
       </w:r>
-      <w:r>
-        <w:fldChar w:fldCharType="begin"/>
-      </w:r>
-      <w:r>
-        <w:instrText xml:space="preserve"> SEQ Figure \* ARABIC </w:instrText>
-      </w:r>
-      <w:r>
-        <w:fldChar w:fldCharType="separate"/>
-      </w:r>
-      <w:r>
-        <w:rPr>
-          <w:noProof/>
-        </w:rPr>
-        <w:t>10</w:t>
-      </w:r>
-      <w:r>
-        <w:fldChar w:fldCharType="end"/>
-      </w:r>
+      <w:fldSimple w:instr=" SEQ Figure \* ARABIC ">
+        <w:r>
+          <w:rPr>
+            <w:noProof/>
+          </w:rPr>
+          <w:t>10</w:t>
+        </w:r>
+      </w:fldSimple>
       <w:bookmarkEnd w:id="35"/>
       <w:r>
         <w:t>: Person-tracking architecture</w:t>
@@ -12184,27 +12057,14 @@
         <w:lastRenderedPageBreak/>
         <w:t xml:space="preserve">Figure </w:t>
       </w:r>
-      <w:r>
-        <w:fldChar w:fldCharType="begin"/>
-      </w:r>
-      <w:r>
-        <w:instrText xml:space="preserve"> SEQ Figure \* ARABIC </w:instrText>
-      </w:r>
-      <w:r>
-        <w:fldChar w:fldCharType="separate"/>
-      </w:r>
-      <w:r>
-        <w:rPr>
-          <w:noProof/>
-        </w:rPr>
-        <w:t>11</w:t>
-      </w:r>
-      <w:r>
-        <w:rPr>
-          <w:noProof/>
-        </w:rPr>
-        <w:fldChar w:fldCharType="end"/>
-      </w:r>
+      <w:fldSimple w:instr=" SEQ Figure \* ARABIC ">
+        <w:r>
+          <w:rPr>
+            <w:noProof/>
+          </w:rPr>
+          <w:t>11</w:t>
+        </w:r>
+      </w:fldSimple>
       <w:bookmarkEnd w:id="42"/>
       <w:r>
         <w:t xml:space="preserve">: Kinect’s RGB image masked for </w:t>
@@ -12312,24 +12172,14 @@
             <w:r>
               <w:t xml:space="preserve">Figure </w:t>
             </w:r>
-            <w:r>
-              <w:fldChar w:fldCharType="begin"/>
-            </w:r>
-            <w:r>
-              <w:instrText xml:space="preserve"> SEQ Figure \* ARABIC </w:instrText>
-            </w:r>
-            <w:r>
-              <w:fldChar w:fldCharType="separate"/>
-            </w:r>
-            <w:r>
-              <w:rPr>
-                <w:noProof/>
-              </w:rPr>
-              <w:t>12</w:t>
-            </w:r>
-            <w:r>
-              <w:fldChar w:fldCharType="end"/>
-            </w:r>
+            <w:fldSimple w:instr=" SEQ Figure \* ARABIC ">
+              <w:r>
+                <w:rPr>
+                  <w:noProof/>
+                </w:rPr>
+                <w:t>12</w:t>
+              </w:r>
+            </w:fldSimple>
             <w:bookmarkEnd w:id="46"/>
             <w:r>
               <w:t xml:space="preserve">: Histogram computed from </w:t>
@@ -12443,27 +12293,14 @@
             <w:r>
               <w:t xml:space="preserve"> Figure </w:t>
             </w:r>
-            <w:r>
-              <w:fldChar w:fldCharType="begin"/>
-            </w:r>
-            <w:r>
-              <w:instrText xml:space="preserve"> SEQ Figure \* ARABIC </w:instrText>
-            </w:r>
-            <w:r>
-              <w:fldChar w:fldCharType="separate"/>
-            </w:r>
-            <w:r>
-              <w:rPr>
-                <w:noProof/>
-              </w:rPr>
-              <w:t>13</w:t>
-            </w:r>
-            <w:r>
-              <w:rPr>
-                <w:noProof/>
-              </w:rPr>
-              <w:fldChar w:fldCharType="end"/>
-            </w:r>
+            <w:fldSimple w:instr=" SEQ Figure \* ARABIC ">
+              <w:r>
+                <w:rPr>
+                  <w:noProof/>
+                </w:rPr>
+                <w:t>13</w:t>
+              </w:r>
+            </w:fldSimple>
             <w:r>
               <w:t xml:space="preserve">: Alternate view of </w:t>
             </w:r>
@@ -14817,16 +14654,7 @@
               <w:rPr>
                 <w:rFonts w:ascii="Cambria Math" w:hAnsi="Cambria Math"/>
               </w:rPr>
-              <m:t>tr</m:t>
-            </m:r>
-            <m:r>
-              <m:rPr>
-                <m:sty m:val="b"/>
-              </m:rPr>
-              <w:rPr>
-                <w:rFonts w:ascii="Cambria Math" w:hAnsi="Cambria Math"/>
-              </w:rPr>
-              <m:t>ack</m:t>
+              <m:t>track</m:t>
             </m:r>
           </m:sub>
         </m:sSub>
@@ -15037,33 +14865,20 @@
       <w:pPr>
         <w:pStyle w:val="Caption1"/>
       </w:pPr>
-      <w:bookmarkStart w:id="48" w:name="_Toc324336846"/>
-      <w:bookmarkStart w:id="49" w:name="_Ref324337029"/>
+      <w:bookmarkStart w:id="48" w:name="_Ref324337029"/>
+      <w:bookmarkStart w:id="49" w:name="_Toc324336846"/>
       <w:r>
         <w:t xml:space="preserve">Figure </w:t>
       </w:r>
-      <w:r>
-        <w:fldChar w:fldCharType="begin"/>
-      </w:r>
-      <w:r>
-        <w:instrText xml:space="preserve"> SEQ Figure \* ARABIC </w:instrText>
-      </w:r>
-      <w:r>
-        <w:fldChar w:fldCharType="separate"/>
-      </w:r>
-      <w:r>
-        <w:rPr>
-          <w:noProof/>
-        </w:rPr>
-        <w:t>14</w:t>
-      </w:r>
-      <w:r>
-        <w:rPr>
-          <w:noProof/>
-        </w:rPr>
-        <w:fldChar w:fldCharType="end"/>
-      </w:r>
-      <w:bookmarkEnd w:id="49"/>
+      <w:fldSimple w:instr=" SEQ Figure \* ARABIC ">
+        <w:r>
+          <w:rPr>
+            <w:noProof/>
+          </w:rPr>
+          <w:t>14</w:t>
+        </w:r>
+      </w:fldSimple>
+      <w:bookmarkEnd w:id="48"/>
       <w:r>
         <w:t xml:space="preserve">: Correlation </w:t>
       </w:r>
@@ -15148,7 +14963,7 @@
       <w:r>
         <w:t xml:space="preserve">  (blue)</w:t>
       </w:r>
-      <w:bookmarkEnd w:id="48"/>
+      <w:bookmarkEnd w:id="49"/>
     </w:p>
     <w:p>
       <w:pPr>
@@ -15633,27 +15448,14 @@
       <w:r>
         <w:t xml:space="preserve">Figure </w:t>
       </w:r>
-      <w:r>
-        <w:fldChar w:fldCharType="begin"/>
-      </w:r>
-      <w:r>
-        <w:instrText xml:space="preserve"> SEQ Figure \* ARABIC </w:instrText>
-      </w:r>
-      <w:r>
-        <w:fldChar w:fldCharType="separate"/>
-      </w:r>
-      <w:r>
-        <w:rPr>
-          <w:noProof/>
-        </w:rPr>
-        <w:t>15</w:t>
-      </w:r>
-      <w:r>
-        <w:rPr>
-          <w:noProof/>
-        </w:rPr>
-        <w:fldChar w:fldCharType="end"/>
-      </w:r>
+      <w:fldSimple w:instr=" SEQ Figure \* ARABIC ">
+        <w:r>
+          <w:rPr>
+            <w:noProof/>
+          </w:rPr>
+          <w:t>15</w:t>
+        </w:r>
+      </w:fldSimple>
       <w:bookmarkEnd w:id="52"/>
       <w:r>
         <w:t>: Smooth p</w:t>
@@ -15740,27 +15542,14 @@
       <w:r>
         <w:t xml:space="preserve">Figure </w:t>
       </w:r>
-      <w:r>
-        <w:fldChar w:fldCharType="begin"/>
-      </w:r>
-      <w:r>
-        <w:instrText xml:space="preserve"> SEQ Figure \* ARABIC </w:instrText>
-      </w:r>
-      <w:r>
-        <w:fldChar w:fldCharType="separate"/>
-      </w:r>
-      <w:r>
-        <w:rPr>
-          <w:noProof/>
-        </w:rPr>
-        <w:t>16</w:t>
-      </w:r>
-      <w:r>
-        <w:rPr>
-          <w:noProof/>
-        </w:rPr>
-        <w:fldChar w:fldCharType="end"/>
-      </w:r>
+      <w:fldSimple w:instr=" SEQ Figure \* ARABIC ">
+        <w:r>
+          <w:rPr>
+            <w:noProof/>
+          </w:rPr>
+          <w:t>16</w:t>
+        </w:r>
+      </w:fldSimple>
       <w:bookmarkEnd w:id="54"/>
       <w:r>
         <w:t>: Harlie's motion primitives</w:t>
@@ -15893,7 +15682,6 @@
       <w:pPr>
         <w:pStyle w:val="NoSpacing"/>
       </w:pPr>
-      <w:bookmarkStart w:id="63" w:name="_GoBack"/>
       <w:r>
         <w:rPr>
           <w:noProof/>
@@ -18282,35 +18070,24 @@
           </mc:Fallback>
         </mc:AlternateContent>
       </w:r>
-      <w:bookmarkEnd w:id="63"/>
     </w:p>
     <w:p>
       <w:pPr>
         <w:pStyle w:val="Caption1"/>
       </w:pPr>
-      <w:bookmarkStart w:id="64" w:name="_Ref324339031"/>
+      <w:bookmarkStart w:id="63" w:name="_Ref324339031"/>
       <w:r>
         <w:t xml:space="preserve">Figure </w:t>
       </w:r>
-      <w:r>
-        <w:fldChar w:fldCharType="begin"/>
-      </w:r>
-      <w:r>
-        <w:instrText xml:space="preserve"> SEQ Figure \* ARABIC </w:instrText>
-      </w:r>
-      <w:r>
-        <w:fldChar w:fldCharType="separate"/>
-      </w:r>
-      <w:r>
-        <w:rPr>
-          <w:noProof/>
-        </w:rPr>
-        <w:t>17</w:t>
-      </w:r>
-      <w:r>
-        <w:fldChar w:fldCharType="end"/>
-      </w:r>
-      <w:bookmarkEnd w:id="64"/>
+      <w:fldSimple w:instr=" SEQ Figure \* ARABIC ">
+        <w:r>
+          <w:rPr>
+            <w:noProof/>
+          </w:rPr>
+          <w:t>17</w:t>
+        </w:r>
+      </w:fldSimple>
+      <w:bookmarkEnd w:id="63"/>
       <w:r>
         <w:t>: Illustration of rolling-window approach</w:t>
       </w:r>
@@ -18334,14 +18111,13 @@
       <w:r>
         <w:t xml:space="preserve">passed off to </w:t>
       </w:r>
-      <w:proofErr w:type="gramStart"/>
       <w:r>
         <w:t xml:space="preserve">Harlie’s </w:t>
       </w:r>
       <w:r>
         <w:t>steering</w:t>
       </w:r>
-      <w:del w:id="65" w:author="Bill" w:date="2012-05-03T19:28:00Z">
+      <w:del w:id="64" w:author="Bill" w:date="2012-05-03T19:28:00Z">
         <w:r>
           <w:delText>,</w:delText>
         </w:r>
@@ -18365,11 +18141,7 @@
         <w:t xml:space="preserve">modified </w:t>
       </w:r>
       <w:r>
-        <w:t>without bringing the robot to a halt.</w:t>
-      </w:r>
-      <w:proofErr w:type="gramEnd"/>
-      <w:r>
-        <w:t xml:space="preserve">  The committed path is </w:t>
+        <w:t xml:space="preserve">without bringing the robot to a halt.  The committed path is </w:t>
       </w:r>
       <w:r>
         <w:t>nominally</w:t>
@@ -18473,35 +18245,22 @@
                                 <w:sz w:val="24"/>
                               </w:rPr>
                             </w:pPr>
-                            <w:bookmarkStart w:id="66" w:name="_Toc324336832"/>
+                            <w:bookmarkStart w:id="65" w:name="_Toc324336832"/>
                             <w:r>
                               <w:t xml:space="preserve">Table </w:t>
                             </w:r>
-                            <w:r>
-                              <w:fldChar w:fldCharType="begin"/>
-                            </w:r>
-                            <w:r>
-                              <w:instrText xml:space="preserve"> SEQ Table \* ARABIC </w:instrText>
-                            </w:r>
-                            <w:r>
-                              <w:fldChar w:fldCharType="separate"/>
-                            </w:r>
-                            <w:r>
-                              <w:rPr>
-                                <w:noProof/>
-                              </w:rPr>
-                              <w:t>1</w:t>
-                            </w:r>
-                            <w:r>
-                              <w:rPr>
-                                <w:noProof/>
-                              </w:rPr>
-                              <w:fldChar w:fldCharType="end"/>
-                            </w:r>
+                            <w:fldSimple w:instr=" SEQ Table \* ARABIC ">
+                              <w:r>
+                                <w:rPr>
+                                  <w:noProof/>
+                                </w:rPr>
+                                <w:t>1</w:t>
+                              </w:r>
+                            </w:fldSimple>
                             <w:r>
                               <w:t>: Conditions for Replanning</w:t>
                             </w:r>
-                            <w:bookmarkEnd w:id="66"/>
+                            <w:bookmarkEnd w:id="65"/>
                           </w:p>
                         </w:txbxContent>
                       </wps:txbx>
@@ -18530,7 +18289,7 @@
                           <w:sz w:val="24"/>
                         </w:rPr>
                       </w:pPr>
-                      <w:bookmarkStart w:id="67" w:name="_Toc324336832"/>
+                      <w:bookmarkStart w:id="66" w:name="_Toc324336832"/>
                       <w:r>
                         <w:t xml:space="preserve">Table </w:t>
                       </w:r>
@@ -18558,7 +18317,7 @@
                       <w:r>
                         <w:t>: Conditions for Replanning</w:t>
                       </w:r>
-                      <w:bookmarkEnd w:id="67"/>
+                      <w:bookmarkEnd w:id="66"/>
                     </w:p>
                   </w:txbxContent>
                 </v:textbox>
@@ -18877,7 +18636,7 @@
         <w:tab/>
         <w:t xml:space="preserve">The planner continuously monitors the committed path, trying to keep its length </w:t>
       </w:r>
-      <w:ins w:id="68" w:author="Bill" w:date="2012-05-03T19:29:00Z">
+      <w:ins w:id="66" w:author="Bill" w:date="2012-05-03T19:29:00Z">
         <w:r>
           <w:t xml:space="preserve">to </w:t>
         </w:r>
@@ -18933,7 +18692,7 @@
       <w:r>
         <w:t>When the planner gets a new goal</w:t>
       </w:r>
-      <w:ins w:id="69" w:author="Bill" w:date="2012-05-03T19:29:00Z">
+      <w:ins w:id="67" w:author="Bill" w:date="2012-05-03T19:29:00Z">
         <w:r>
           <w:t xml:space="preserve"> from the person tracking module</w:t>
         </w:r>
@@ -18941,17 +18700,17 @@
       <w:r>
         <w:t xml:space="preserve">, it attempts to </w:t>
       </w:r>
-      <w:ins w:id="70" w:author="Bill" w:date="2012-05-03T19:29:00Z">
+      <w:ins w:id="68" w:author="Bill" w:date="2012-05-03T19:29:00Z">
         <w:r>
           <w:t>perform</w:t>
         </w:r>
       </w:ins>
-      <w:ins w:id="71" w:author="Bill" w:date="2012-05-03T19:27:00Z">
+      <w:ins w:id="69" w:author="Bill" w:date="2012-05-03T19:27:00Z">
         <w:r>
           <w:t xml:space="preserve"> </w:t>
         </w:r>
       </w:ins>
-      <w:del w:id="72" w:author="Bill" w:date="2012-05-03T19:29:00Z">
+      <w:del w:id="70" w:author="Bill" w:date="2012-05-03T19:29:00Z">
         <w:r>
           <w:delText xml:space="preserve">perform </w:delText>
         </w:r>
@@ -18971,19 +18730,19 @@
         <w:spacing w:line="480" w:lineRule="auto"/>
         <w:ind w:firstLine="720"/>
         <w:rPr>
-          <w:ins w:id="73" w:author="Bill" w:date="2012-05-03T19:34:00Z"/>
+          <w:ins w:id="71" w:author="Bill" w:date="2012-05-03T19:34:00Z"/>
         </w:rPr>
       </w:pPr>
       <w:r>
         <w:lastRenderedPageBreak/>
         <w:t xml:space="preserve">If a partial replan fails, </w:t>
       </w:r>
-      <w:ins w:id="74" w:author="Bill" w:date="2012-05-03T19:30:00Z">
+      <w:ins w:id="72" w:author="Bill" w:date="2012-05-03T19:30:00Z">
         <w:r>
           <w:t xml:space="preserve">Harlie </w:t>
         </w:r>
       </w:ins>
-      <w:del w:id="75" w:author="Bill" w:date="2012-05-03T19:30:00Z">
+      <w:del w:id="73" w:author="Bill" w:date="2012-05-03T19:30:00Z">
         <w:r>
           <w:delText xml:space="preserve">the robot </w:delText>
         </w:r>
@@ -19015,12 +18774,12 @@
       <w:r>
         <w:t>and there is no committed path.</w:t>
       </w:r>
-      <w:ins w:id="76" w:author="Bill" w:date="2012-05-03T19:34:00Z">
+      <w:ins w:id="74" w:author="Bill" w:date="2012-05-03T19:34:00Z">
         <w:r>
           <w:t xml:space="preserve">   </w:t>
         </w:r>
       </w:ins>
-      <w:del w:id="77" w:author="Bill" w:date="2012-05-03T19:34:00Z">
+      <w:del w:id="75" w:author="Bill" w:date="2012-05-03T19:34:00Z">
         <w:r>
           <w:delText xml:space="preserve">  </w:delText>
         </w:r>
@@ -19040,38 +18799,41 @@
       <w:r>
         <w:t>than to follow the previous</w:t>
       </w:r>
-      <w:ins w:id="78" w:author="Bill" w:date="2012-05-03T19:30:00Z">
+      <w:ins w:id="76" w:author="Bill" w:date="2012-05-03T19:30:00Z">
         <w:r>
           <w:t>ly committed</w:t>
         </w:r>
       </w:ins>
       <w:r>
         <w:t xml:space="preserve"> path.</w:t>
+      </w:r>
+      <w:r>
+        <w:t xml:space="preserve"> [TODO: Expand on conditions mentioned in this paragraph]</w:t>
       </w:r>
     </w:p>
     <w:p>
       <w:pPr>
         <w:spacing w:line="480" w:lineRule="auto"/>
         <w:rPr>
-          <w:del w:id="79" w:author="Bill" w:date="2012-05-03T19:34:00Z"/>
-        </w:rPr>
-        <w:pPrChange w:id="80" w:author="Bill" w:date="2012-05-03T19:34:00Z">
+          <w:del w:id="77" w:author="Bill" w:date="2012-05-03T19:34:00Z"/>
+        </w:rPr>
+        <w:pPrChange w:id="78" w:author="Bill" w:date="2012-05-03T19:34:00Z">
           <w:pPr>
             <w:spacing w:line="480" w:lineRule="auto"/>
             <w:ind w:firstLine="720"/>
           </w:pPr>
         </w:pPrChange>
       </w:pPr>
-      <w:bookmarkStart w:id="81" w:name="_Toc324334540"/>
-      <w:bookmarkStart w:id="82" w:name="_Toc324336828"/>
-      <w:bookmarkEnd w:id="81"/>
-      <w:bookmarkEnd w:id="82"/>
+      <w:bookmarkStart w:id="79" w:name="_Toc324334540"/>
+      <w:bookmarkStart w:id="80" w:name="_Toc324336828"/>
+      <w:bookmarkEnd w:id="79"/>
+      <w:bookmarkEnd w:id="80"/>
     </w:p>
     <w:p>
       <w:pPr>
         <w:pStyle w:val="Heading2"/>
       </w:pPr>
-      <w:bookmarkStart w:id="83" w:name="_Toc324336829"/>
+      <w:bookmarkStart w:id="81" w:name="_Toc324336829"/>
       <w:r>
         <w:t xml:space="preserve">Goal </w:t>
       </w:r>
@@ -19081,7 +18843,7 @@
       <w:r>
         <w:t>eneration</w:t>
       </w:r>
-      <w:bookmarkEnd w:id="83"/>
+      <w:bookmarkEnd w:id="81"/>
     </w:p>
     <w:p>
       <w:pPr>
@@ -19091,107 +18853,113 @@
         <w:tab/>
         <w:t xml:space="preserve">For the purpose of person tracking, special consideration </w:t>
       </w:r>
+      <w:del w:id="82" w:author="Bill" w:date="2012-05-03T19:31:00Z">
+        <w:r>
+          <w:delText xml:space="preserve">must </w:delText>
+        </w:r>
+      </w:del>
+      <w:ins w:id="83" w:author="Bill" w:date="2012-05-03T19:31:00Z">
+        <w:r>
+          <w:t xml:space="preserve">must </w:t>
+        </w:r>
+      </w:ins>
+      <w:r>
+        <w:t>be given to goal generation.  Goals are received from the person</w:t>
+      </w:r>
+      <w:r>
+        <w:t>-</w:t>
+      </w:r>
+      <w:r>
+        <w:t xml:space="preserve">tracking </w:t>
+      </w:r>
       <w:del w:id="84" w:author="Bill" w:date="2012-05-03T19:31:00Z">
         <w:r>
-          <w:delText xml:space="preserve">must </w:delText>
+          <w:delText>module</w:delText>
+        </w:r>
+        <w:r>
+          <w:delText>’s Kalman filter (</w:delText>
         </w:r>
       </w:del>
       <w:ins w:id="85" w:author="Bill" w:date="2012-05-03T19:31:00Z">
         <w:r>
-          <w:t xml:space="preserve">must </w:t>
+          <w:t xml:space="preserve">module as </w:t>
         </w:r>
       </w:ins>
       <w:r>
-        <w:t xml:space="preserve">be given to goal generation.  Goals are received from the person tracking </w:t>
-      </w:r>
-      <w:del w:id="86" w:author="Bill" w:date="2012-05-03T19:31:00Z">
-        <w:r>
-          <w:delText>module</w:delText>
-        </w:r>
-        <w:r>
-          <w:delText>’s Kalman filter (</w:delText>
+        <w:t xml:space="preserve">discussed in chapter </w:t>
+      </w:r>
+      <w:r>
+        <w:fldChar w:fldCharType="begin"/>
+      </w:r>
+      <w:r>
+        <w:instrText xml:space="preserve"> REF _Ref323131019 \r \h </w:instrText>
+      </w:r>
+      <w:r>
+        <w:fldChar w:fldCharType="separate"/>
+      </w:r>
+      <w:proofErr w:type="gramStart"/>
+      <w:r>
+        <w:t xml:space="preserve">5.1 </w:t>
+      </w:r>
+      <w:proofErr w:type="gramEnd"/>
+      <w:r>
+        <w:fldChar w:fldCharType="end"/>
+      </w:r>
+      <w:del w:id="86" w:author="Bill" w:date="2012-05-03T19:32:00Z">
+        <w:r>
+          <w:delText>)</w:delText>
         </w:r>
       </w:del>
-      <w:ins w:id="87" w:author="Bill" w:date="2012-05-03T19:31:00Z">
-        <w:r>
-          <w:t xml:space="preserve">module as </w:t>
+      <w:r>
+        <w:t xml:space="preserve">.  As-is, these goals </w:t>
+      </w:r>
+      <w:r>
+        <w:t xml:space="preserve">are unsuitable for planning.  It would be impolite for the robot </w:t>
+      </w:r>
+      <w:del w:id="87" w:author="Bill" w:date="2012-05-03T19:32:00Z">
+        <w:r>
+          <w:delText xml:space="preserve">to attempt </w:delText>
+        </w:r>
+      </w:del>
+      <w:r>
+        <w:t xml:space="preserve">to plan directly </w:t>
+      </w:r>
+      <w:r>
+        <w:t xml:space="preserve">to the </w:t>
+      </w:r>
+      <w:del w:id="88" w:author="Bill" w:date="2012-05-03T19:33:00Z">
+        <w:r>
+          <w:delText>goal</w:delText>
+        </w:r>
+      </w:del>
+      <w:ins w:id="89" w:author="Bill" w:date="2012-05-03T19:33:00Z">
+        <w:r>
+          <w:t>target</w:t>
         </w:r>
       </w:ins>
       <w:r>
-        <w:t xml:space="preserve">discussed in chapter </w:t>
-      </w:r>
-      <w:r>
-        <w:fldChar w:fldCharType="begin"/>
-      </w:r>
-      <w:r>
-        <w:instrText xml:space="preserve"> REF _Ref323131019 \r \h </w:instrText>
-      </w:r>
-      <w:r>
-        <w:fldChar w:fldCharType="separate"/>
-      </w:r>
-      <w:proofErr w:type="gramStart"/>
-      <w:r>
-        <w:t xml:space="preserve">5.1 </w:t>
-      </w:r>
-      <w:proofErr w:type="gramEnd"/>
-      <w:r>
-        <w:fldChar w:fldCharType="end"/>
-      </w:r>
-      <w:del w:id="88" w:author="Bill" w:date="2012-05-03T19:32:00Z">
-        <w:r>
-          <w:delText>)</w:delText>
-        </w:r>
-      </w:del>
-      <w:r>
-        <w:t xml:space="preserve">.  As-is, these goals </w:t>
-      </w:r>
-      <w:r>
-        <w:t xml:space="preserve">are unsuitable for planning.  It would be impolite for the robot </w:t>
-      </w:r>
-      <w:del w:id="89" w:author="Bill" w:date="2012-05-03T19:32:00Z">
-        <w:r>
-          <w:delText xml:space="preserve">to attempt </w:delText>
-        </w:r>
-      </w:del>
-      <w:r>
-        <w:t xml:space="preserve">to plan directly </w:t>
-      </w:r>
-      <w:r>
-        <w:t xml:space="preserve">to the </w:t>
-      </w:r>
-      <w:del w:id="90" w:author="Bill" w:date="2012-05-03T19:33:00Z">
-        <w:r>
-          <w:delText>goal</w:delText>
-        </w:r>
-      </w:del>
-      <w:ins w:id="91" w:author="Bill" w:date="2012-05-03T19:33:00Z">
-        <w:r>
-          <w:t>target</w:t>
+        <w:t xml:space="preserve">, because that </w:t>
+      </w:r>
+      <w:r>
+        <w:t>space is occupied</w:t>
+      </w:r>
+      <w:r>
+        <w:t xml:space="preserve"> by the person being tracked</w:t>
+      </w:r>
+      <w:r>
+        <w:t>.</w:t>
+      </w:r>
+      <w:ins w:id="90" w:author="Bill" w:date="2012-05-03T19:31:00Z">
+        <w:r>
+          <w:t xml:space="preserve">  Thus, goals must be generated that are offset </w:t>
         </w:r>
       </w:ins>
-      <w:r>
-        <w:t xml:space="preserve">, because that </w:t>
-      </w:r>
-      <w:r>
-        <w:t>space is occupied</w:t>
-      </w:r>
-      <w:r>
-        <w:t xml:space="preserve"> by the person being tracked</w:t>
-      </w:r>
-      <w:r>
-        <w:t>.</w:t>
-      </w:r>
+      <w:ins w:id="91" w:author="Bill" w:date="2012-05-03T19:32:00Z">
+        <w:r>
+          <w:t xml:space="preserve">by some distance </w:t>
+        </w:r>
+      </w:ins>
       <w:ins w:id="92" w:author="Bill" w:date="2012-05-03T19:31:00Z">
-        <w:r>
-          <w:t xml:space="preserve">  Thus, goals must be generated that are offset </w:t>
-        </w:r>
-      </w:ins>
-      <w:ins w:id="93" w:author="Bill" w:date="2012-05-03T19:32:00Z">
-        <w:r>
-          <w:t xml:space="preserve">by some distance </w:t>
-        </w:r>
-      </w:ins>
-      <w:ins w:id="94" w:author="Bill" w:date="2012-05-03T19:31:00Z">
         <w:r>
           <w:t>from the true goal</w:t>
         </w:r>
@@ -19205,7 +18973,7 @@
         <w:tab/>
         <w:t>This project’s solution was to generate a “constellation” of goals offset by varying angles and distances</w:t>
       </w:r>
-      <w:del w:id="95" w:author="Bill" w:date="2012-05-03T19:33:00Z">
+      <w:del w:id="93" w:author="Bill" w:date="2012-05-03T19:33:00Z">
         <w:r>
           <w:delText xml:space="preserve"> from the target</w:delText>
         </w:r>
@@ -19241,7 +19009,7 @@
         <w:rPr>
           <w:noProof/>
         </w:rPr>
-        <w:t>17</w:t>
+        <w:t>18</w:t>
       </w:r>
       <w:r>
         <w:fldChar w:fldCharType="end"/>
@@ -19336,33 +19104,20 @@
       <w:pPr>
         <w:pStyle w:val="Caption1"/>
       </w:pPr>
-      <w:bookmarkStart w:id="96" w:name="_Ref322951239"/>
-      <w:bookmarkStart w:id="97" w:name="_Toc324336849"/>
+      <w:bookmarkStart w:id="94" w:name="_Ref322951239"/>
+      <w:bookmarkStart w:id="95" w:name="_Toc324336849"/>
       <w:r>
         <w:t xml:space="preserve">Figure </w:t>
       </w:r>
-      <w:r>
-        <w:fldChar w:fldCharType="begin"/>
-      </w:r>
-      <w:r>
-        <w:instrText xml:space="preserve"> SEQ Figure \* ARABIC </w:instrText>
-      </w:r>
-      <w:r>
-        <w:fldChar w:fldCharType="separate"/>
-      </w:r>
-      <w:r>
-        <w:rPr>
-          <w:noProof/>
-        </w:rPr>
-        <w:t>18</w:t>
-      </w:r>
-      <w:r>
-        <w:rPr>
-          <w:noProof/>
-        </w:rPr>
-        <w:fldChar w:fldCharType="end"/>
-      </w:r>
-      <w:bookmarkEnd w:id="96"/>
+      <w:fldSimple w:instr=" SEQ Figure \* ARABIC ">
+        <w:r>
+          <w:rPr>
+            <w:noProof/>
+          </w:rPr>
+          <w:t>18</w:t>
+        </w:r>
+      </w:fldSimple>
+      <w:bookmarkEnd w:id="94"/>
       <w:r>
         <w:t>: Goal constellation</w:t>
       </w:r>
@@ -19372,12 +19127,12 @@
       <w:r>
         <w:t xml:space="preserve"> </w:t>
       </w:r>
-      <w:del w:id="98" w:author="Bill" w:date="2012-05-03T19:32:00Z">
+      <w:del w:id="96" w:author="Bill" w:date="2012-05-03T19:32:00Z">
         <w:r>
           <w:delText xml:space="preserve">actual </w:delText>
         </w:r>
       </w:del>
-      <w:ins w:id="99" w:author="Bill" w:date="2012-05-03T19:32:00Z">
+      <w:ins w:id="97" w:author="Bill" w:date="2012-05-03T19:32:00Z">
         <w:r>
           <w:t xml:space="preserve">true </w:t>
         </w:r>
@@ -19388,7 +19143,7 @@
       <w:r>
         <w:t xml:space="preserve"> (grid resolution 1m)</w:t>
       </w:r>
-      <w:bookmarkEnd w:id="97"/>
+      <w:bookmarkEnd w:id="95"/>
     </w:p>
     <w:p>
       <w:pPr>
@@ -19407,7 +19162,7 @@
       <w:r>
         <w:t>collision</w:t>
       </w:r>
-      <w:del w:id="100" w:author="Bill" w:date="2012-05-03T19:33:00Z">
+      <w:del w:id="98" w:author="Bill" w:date="2012-05-03T19:33:00Z">
         <w:r>
           <w:delText>s</w:delText>
         </w:r>
@@ -19439,7 +19194,7 @@
       <w:r>
         <w:t xml:space="preserve">  </w:t>
       </w:r>
-      <w:ins w:id="101" w:author="Bill" w:date="2012-05-03T19:34:00Z">
+      <w:ins w:id="99" w:author="Bill" w:date="2012-05-03T19:34:00Z">
         <w:r>
           <w:t xml:space="preserve">As a special case when the target is close, less than 1m away, </w:t>
         </w:r>
@@ -19452,7 +19207,7 @@
           <w:t xml:space="preserve"> robot bypasses planning altogether, and simply generates a turn-in-place path segment to rotate and face the target.</w:t>
         </w:r>
       </w:ins>
-      <w:del w:id="102" w:author="Bill" w:date="2012-05-03T19:34:00Z">
+      <w:del w:id="100" w:author="Bill" w:date="2012-05-03T19:34:00Z">
         <w:r>
           <w:delText>As a special case when the target is close, less than 1m away, the robot bypasses planning altogether, and simply generates a turn-in-place path segment to rotate and face the target.</w:delText>
         </w:r>
@@ -19462,12 +19217,12 @@
       <w:pPr>
         <w:pStyle w:val="Heading2"/>
       </w:pPr>
-      <w:bookmarkStart w:id="103" w:name="_Toc324336830"/>
+      <w:bookmarkStart w:id="101" w:name="_Toc324336830"/>
       <w:r>
         <w:lastRenderedPageBreak/>
         <w:t>Future Work</w:t>
       </w:r>
-      <w:bookmarkEnd w:id="103"/>
+      <w:bookmarkEnd w:id="101"/>
     </w:p>
     <w:p>
       <w:pPr>
@@ -19488,12 +19243,12 @@
       <w:pPr>
         <w:pStyle w:val="Heading1"/>
       </w:pPr>
-      <w:bookmarkStart w:id="104" w:name="_Toc324336831"/>
+      <w:bookmarkStart w:id="102" w:name="_Toc324336831"/>
       <w:r>
         <w:lastRenderedPageBreak/>
         <w:t>Conclusions</w:t>
       </w:r>
-      <w:bookmarkEnd w:id="104"/>
+      <w:bookmarkEnd w:id="102"/>
     </w:p>
     <w:p>
       <w:pPr>
@@ -19533,13 +19288,61 @@
       <w:r>
         <w:t xml:space="preserve">with a face detector and a LIDAR-based leg detector.  A dynamic replanning algorithm was developed to allow the Harlie to follow a moving target.  The system works well in a real-world environment, </w:t>
       </w:r>
-      <w:ins w:id="105" w:author="Bill" w:date="2012-05-03T19:34:00Z">
+      <w:ins w:id="103" w:author="Bill" w:date="2012-05-03T19:34:00Z">
         <w:r>
           <w:t xml:space="preserve">and is </w:t>
         </w:r>
       </w:ins>
       <w:r>
         <w:t>able to seamlessly follow a user through a cluttered room.</w:t>
+      </w:r>
+    </w:p>
+    <w:p>
+      <w:pPr>
+        <w:spacing w:line="480" w:lineRule="auto"/>
+        <w:ind w:firstLine="720"/>
+      </w:pPr>
+      <w:r>
+        <w:t xml:space="preserve">[TODO: </w:t>
+      </w:r>
+      <w:r>
+        <w:t>Comment [W34]: Need to make this much fuller. Recap your accomplishments. Be quantitative as much as possible. You want to remind and convince your committee of your accomplishments</w:t>
+      </w:r>
+      <w:r>
+        <w:t>]</w:t>
+      </w:r>
+    </w:p>
+    <w:p>
+      <w:pPr>
+        <w:spacing w:line="480" w:lineRule="auto"/>
+        <w:ind w:firstLine="720"/>
+      </w:pPr>
+      <w:r>
+        <w:t>The performance of the Microsoft Kinect’s NiTE person-tracking software was tested, especially under conditions that would be encountered on a mobile robot.  To address some of the limitations encountered, a pan mount was constructed to rotate the Kinect and point it at the target.  Software was written to assist in transforming to world coordinates.</w:t>
+      </w:r>
+    </w:p>
+    <w:p>
+      <w:pPr>
+        <w:spacing w:line="480" w:lineRule="auto"/>
+        <w:ind w:firstLine="720"/>
+      </w:pPr>
+      <w:r>
+        <w:t>Person-tracking software was built using parts of the ROS People stack.  From the People stack, a Kalman filter node, a face detector, and a LIDAR-based leg detector were reused with modification.  A Kinect-based body-detector node was built using NiTE.  Addressing a limitation of the Kinect (the inability to distinguish between users), a reliabi</w:t>
+      </w:r>
+      <w:bookmarkStart w:id="104" w:name="_GoBack"/>
+      <w:bookmarkEnd w:id="104"/>
+      <w:r>
+        <w:t>lity layer was added on top of NiTE.  A fingerprint in the form of a 2D hue-saturation histogram provides the ability to distinguish between users.</w:t>
+      </w:r>
+    </w:p>
+    <w:p>
+      <w:pPr>
+        <w:spacing w:line="480" w:lineRule="auto"/>
+        <w:ind w:firstLine="720"/>
+      </w:pPr>
+      <w:r>
+        <w:lastRenderedPageBreak/>
+        <w:t>Path planning was the majority of this project’s programming work.</w:t>
       </w:r>
     </w:p>
     <w:p>
@@ -19576,7 +19379,7 @@
     </w:p>
     <w:tbl>
       <w:tblPr>
-        <w:tblW w:w="5000" w:type="pct"/>
+        <w:tblW w:w="5135" w:type="pct"/>
         <w:tblCellSpacing w:w="15" w:type="dxa"/>
         <w:tblCellMar>
           <w:top w:w="15" w:type="dxa"/>
@@ -19587,17 +19390,16 @@
         <w:tblLook w:val="04A0" w:firstRow="1" w:lastRow="0" w:firstColumn="1" w:lastColumn="0" w:noHBand="0" w:noVBand="1"/>
       </w:tblPr>
       <w:tblGrid>
-        <w:gridCol w:w="530"/>
-        <w:gridCol w:w="8200"/>
+        <w:gridCol w:w="647"/>
+        <w:gridCol w:w="8319"/>
       </w:tblGrid>
       <w:tr>
         <w:trPr>
-          <w:divId w:val="434636596"/>
           <w:tblCellSpacing w:w="15" w:type="dxa"/>
         </w:trPr>
         <w:tc>
           <w:tcPr>
-            <w:tcW w:w="50" w:type="pct"/>
+            <w:tcW w:w="402" w:type="pct"/>
             <w:hideMark/>
           </w:tcPr>
           <w:p>
@@ -19652,12 +19454,11 @@
       </w:tr>
       <w:tr>
         <w:trPr>
-          <w:divId w:val="434636596"/>
           <w:tblCellSpacing w:w="15" w:type="dxa"/>
         </w:trPr>
         <w:tc>
           <w:tcPr>
-            <w:tcW w:w="50" w:type="pct"/>
+            <w:tcW w:w="402" w:type="pct"/>
             <w:hideMark/>
           </w:tcPr>
           <w:p>
@@ -19712,12 +19513,11 @@
       </w:tr>
       <w:tr>
         <w:trPr>
-          <w:divId w:val="434636596"/>
           <w:tblCellSpacing w:w="15" w:type="dxa"/>
         </w:trPr>
         <w:tc>
           <w:tcPr>
-            <w:tcW w:w="50" w:type="pct"/>
+            <w:tcW w:w="402" w:type="pct"/>
             <w:hideMark/>
           </w:tcPr>
           <w:p>
@@ -19772,12 +19572,11 @@
       </w:tr>
       <w:tr>
         <w:trPr>
-          <w:divId w:val="434636596"/>
           <w:tblCellSpacing w:w="15" w:type="dxa"/>
         </w:trPr>
         <w:tc>
           <w:tcPr>
-            <w:tcW w:w="50" w:type="pct"/>
+            <w:tcW w:w="402" w:type="pct"/>
             <w:hideMark/>
           </w:tcPr>
           <w:p>
@@ -19832,12 +19631,11 @@
       </w:tr>
       <w:tr>
         <w:trPr>
-          <w:divId w:val="434636596"/>
           <w:tblCellSpacing w:w="15" w:type="dxa"/>
         </w:trPr>
         <w:tc>
           <w:tcPr>
-            <w:tcW w:w="50" w:type="pct"/>
+            <w:tcW w:w="402" w:type="pct"/>
             <w:hideMark/>
           </w:tcPr>
           <w:p>
@@ -19892,12 +19690,11 @@
       </w:tr>
       <w:tr>
         <w:trPr>
-          <w:divId w:val="434636596"/>
           <w:tblCellSpacing w:w="15" w:type="dxa"/>
         </w:trPr>
         <w:tc>
           <w:tcPr>
-            <w:tcW w:w="50" w:type="pct"/>
+            <w:tcW w:w="402" w:type="pct"/>
             <w:hideMark/>
           </w:tcPr>
           <w:p>
@@ -19952,12 +19749,11 @@
       </w:tr>
       <w:tr>
         <w:trPr>
-          <w:divId w:val="434636596"/>
           <w:tblCellSpacing w:w="15" w:type="dxa"/>
         </w:trPr>
         <w:tc>
           <w:tcPr>
-            <w:tcW w:w="50" w:type="pct"/>
+            <w:tcW w:w="402" w:type="pct"/>
             <w:hideMark/>
           </w:tcPr>
           <w:p>
@@ -20012,12 +19808,11 @@
       </w:tr>
       <w:tr>
         <w:trPr>
-          <w:divId w:val="434636596"/>
           <w:tblCellSpacing w:w="15" w:type="dxa"/>
         </w:trPr>
         <w:tc>
           <w:tcPr>
-            <w:tcW w:w="50" w:type="pct"/>
+            <w:tcW w:w="402" w:type="pct"/>
             <w:hideMark/>
           </w:tcPr>
           <w:p>
@@ -20072,12 +19867,11 @@
       </w:tr>
       <w:tr>
         <w:trPr>
-          <w:divId w:val="434636596"/>
           <w:tblCellSpacing w:w="15" w:type="dxa"/>
         </w:trPr>
         <w:tc>
           <w:tcPr>
-            <w:tcW w:w="50" w:type="pct"/>
+            <w:tcW w:w="402" w:type="pct"/>
             <w:hideMark/>
           </w:tcPr>
           <w:p>
@@ -20132,12 +19926,11 @@
       </w:tr>
       <w:tr>
         <w:trPr>
-          <w:divId w:val="434636596"/>
           <w:tblCellSpacing w:w="15" w:type="dxa"/>
         </w:trPr>
         <w:tc>
           <w:tcPr>
-            <w:tcW w:w="50" w:type="pct"/>
+            <w:tcW w:w="402" w:type="pct"/>
             <w:hideMark/>
           </w:tcPr>
           <w:p>
@@ -20185,26 +19978,18 @@
               <w:rPr>
                 <w:noProof/>
               </w:rPr>
-              <w:t xml:space="preserve">vol. 110, no. </w:t>
-            </w:r>
-            <w:r>
-              <w:rPr>
-                <w:noProof/>
-              </w:rPr>
-              <w:lastRenderedPageBreak/>
-              <w:t xml:space="preserve">3, pp. 346-359, 2008. </w:t>
+              <w:t xml:space="preserve">vol. 110, no. 3, pp. 346-359, 2008. </w:t>
             </w:r>
           </w:p>
         </w:tc>
       </w:tr>
       <w:tr>
         <w:trPr>
-          <w:divId w:val="434636596"/>
           <w:tblCellSpacing w:w="15" w:type="dxa"/>
         </w:trPr>
         <w:tc>
           <w:tcPr>
-            <w:tcW w:w="50" w:type="pct"/>
+            <w:tcW w:w="402" w:type="pct"/>
             <w:hideMark/>
           </w:tcPr>
           <w:p>
@@ -20260,12 +20045,11 @@
       </w:tr>
       <w:tr>
         <w:trPr>
-          <w:divId w:val="434636596"/>
           <w:tblCellSpacing w:w="15" w:type="dxa"/>
         </w:trPr>
         <w:tc>
           <w:tcPr>
-            <w:tcW w:w="50" w:type="pct"/>
+            <w:tcW w:w="402" w:type="pct"/>
             <w:hideMark/>
           </w:tcPr>
           <w:p>
@@ -20320,12 +20104,11 @@
       </w:tr>
       <w:tr>
         <w:trPr>
-          <w:divId w:val="434636596"/>
           <w:tblCellSpacing w:w="15" w:type="dxa"/>
         </w:trPr>
         <w:tc>
           <w:tcPr>
-            <w:tcW w:w="50" w:type="pct"/>
+            <w:tcW w:w="402" w:type="pct"/>
             <w:hideMark/>
           </w:tcPr>
           <w:p>
@@ -20380,12 +20163,11 @@
       </w:tr>
       <w:tr>
         <w:trPr>
-          <w:divId w:val="434636596"/>
           <w:tblCellSpacing w:w="15" w:type="dxa"/>
         </w:trPr>
         <w:tc>
           <w:tcPr>
-            <w:tcW w:w="50" w:type="pct"/>
+            <w:tcW w:w="402" w:type="pct"/>
             <w:hideMark/>
           </w:tcPr>
           <w:p>
@@ -20440,12 +20222,11 @@
       </w:tr>
       <w:tr>
         <w:trPr>
-          <w:divId w:val="434636596"/>
           <w:tblCellSpacing w:w="15" w:type="dxa"/>
         </w:trPr>
         <w:tc>
           <w:tcPr>
-            <w:tcW w:w="50" w:type="pct"/>
+            <w:tcW w:w="402" w:type="pct"/>
             <w:hideMark/>
           </w:tcPr>
           <w:p>
@@ -20500,12 +20281,11 @@
       </w:tr>
       <w:tr>
         <w:trPr>
-          <w:divId w:val="434636596"/>
           <w:tblCellSpacing w:w="15" w:type="dxa"/>
         </w:trPr>
         <w:tc>
           <w:tcPr>
-            <w:tcW w:w="50" w:type="pct"/>
+            <w:tcW w:w="402" w:type="pct"/>
             <w:hideMark/>
           </w:tcPr>
           <w:p>
@@ -20560,12 +20340,11 @@
       </w:tr>
       <w:tr>
         <w:trPr>
-          <w:divId w:val="434636596"/>
           <w:tblCellSpacing w:w="15" w:type="dxa"/>
         </w:trPr>
         <w:tc>
           <w:tcPr>
-            <w:tcW w:w="50" w:type="pct"/>
+            <w:tcW w:w="402" w:type="pct"/>
             <w:hideMark/>
           </w:tcPr>
           <w:p>
@@ -20620,12 +20399,11 @@
       </w:tr>
       <w:tr>
         <w:trPr>
-          <w:divId w:val="434636596"/>
           <w:tblCellSpacing w:w="15" w:type="dxa"/>
         </w:trPr>
         <w:tc>
           <w:tcPr>
-            <w:tcW w:w="50" w:type="pct"/>
+            <w:tcW w:w="402" w:type="pct"/>
             <w:hideMark/>
           </w:tcPr>
           <w:p>
@@ -20680,12 +20458,11 @@
       </w:tr>
       <w:tr>
         <w:trPr>
-          <w:divId w:val="434636596"/>
           <w:tblCellSpacing w:w="15" w:type="dxa"/>
         </w:trPr>
         <w:tc>
           <w:tcPr>
-            <w:tcW w:w="50" w:type="pct"/>
+            <w:tcW w:w="402" w:type="pct"/>
             <w:hideMark/>
           </w:tcPr>
           <w:p>
@@ -20740,12 +20517,11 @@
       </w:tr>
       <w:tr>
         <w:trPr>
-          <w:divId w:val="434636596"/>
           <w:tblCellSpacing w:w="15" w:type="dxa"/>
         </w:trPr>
         <w:tc>
           <w:tcPr>
-            <w:tcW w:w="50" w:type="pct"/>
+            <w:tcW w:w="402" w:type="pct"/>
             <w:hideMark/>
           </w:tcPr>
           <w:p>
@@ -20759,7 +20535,6 @@
               <w:rPr>
                 <w:noProof/>
               </w:rPr>
-              <w:lastRenderedPageBreak/>
               <w:t xml:space="preserve">[20] </w:t>
             </w:r>
           </w:p>
@@ -20801,12 +20576,11 @@
       </w:tr>
       <w:tr>
         <w:trPr>
-          <w:divId w:val="434636596"/>
           <w:tblCellSpacing w:w="15" w:type="dxa"/>
         </w:trPr>
         <w:tc>
           <w:tcPr>
-            <w:tcW w:w="50" w:type="pct"/>
+            <w:tcW w:w="402" w:type="pct"/>
             <w:hideMark/>
           </w:tcPr>
           <w:p>
@@ -20820,6 +20594,7 @@
               <w:rPr>
                 <w:noProof/>
               </w:rPr>
+              <w:lastRenderedPageBreak/>
               <w:t xml:space="preserve">[21] </w:t>
             </w:r>
           </w:p>
@@ -20861,12 +20636,11 @@
       </w:tr>
       <w:tr>
         <w:trPr>
-          <w:divId w:val="434636596"/>
           <w:tblCellSpacing w:w="15" w:type="dxa"/>
         </w:trPr>
         <w:tc>
           <w:tcPr>
-            <w:tcW w:w="50" w:type="pct"/>
+            <w:tcW w:w="402" w:type="pct"/>
             <w:hideMark/>
           </w:tcPr>
           <w:p>
@@ -20921,12 +20695,11 @@
       </w:tr>
       <w:tr>
         <w:trPr>
-          <w:divId w:val="434636596"/>
           <w:tblCellSpacing w:w="15" w:type="dxa"/>
         </w:trPr>
         <w:tc>
           <w:tcPr>
-            <w:tcW w:w="50" w:type="pct"/>
+            <w:tcW w:w="402" w:type="pct"/>
             <w:hideMark/>
           </w:tcPr>
           <w:p>
@@ -20981,12 +20754,11 @@
       </w:tr>
       <w:tr>
         <w:trPr>
-          <w:divId w:val="434636596"/>
           <w:tblCellSpacing w:w="15" w:type="dxa"/>
         </w:trPr>
         <w:tc>
           <w:tcPr>
-            <w:tcW w:w="50" w:type="pct"/>
+            <w:tcW w:w="402" w:type="pct"/>
             <w:hideMark/>
           </w:tcPr>
           <w:p>
@@ -21027,12 +20799,11 @@
       </w:tr>
       <w:tr>
         <w:trPr>
-          <w:divId w:val="434636596"/>
           <w:tblCellSpacing w:w="15" w:type="dxa"/>
         </w:trPr>
         <w:tc>
           <w:tcPr>
-            <w:tcW w:w="50" w:type="pct"/>
+            <w:tcW w:w="402" w:type="pct"/>
             <w:hideMark/>
           </w:tcPr>
           <w:p>
@@ -21073,12 +20844,11 @@
       </w:tr>
       <w:tr>
         <w:trPr>
-          <w:divId w:val="434636596"/>
           <w:tblCellSpacing w:w="15" w:type="dxa"/>
         </w:trPr>
         <w:tc>
           <w:tcPr>
-            <w:tcW w:w="50" w:type="pct"/>
+            <w:tcW w:w="402" w:type="pct"/>
             <w:hideMark/>
           </w:tcPr>
           <w:p>
@@ -21119,12 +20889,11 @@
       </w:tr>
       <w:tr>
         <w:trPr>
-          <w:divId w:val="434636596"/>
           <w:tblCellSpacing w:w="15" w:type="dxa"/>
         </w:trPr>
         <w:tc>
           <w:tcPr>
-            <w:tcW w:w="50" w:type="pct"/>
+            <w:tcW w:w="402" w:type="pct"/>
             <w:hideMark/>
           </w:tcPr>
           <w:p>
@@ -21165,12 +20934,11 @@
       </w:tr>
       <w:tr>
         <w:trPr>
-          <w:divId w:val="434636596"/>
           <w:tblCellSpacing w:w="15" w:type="dxa"/>
         </w:trPr>
         <w:tc>
           <w:tcPr>
-            <w:tcW w:w="50" w:type="pct"/>
+            <w:tcW w:w="402" w:type="pct"/>
             <w:hideMark/>
           </w:tcPr>
           <w:p>
@@ -21212,7 +20980,6 @@
     </w:tbl>
     <w:p>
       <w:pPr>
-        <w:divId w:val="434636596"/>
         <w:rPr>
           <w:rFonts w:eastAsia="Times New Roman"/>
           <w:noProof/>
@@ -21296,7 +21063,7 @@
           <w:rPr>
             <w:noProof/>
           </w:rPr>
-          <w:t>37</w:t>
+          <w:t>43</w:t>
         </w:r>
         <w:r>
           <w:rPr>
@@ -25103,7 +24870,7 @@
 </file>
 
 <file path=customXml/itemProps1.xml><?xml version="1.0" encoding="utf-8"?>
-<ds:datastoreItem xmlns:ds="http://schemas.openxmlformats.org/officeDocument/2006/customXml" ds:itemID="{D45E3265-8BE4-4B34-AFDD-D2B3ABF7E1A0}">
+<ds:datastoreItem xmlns:ds="http://schemas.openxmlformats.org/officeDocument/2006/customXml" ds:itemID="{D58656A5-928D-43C6-B901-D760732EE671}">
   <ds:schemaRefs>
     <ds:schemaRef ds:uri="http://schemas.openxmlformats.org/officeDocument/2006/bibliography"/>
   </ds:schemaRefs>

</xml_diff>